<commit_message>
added some lagging files
</commit_message>
<xml_diff>
--- a/Challenges.docx
+++ b/Challenges.docx
@@ -2,13 +2,2143 @@
 <file path=word/document.xml><?xml version="1.0" encoding="utf-8"?>
 <w:document xmlns:wpc="http://schemas.microsoft.com/office/word/2010/wordprocessingCanvas" xmlns:cx="http://schemas.microsoft.com/office/drawing/2014/chartex" xmlns:cx1="http://schemas.microsoft.com/office/drawing/2015/9/8/chartex" xmlns:mc="http://schemas.openxmlformats.org/markup-compatibility/2006" xmlns:o="urn:schemas-microsoft-com:office:office" xmlns:r="http://schemas.openxmlformats.org/officeDocument/2006/relationships" xmlns:m="http://schemas.openxmlformats.org/officeDocument/2006/math" xmlns:v="urn:schemas-microsoft-com:vml" xmlns:wp14="http://schemas.microsoft.com/office/word/2010/wordprocessingDrawing" xmlns:wp="http://schemas.openxmlformats.org/drawingml/2006/wordprocessingDrawing" xmlns:w10="urn:schemas-microsoft-com:office:word" xmlns:w="http://schemas.openxmlformats.org/wordprocessingml/2006/main" xmlns:w14="http://schemas.microsoft.com/office/word/2010/wordml" xmlns:w15="http://schemas.microsoft.com/office/word/2012/wordml" xmlns:w16se="http://schemas.microsoft.com/office/word/2015/wordml/symex" xmlns:wpg="http://schemas.microsoft.com/office/word/2010/wordprocessingGroup" xmlns:wpi="http://schemas.microsoft.com/office/word/2010/wordprocessingInk" xmlns:wne="http://schemas.microsoft.com/office/word/2006/wordml" xmlns:wps="http://schemas.microsoft.com/office/word/2010/wordprocessingShape" mc:Ignorable="w14 w15 w16se wp14">
   <w:body>
+    <w:sdt>
+      <w:sdtPr>
+        <w:id w:val="-702707216"/>
+        <w:docPartObj>
+          <w:docPartGallery w:val="Cover Pages"/>
+          <w:docPartUnique/>
+        </w:docPartObj>
+      </w:sdtPr>
+      <w:sdtEndPr>
+        <w:rPr>
+          <w:color w:val="404040" w:themeColor="text1" w:themeTint="BF"/>
+          <w:sz w:val="36"/>
+          <w:szCs w:val="36"/>
+        </w:rPr>
+      </w:sdtEndPr>
+      <w:sdtContent>
+        <w:bookmarkStart w:id="0" w:name="_GoBack" w:displacedByCustomXml="prev"/>
+        <w:bookmarkEnd w:id="0" w:displacedByCustomXml="prev"/>
+        <w:p>
+          <w:r>
+            <w:rPr>
+              <w:noProof/>
+              <w:lang w:eastAsia="en-AU"/>
+            </w:rPr>
+            <mc:AlternateContent>
+              <mc:Choice Requires="wpg">
+                <w:drawing>
+                  <wp:anchor distT="0" distB="0" distL="114300" distR="114300" simplePos="0" relativeHeight="251659264" behindDoc="1" locked="0" layoutInCell="1" allowOverlap="1">
+                    <wp:simplePos x="0" y="0"/>
+                    <wp:positionH relativeFrom="page">
+                      <wp:align>center</wp:align>
+                    </wp:positionH>
+                    <wp:positionV relativeFrom="page">
+                      <wp:align>center</wp:align>
+                    </wp:positionV>
+                    <wp:extent cx="6858000" cy="9144000"/>
+                    <wp:effectExtent l="0" t="0" r="2540" b="635"/>
+                    <wp:wrapNone/>
+                    <wp:docPr id="48" name="Group 48"/>
+                    <wp:cNvGraphicFramePr/>
+                    <a:graphic xmlns:a="http://schemas.openxmlformats.org/drawingml/2006/main">
+                      <a:graphicData uri="http://schemas.microsoft.com/office/word/2010/wordprocessingGroup">
+                        <wpg:wgp>
+                          <wpg:cNvGrpSpPr/>
+                          <wpg:grpSpPr>
+                            <a:xfrm>
+                              <a:off x="0" y="0"/>
+                              <a:ext cx="6858000" cy="9144000"/>
+                              <a:chOff x="0" y="0"/>
+                              <a:chExt cx="6858000" cy="9144000"/>
+                            </a:xfrm>
+                          </wpg:grpSpPr>
+                          <wpg:grpSp>
+                            <wpg:cNvPr id="49" name="Group 49"/>
+                            <wpg:cNvGrpSpPr/>
+                            <wpg:grpSpPr>
+                              <a:xfrm>
+                                <a:off x="0" y="0"/>
+                                <a:ext cx="6858000" cy="9144000"/>
+                                <a:chOff x="0" y="0"/>
+                                <a:chExt cx="6858000" cy="9144000"/>
+                              </a:xfrm>
+                            </wpg:grpSpPr>
+                            <wps:wsp>
+                              <wps:cNvPr id="54" name="Rectangle 54"/>
+                              <wps:cNvSpPr/>
+                              <wps:spPr>
+                                <a:xfrm>
+                                  <a:off x="0" y="0"/>
+                                  <a:ext cx="6858000" cy="9144000"/>
+                                </a:xfrm>
+                                <a:prstGeom prst="rect">
+                                  <a:avLst/>
+                                </a:prstGeom>
+                                <a:gradFill>
+                                  <a:gsLst>
+                                    <a:gs pos="10000">
+                                      <a:schemeClr val="dk2">
+                                        <a:tint val="97000"/>
+                                        <a:hueMod val="92000"/>
+                                        <a:satMod val="169000"/>
+                                        <a:lumMod val="164000"/>
+                                      </a:schemeClr>
+                                    </a:gs>
+                                    <a:gs pos="100000">
+                                      <a:schemeClr val="dk2">
+                                        <a:shade val="96000"/>
+                                        <a:satMod val="120000"/>
+                                        <a:lumMod val="90000"/>
+                                      </a:schemeClr>
+                                    </a:gs>
+                                  </a:gsLst>
+                                  <a:lin ang="6120000" scaled="1"/>
+                                </a:gradFill>
+                                <a:ln>
+                                  <a:noFill/>
+                                </a:ln>
+                              </wps:spPr>
+                              <wps:style>
+                                <a:lnRef idx="2">
+                                  <a:schemeClr val="accent1">
+                                    <a:shade val="50000"/>
+                                  </a:schemeClr>
+                                </a:lnRef>
+                                <a:fillRef idx="1002">
+                                  <a:schemeClr val="dk2"/>
+                                </a:fillRef>
+                                <a:effectRef idx="0">
+                                  <a:schemeClr val="accent1"/>
+                                </a:effectRef>
+                                <a:fontRef idx="minor">
+                                  <a:schemeClr val="lt1"/>
+                                </a:fontRef>
+                              </wps:style>
+                              <wps:txbx>
+                                <w:txbxContent>
+                                  <w:p>
+                                    <w:pPr>
+                                      <w:pStyle w:val="NoSpacing"/>
+                                      <w:rPr>
+                                        <w:color w:val="FFFFFF" w:themeColor="background1"/>
+                                        <w:sz w:val="28"/>
+                                        <w:szCs w:val="48"/>
+                                        <w:lang w:val="en-AU"/>
+                                      </w:rPr>
+                                    </w:pPr>
+                                    <w:proofErr w:type="spellStart"/>
+                                    <w:r>
+                                      <w:rPr>
+                                        <w:color w:val="FFFFFF" w:themeColor="background1"/>
+                                        <w:sz w:val="28"/>
+                                        <w:szCs w:val="48"/>
+                                        <w:lang w:val="en-AU"/>
+                                      </w:rPr>
+                                      <w:t>Aruna</w:t>
+                                    </w:r>
+                                    <w:proofErr w:type="spellEnd"/>
+                                    <w:r>
+                                      <w:rPr>
+                                        <w:color w:val="FFFFFF" w:themeColor="background1"/>
+                                        <w:sz w:val="28"/>
+                                        <w:szCs w:val="48"/>
+                                        <w:lang w:val="en-AU"/>
+                                      </w:rPr>
+                                      <w:t xml:space="preserve"> (</w:t>
+                                    </w:r>
+                                    <w:r>
+                                      <w:rPr>
+                                        <w:color w:val="FFFFFF" w:themeColor="background1"/>
+                                        <w:sz w:val="28"/>
+                                        <w:szCs w:val="48"/>
+                                        <w:lang w:val="en-AU"/>
+                                      </w:rPr>
+                                      <w:t>Aaron</w:t>
+                                    </w:r>
+                                    <w:r>
+                                      <w:rPr>
+                                        <w:color w:val="FFFFFF" w:themeColor="background1"/>
+                                        <w:sz w:val="28"/>
+                                        <w:szCs w:val="48"/>
+                                        <w:lang w:val="en-AU"/>
+                                      </w:rPr>
+                                      <w:t>)</w:t>
+                                    </w:r>
+                                    <w:r>
+                                      <w:rPr>
+                                        <w:color w:val="FFFFFF" w:themeColor="background1"/>
+                                        <w:sz w:val="28"/>
+                                        <w:szCs w:val="48"/>
+                                        <w:lang w:val="en-AU"/>
+                                      </w:rPr>
+                                      <w:t xml:space="preserve"> Tillerkeratne</w:t>
+                                    </w:r>
+                                  </w:p>
+                                  <w:p>
+                                    <w:pPr>
+                                      <w:pStyle w:val="NoSpacing"/>
+                                      <w:rPr>
+                                        <w:color w:val="FFFFFF" w:themeColor="background1"/>
+                                        <w:sz w:val="28"/>
+                                        <w:szCs w:val="48"/>
+                                        <w:lang w:val="en-AU"/>
+                                      </w:rPr>
+                                    </w:pPr>
+                                    <w:r>
+                                      <w:rPr>
+                                        <w:color w:val="FFFFFF" w:themeColor="background1"/>
+                                        <w:sz w:val="28"/>
+                                        <w:szCs w:val="48"/>
+                                        <w:lang w:val="en-AU"/>
+                                      </w:rPr>
+                                      <w:t>S27345483</w:t>
+                                    </w:r>
+                                  </w:p>
+                                </w:txbxContent>
+                              </wps:txbx>
+                              <wps:bodyPr rot="0" spcFirstLastPara="0" vertOverflow="overflow" horzOverflow="overflow" vert="horz" wrap="square" lIns="685800" tIns="685800" rIns="914400" bIns="4572000" numCol="1" spcCol="0" rtlCol="0" fromWordArt="0" anchor="t" anchorCtr="0" forceAA="0" compatLnSpc="1">
+                                <a:prstTxWarp prst="textNoShape">
+                                  <a:avLst/>
+                                </a:prstTxWarp>
+                                <a:noAutofit/>
+                              </wps:bodyPr>
+                            </wps:wsp>
+                            <wpg:grpSp>
+                              <wpg:cNvPr id="55" name="Group 2"/>
+                              <wpg:cNvGrpSpPr/>
+                              <wpg:grpSpPr>
+                                <a:xfrm>
+                                  <a:off x="2524125" y="0"/>
+                                  <a:ext cx="4329113" cy="4491038"/>
+                                  <a:chOff x="0" y="0"/>
+                                  <a:chExt cx="4329113" cy="4491038"/>
+                                </a:xfrm>
+                                <a:solidFill>
+                                  <a:schemeClr val="bg1"/>
+                                </a:solidFill>
+                              </wpg:grpSpPr>
+                              <wps:wsp>
+                                <wps:cNvPr id="56" name="Freeform 56"/>
+                                <wps:cNvSpPr>
+                                  <a:spLocks/>
+                                </wps:cNvSpPr>
+                                <wps:spPr bwMode="auto">
+                                  <a:xfrm>
+                                    <a:off x="1501775" y="0"/>
+                                    <a:ext cx="2827338" cy="2835275"/>
+                                  </a:xfrm>
+                                  <a:custGeom>
+                                    <a:avLst/>
+                                    <a:gdLst>
+                                      <a:gd name="T0" fmla="*/ 4 w 1781"/>
+                                      <a:gd name="T1" fmla="*/ 1786 h 1786"/>
+                                      <a:gd name="T2" fmla="*/ 0 w 1781"/>
+                                      <a:gd name="T3" fmla="*/ 1782 h 1786"/>
+                                      <a:gd name="T4" fmla="*/ 1776 w 1781"/>
+                                      <a:gd name="T5" fmla="*/ 0 h 1786"/>
+                                      <a:gd name="T6" fmla="*/ 1781 w 1781"/>
+                                      <a:gd name="T7" fmla="*/ 5 h 1786"/>
+                                      <a:gd name="T8" fmla="*/ 4 w 1781"/>
+                                      <a:gd name="T9" fmla="*/ 1786 h 1786"/>
+                                    </a:gdLst>
+                                    <a:ahLst/>
+                                    <a:cxnLst>
+                                      <a:cxn ang="0">
+                                        <a:pos x="T0" y="T1"/>
+                                      </a:cxn>
+                                      <a:cxn ang="0">
+                                        <a:pos x="T2" y="T3"/>
+                                      </a:cxn>
+                                      <a:cxn ang="0">
+                                        <a:pos x="T4" y="T5"/>
+                                      </a:cxn>
+                                      <a:cxn ang="0">
+                                        <a:pos x="T6" y="T7"/>
+                                      </a:cxn>
+                                      <a:cxn ang="0">
+                                        <a:pos x="T8" y="T9"/>
+                                      </a:cxn>
+                                    </a:cxnLst>
+                                    <a:rect l="0" t="0" r="r" b="b"/>
+                                    <a:pathLst>
+                                      <a:path w="1781" h="1786">
+                                        <a:moveTo>
+                                          <a:pt x="4" y="1786"/>
+                                        </a:moveTo>
+                                        <a:lnTo>
+                                          <a:pt x="0" y="1782"/>
+                                        </a:lnTo>
+                                        <a:lnTo>
+                                          <a:pt x="1776" y="0"/>
+                                        </a:lnTo>
+                                        <a:lnTo>
+                                          <a:pt x="1781" y="5"/>
+                                        </a:lnTo>
+                                        <a:lnTo>
+                                          <a:pt x="4" y="1786"/>
+                                        </a:lnTo>
+                                        <a:close/>
+                                      </a:path>
+                                    </a:pathLst>
+                                  </a:custGeom>
+                                  <a:grpFill/>
+                                  <a:ln>
+                                    <a:noFill/>
+                                  </a:ln>
+                                  <a:extLst>
+                                    <a:ext uri="{91240B29-F687-4F45-9708-019B960494DF}">
+                                      <a14:hiddenLine xmlns:a14="http://schemas.microsoft.com/office/drawing/2010/main" w="9525">
+                                        <a:solidFill>
+                                          <a:srgbClr val="000000"/>
+                                        </a:solidFill>
+                                        <a:round/>
+                                        <a:headEnd/>
+                                        <a:tailEnd/>
+                                      </a14:hiddenLine>
+                                    </a:ext>
+                                  </a:extLst>
+                                </wps:spPr>
+                                <wps:bodyPr vert="horz" wrap="square" lIns="91440" tIns="45720" rIns="91440" bIns="45720" numCol="1" anchor="t" anchorCtr="0" compatLnSpc="1">
+                                  <a:prstTxWarp prst="textNoShape">
+                                    <a:avLst/>
+                                  </a:prstTxWarp>
+                                </wps:bodyPr>
+                              </wps:wsp>
+                              <wps:wsp>
+                                <wps:cNvPr id="57" name="Freeform 57"/>
+                                <wps:cNvSpPr>
+                                  <a:spLocks/>
+                                </wps:cNvSpPr>
+                                <wps:spPr bwMode="auto">
+                                  <a:xfrm>
+                                    <a:off x="782637" y="227013"/>
+                                    <a:ext cx="3546475" cy="3546475"/>
+                                  </a:xfrm>
+                                  <a:custGeom>
+                                    <a:avLst/>
+                                    <a:gdLst>
+                                      <a:gd name="T0" fmla="*/ 5 w 2234"/>
+                                      <a:gd name="T1" fmla="*/ 2234 h 2234"/>
+                                      <a:gd name="T2" fmla="*/ 0 w 2234"/>
+                                      <a:gd name="T3" fmla="*/ 2229 h 2234"/>
+                                      <a:gd name="T4" fmla="*/ 2229 w 2234"/>
+                                      <a:gd name="T5" fmla="*/ 0 h 2234"/>
+                                      <a:gd name="T6" fmla="*/ 2234 w 2234"/>
+                                      <a:gd name="T7" fmla="*/ 5 h 2234"/>
+                                      <a:gd name="T8" fmla="*/ 5 w 2234"/>
+                                      <a:gd name="T9" fmla="*/ 2234 h 2234"/>
+                                    </a:gdLst>
+                                    <a:ahLst/>
+                                    <a:cxnLst>
+                                      <a:cxn ang="0">
+                                        <a:pos x="T0" y="T1"/>
+                                      </a:cxn>
+                                      <a:cxn ang="0">
+                                        <a:pos x="T2" y="T3"/>
+                                      </a:cxn>
+                                      <a:cxn ang="0">
+                                        <a:pos x="T4" y="T5"/>
+                                      </a:cxn>
+                                      <a:cxn ang="0">
+                                        <a:pos x="T6" y="T7"/>
+                                      </a:cxn>
+                                      <a:cxn ang="0">
+                                        <a:pos x="T8" y="T9"/>
+                                      </a:cxn>
+                                    </a:cxnLst>
+                                    <a:rect l="0" t="0" r="r" b="b"/>
+                                    <a:pathLst>
+                                      <a:path w="2234" h="2234">
+                                        <a:moveTo>
+                                          <a:pt x="5" y="2234"/>
+                                        </a:moveTo>
+                                        <a:lnTo>
+                                          <a:pt x="0" y="2229"/>
+                                        </a:lnTo>
+                                        <a:lnTo>
+                                          <a:pt x="2229" y="0"/>
+                                        </a:lnTo>
+                                        <a:lnTo>
+                                          <a:pt x="2234" y="5"/>
+                                        </a:lnTo>
+                                        <a:lnTo>
+                                          <a:pt x="5" y="2234"/>
+                                        </a:lnTo>
+                                        <a:close/>
+                                      </a:path>
+                                    </a:pathLst>
+                                  </a:custGeom>
+                                  <a:grpFill/>
+                                  <a:ln>
+                                    <a:noFill/>
+                                  </a:ln>
+                                  <a:extLst>
+                                    <a:ext uri="{91240B29-F687-4F45-9708-019B960494DF}">
+                                      <a14:hiddenLine xmlns:a14="http://schemas.microsoft.com/office/drawing/2010/main" w="9525">
+                                        <a:solidFill>
+                                          <a:srgbClr val="000000"/>
+                                        </a:solidFill>
+                                        <a:round/>
+                                        <a:headEnd/>
+                                        <a:tailEnd/>
+                                      </a14:hiddenLine>
+                                    </a:ext>
+                                  </a:extLst>
+                                </wps:spPr>
+                                <wps:bodyPr vert="horz" wrap="square" lIns="91440" tIns="45720" rIns="91440" bIns="45720" numCol="1" anchor="t" anchorCtr="0" compatLnSpc="1">
+                                  <a:prstTxWarp prst="textNoShape">
+                                    <a:avLst/>
+                                  </a:prstTxWarp>
+                                </wps:bodyPr>
+                              </wps:wsp>
+                              <wps:wsp>
+                                <wps:cNvPr id="58" name="Freeform 58"/>
+                                <wps:cNvSpPr>
+                                  <a:spLocks/>
+                                </wps:cNvSpPr>
+                                <wps:spPr bwMode="auto">
+                                  <a:xfrm>
+                                    <a:off x="841375" y="109538"/>
+                                    <a:ext cx="3487738" cy="3487738"/>
+                                  </a:xfrm>
+                                  <a:custGeom>
+                                    <a:avLst/>
+                                    <a:gdLst>
+                                      <a:gd name="T0" fmla="*/ 9 w 2197"/>
+                                      <a:gd name="T1" fmla="*/ 2197 h 2197"/>
+                                      <a:gd name="T2" fmla="*/ 0 w 2197"/>
+                                      <a:gd name="T3" fmla="*/ 2193 h 2197"/>
+                                      <a:gd name="T4" fmla="*/ 2188 w 2197"/>
+                                      <a:gd name="T5" fmla="*/ 0 h 2197"/>
+                                      <a:gd name="T6" fmla="*/ 2197 w 2197"/>
+                                      <a:gd name="T7" fmla="*/ 10 h 2197"/>
+                                      <a:gd name="T8" fmla="*/ 9 w 2197"/>
+                                      <a:gd name="T9" fmla="*/ 2197 h 2197"/>
+                                    </a:gdLst>
+                                    <a:ahLst/>
+                                    <a:cxnLst>
+                                      <a:cxn ang="0">
+                                        <a:pos x="T0" y="T1"/>
+                                      </a:cxn>
+                                      <a:cxn ang="0">
+                                        <a:pos x="T2" y="T3"/>
+                                      </a:cxn>
+                                      <a:cxn ang="0">
+                                        <a:pos x="T4" y="T5"/>
+                                      </a:cxn>
+                                      <a:cxn ang="0">
+                                        <a:pos x="T6" y="T7"/>
+                                      </a:cxn>
+                                      <a:cxn ang="0">
+                                        <a:pos x="T8" y="T9"/>
+                                      </a:cxn>
+                                    </a:cxnLst>
+                                    <a:rect l="0" t="0" r="r" b="b"/>
+                                    <a:pathLst>
+                                      <a:path w="2197" h="2197">
+                                        <a:moveTo>
+                                          <a:pt x="9" y="2197"/>
+                                        </a:moveTo>
+                                        <a:lnTo>
+                                          <a:pt x="0" y="2193"/>
+                                        </a:lnTo>
+                                        <a:lnTo>
+                                          <a:pt x="2188" y="0"/>
+                                        </a:lnTo>
+                                        <a:lnTo>
+                                          <a:pt x="2197" y="10"/>
+                                        </a:lnTo>
+                                        <a:lnTo>
+                                          <a:pt x="9" y="2197"/>
+                                        </a:lnTo>
+                                        <a:close/>
+                                      </a:path>
+                                    </a:pathLst>
+                                  </a:custGeom>
+                                  <a:grpFill/>
+                                  <a:ln>
+                                    <a:noFill/>
+                                  </a:ln>
+                                  <a:extLst>
+                                    <a:ext uri="{91240B29-F687-4F45-9708-019B960494DF}">
+                                      <a14:hiddenLine xmlns:a14="http://schemas.microsoft.com/office/drawing/2010/main" w="9525">
+                                        <a:solidFill>
+                                          <a:srgbClr val="000000"/>
+                                        </a:solidFill>
+                                        <a:round/>
+                                        <a:headEnd/>
+                                        <a:tailEnd/>
+                                      </a14:hiddenLine>
+                                    </a:ext>
+                                  </a:extLst>
+                                </wps:spPr>
+                                <wps:bodyPr vert="horz" wrap="square" lIns="91440" tIns="45720" rIns="91440" bIns="45720" numCol="1" anchor="t" anchorCtr="0" compatLnSpc="1">
+                                  <a:prstTxWarp prst="textNoShape">
+                                    <a:avLst/>
+                                  </a:prstTxWarp>
+                                </wps:bodyPr>
+                              </wps:wsp>
+                              <wps:wsp>
+                                <wps:cNvPr id="59" name="Freeform 59"/>
+                                <wps:cNvSpPr>
+                                  <a:spLocks/>
+                                </wps:cNvSpPr>
+                                <wps:spPr bwMode="auto">
+                                  <a:xfrm>
+                                    <a:off x="1216025" y="498475"/>
+                                    <a:ext cx="3113088" cy="3121025"/>
+                                  </a:xfrm>
+                                  <a:custGeom>
+                                    <a:avLst/>
+                                    <a:gdLst>
+                                      <a:gd name="T0" fmla="*/ 9 w 1961"/>
+                                      <a:gd name="T1" fmla="*/ 1966 h 1966"/>
+                                      <a:gd name="T2" fmla="*/ 0 w 1961"/>
+                                      <a:gd name="T3" fmla="*/ 1957 h 1966"/>
+                                      <a:gd name="T4" fmla="*/ 1952 w 1961"/>
+                                      <a:gd name="T5" fmla="*/ 0 h 1966"/>
+                                      <a:gd name="T6" fmla="*/ 1961 w 1961"/>
+                                      <a:gd name="T7" fmla="*/ 9 h 1966"/>
+                                      <a:gd name="T8" fmla="*/ 9 w 1961"/>
+                                      <a:gd name="T9" fmla="*/ 1966 h 1966"/>
+                                    </a:gdLst>
+                                    <a:ahLst/>
+                                    <a:cxnLst>
+                                      <a:cxn ang="0">
+                                        <a:pos x="T0" y="T1"/>
+                                      </a:cxn>
+                                      <a:cxn ang="0">
+                                        <a:pos x="T2" y="T3"/>
+                                      </a:cxn>
+                                      <a:cxn ang="0">
+                                        <a:pos x="T4" y="T5"/>
+                                      </a:cxn>
+                                      <a:cxn ang="0">
+                                        <a:pos x="T6" y="T7"/>
+                                      </a:cxn>
+                                      <a:cxn ang="0">
+                                        <a:pos x="T8" y="T9"/>
+                                      </a:cxn>
+                                    </a:cxnLst>
+                                    <a:rect l="0" t="0" r="r" b="b"/>
+                                    <a:pathLst>
+                                      <a:path w="1961" h="1966">
+                                        <a:moveTo>
+                                          <a:pt x="9" y="1966"/>
+                                        </a:moveTo>
+                                        <a:lnTo>
+                                          <a:pt x="0" y="1957"/>
+                                        </a:lnTo>
+                                        <a:lnTo>
+                                          <a:pt x="1952" y="0"/>
+                                        </a:lnTo>
+                                        <a:lnTo>
+                                          <a:pt x="1961" y="9"/>
+                                        </a:lnTo>
+                                        <a:lnTo>
+                                          <a:pt x="9" y="1966"/>
+                                        </a:lnTo>
+                                        <a:close/>
+                                      </a:path>
+                                    </a:pathLst>
+                                  </a:custGeom>
+                                  <a:grpFill/>
+                                  <a:ln>
+                                    <a:noFill/>
+                                  </a:ln>
+                                  <a:extLst>
+                                    <a:ext uri="{91240B29-F687-4F45-9708-019B960494DF}">
+                                      <a14:hiddenLine xmlns:a14="http://schemas.microsoft.com/office/drawing/2010/main" w="9525">
+                                        <a:solidFill>
+                                          <a:srgbClr val="000000"/>
+                                        </a:solidFill>
+                                        <a:round/>
+                                        <a:headEnd/>
+                                        <a:tailEnd/>
+                                      </a14:hiddenLine>
+                                    </a:ext>
+                                  </a:extLst>
+                                </wps:spPr>
+                                <wps:bodyPr vert="horz" wrap="square" lIns="91440" tIns="45720" rIns="91440" bIns="45720" numCol="1" anchor="t" anchorCtr="0" compatLnSpc="1">
+                                  <a:prstTxWarp prst="textNoShape">
+                                    <a:avLst/>
+                                  </a:prstTxWarp>
+                                </wps:bodyPr>
+                              </wps:wsp>
+                              <wps:wsp>
+                                <wps:cNvPr id="60" name="Freeform 60"/>
+                                <wps:cNvSpPr>
+                                  <a:spLocks/>
+                                </wps:cNvSpPr>
+                                <wps:spPr bwMode="auto">
+                                  <a:xfrm>
+                                    <a:off x="0" y="153988"/>
+                                    <a:ext cx="4329113" cy="4337050"/>
+                                  </a:xfrm>
+                                  <a:custGeom>
+                                    <a:avLst/>
+                                    <a:gdLst>
+                                      <a:gd name="T0" fmla="*/ 0 w 2727"/>
+                                      <a:gd name="T1" fmla="*/ 2732 h 2732"/>
+                                      <a:gd name="T2" fmla="*/ 0 w 2727"/>
+                                      <a:gd name="T3" fmla="*/ 2728 h 2732"/>
+                                      <a:gd name="T4" fmla="*/ 2722 w 2727"/>
+                                      <a:gd name="T5" fmla="*/ 0 h 2732"/>
+                                      <a:gd name="T6" fmla="*/ 2727 w 2727"/>
+                                      <a:gd name="T7" fmla="*/ 5 h 2732"/>
+                                      <a:gd name="T8" fmla="*/ 0 w 2727"/>
+                                      <a:gd name="T9" fmla="*/ 2732 h 2732"/>
+                                    </a:gdLst>
+                                    <a:ahLst/>
+                                    <a:cxnLst>
+                                      <a:cxn ang="0">
+                                        <a:pos x="T0" y="T1"/>
+                                      </a:cxn>
+                                      <a:cxn ang="0">
+                                        <a:pos x="T2" y="T3"/>
+                                      </a:cxn>
+                                      <a:cxn ang="0">
+                                        <a:pos x="T4" y="T5"/>
+                                      </a:cxn>
+                                      <a:cxn ang="0">
+                                        <a:pos x="T6" y="T7"/>
+                                      </a:cxn>
+                                      <a:cxn ang="0">
+                                        <a:pos x="T8" y="T9"/>
+                                      </a:cxn>
+                                    </a:cxnLst>
+                                    <a:rect l="0" t="0" r="r" b="b"/>
+                                    <a:pathLst>
+                                      <a:path w="2727" h="2732">
+                                        <a:moveTo>
+                                          <a:pt x="0" y="2732"/>
+                                        </a:moveTo>
+                                        <a:lnTo>
+                                          <a:pt x="0" y="2728"/>
+                                        </a:lnTo>
+                                        <a:lnTo>
+                                          <a:pt x="2722" y="0"/>
+                                        </a:lnTo>
+                                        <a:lnTo>
+                                          <a:pt x="2727" y="5"/>
+                                        </a:lnTo>
+                                        <a:lnTo>
+                                          <a:pt x="0" y="2732"/>
+                                        </a:lnTo>
+                                        <a:close/>
+                                      </a:path>
+                                    </a:pathLst>
+                                  </a:custGeom>
+                                  <a:grpFill/>
+                                  <a:ln>
+                                    <a:noFill/>
+                                  </a:ln>
+                                  <a:extLst>
+                                    <a:ext uri="{91240B29-F687-4F45-9708-019B960494DF}">
+                                      <a14:hiddenLine xmlns:a14="http://schemas.microsoft.com/office/drawing/2010/main" w="9525">
+                                        <a:solidFill>
+                                          <a:srgbClr val="000000"/>
+                                        </a:solidFill>
+                                        <a:round/>
+                                        <a:headEnd/>
+                                        <a:tailEnd/>
+                                      </a14:hiddenLine>
+                                    </a:ext>
+                                  </a:extLst>
+                                </wps:spPr>
+                                <wps:bodyPr vert="horz" wrap="square" lIns="91440" tIns="45720" rIns="91440" bIns="45720" numCol="1" anchor="t" anchorCtr="0" compatLnSpc="1">
+                                  <a:prstTxWarp prst="textNoShape">
+                                    <a:avLst/>
+                                  </a:prstTxWarp>
+                                </wps:bodyPr>
+                              </wps:wsp>
+                            </wpg:grpSp>
+                          </wpg:grpSp>
+                          <wps:wsp>
+                            <wps:cNvPr id="61" name="Text Box 61"/>
+                            <wps:cNvSpPr txBox="1"/>
+                            <wps:spPr>
+                              <a:xfrm>
+                                <a:off x="9518" y="4838700"/>
+                                <a:ext cx="6843395" cy="3789752"/>
+                              </a:xfrm>
+                              <a:prstGeom prst="rect">
+                                <a:avLst/>
+                              </a:prstGeom>
+                              <a:noFill/>
+                              <a:ln w="6350">
+                                <a:noFill/>
+                              </a:ln>
+                              <a:effectLst/>
+                            </wps:spPr>
+                            <wps:style>
+                              <a:lnRef idx="0">
+                                <a:schemeClr val="accent1"/>
+                              </a:lnRef>
+                              <a:fillRef idx="0">
+                                <a:schemeClr val="accent1"/>
+                              </a:fillRef>
+                              <a:effectRef idx="0">
+                                <a:schemeClr val="accent1"/>
+                              </a:effectRef>
+                              <a:fontRef idx="minor">
+                                <a:schemeClr val="dk1"/>
+                              </a:fontRef>
+                            </wps:style>
+                            <wps:txbx>
+                              <w:txbxContent>
+                                <w:sdt>
+                                  <w:sdtPr>
+                                    <w:rPr>
+                                      <w:rFonts w:asciiTheme="majorHAnsi" w:eastAsiaTheme="majorEastAsia" w:hAnsiTheme="majorHAnsi" w:cstheme="majorBidi"/>
+                                      <w:caps/>
+                                      <w:color w:val="FFFFFF" w:themeColor="background1"/>
+                                      <w:sz w:val="64"/>
+                                      <w:szCs w:val="64"/>
+                                    </w:rPr>
+                                    <w:alias w:val="Title"/>
+                                    <w:tag w:val=""/>
+                                    <w:id w:val="1841046763"/>
+                                    <w:dataBinding w:prefixMappings="xmlns:ns0='http://purl.org/dc/elements/1.1/' xmlns:ns1='http://schemas.openxmlformats.org/package/2006/metadata/core-properties' " w:xpath="/ns1:coreProperties[1]/ns0:title[1]" w:storeItemID="{6C3C8BC8-F283-45AE-878A-BAB7291924A1}"/>
+                                    <w:text/>
+                                  </w:sdtPr>
+                                  <w:sdtContent>
+                                    <w:p>
+                                      <w:pPr>
+                                        <w:pStyle w:val="NoSpacing"/>
+                                        <w:rPr>
+                                          <w:rFonts w:asciiTheme="majorHAnsi" w:eastAsiaTheme="majorEastAsia" w:hAnsiTheme="majorHAnsi" w:cstheme="majorBidi"/>
+                                          <w:caps/>
+                                          <w:color w:val="FFFFFF" w:themeColor="background1"/>
+                                          <w:sz w:val="64"/>
+                                          <w:szCs w:val="64"/>
+                                        </w:rPr>
+                                      </w:pPr>
+                                      <w:r>
+                                        <w:rPr>
+                                          <w:rFonts w:asciiTheme="majorHAnsi" w:eastAsiaTheme="majorEastAsia" w:hAnsiTheme="majorHAnsi" w:cstheme="majorBidi"/>
+                                          <w:caps/>
+                                          <w:color w:val="FFFFFF" w:themeColor="background1"/>
+                                          <w:sz w:val="64"/>
+                                          <w:szCs w:val="64"/>
+                                          <w:lang w:val="en-AU"/>
+                                        </w:rPr>
+                                        <w:t>Reflection On Issues</w:t>
+                                      </w:r>
+                                    </w:p>
+                                  </w:sdtContent>
+                                </w:sdt>
+                                <w:sdt>
+                                  <w:sdtPr>
+                                    <w:rPr>
+                                      <w:color w:val="0F6FC6" w:themeColor="accent1"/>
+                                      <w:sz w:val="36"/>
+                                      <w:szCs w:val="36"/>
+                                    </w:rPr>
+                                    <w:alias w:val="Subtitle"/>
+                                    <w:tag w:val=""/>
+                                    <w:id w:val="-1686441493"/>
+                                    <w:dataBinding w:prefixMappings="xmlns:ns0='http://purl.org/dc/elements/1.1/' xmlns:ns1='http://schemas.openxmlformats.org/package/2006/metadata/core-properties' " w:xpath="/ns1:coreProperties[1]/ns0:subject[1]" w:storeItemID="{6C3C8BC8-F283-45AE-878A-BAB7291924A1}"/>
+                                    <w:text/>
+                                  </w:sdtPr>
+                                  <w:sdtContent>
+                                    <w:p>
+                                      <w:pPr>
+                                        <w:pStyle w:val="NoSpacing"/>
+                                        <w:spacing w:before="120"/>
+                                        <w:rPr>
+                                          <w:color w:val="0F6FC6" w:themeColor="accent1"/>
+                                          <w:sz w:val="36"/>
+                                          <w:szCs w:val="36"/>
+                                        </w:rPr>
+                                      </w:pPr>
+                                      <w:r>
+                                        <w:rPr>
+                                          <w:color w:val="0F6FC6" w:themeColor="accent1"/>
+                                          <w:sz w:val="36"/>
+                                          <w:szCs w:val="36"/>
+                                          <w:lang w:val="en-AU"/>
+                                        </w:rPr>
+                                        <w:t>MP4D Data Management Plan</w:t>
+                                      </w:r>
+                                    </w:p>
+                                  </w:sdtContent>
+                                </w:sdt>
+                              </w:txbxContent>
+                            </wps:txbx>
+                            <wps:bodyPr rot="0" spcFirstLastPara="0" vertOverflow="overflow" horzOverflow="overflow" vert="horz" wrap="square" lIns="685800" tIns="0" rIns="914400" bIns="0" numCol="1" spcCol="0" rtlCol="0" fromWordArt="0" anchor="b" anchorCtr="0" forceAA="0" compatLnSpc="1">
+                              <a:prstTxWarp prst="textNoShape">
+                                <a:avLst/>
+                              </a:prstTxWarp>
+                              <a:noAutofit/>
+                            </wps:bodyPr>
+                          </wps:wsp>
+                        </wpg:wgp>
+                      </a:graphicData>
+                    </a:graphic>
+                    <wp14:sizeRelH relativeFrom="page">
+                      <wp14:pctWidth>88200</wp14:pctWidth>
+                    </wp14:sizeRelH>
+                    <wp14:sizeRelV relativeFrom="page">
+                      <wp14:pctHeight>90900</wp14:pctHeight>
+                    </wp14:sizeRelV>
+                  </wp:anchor>
+                </w:drawing>
+              </mc:Choice>
+              <mc:Fallback>
+                <w:pict>
+                  <v:group id="Group 48" o:spid="_x0000_s1026" style="position:absolute;margin-left:0;margin-top:0;width:540pt;height:10in;z-index:-251657216;mso-width-percent:882;mso-height-percent:909;mso-position-horizontal:center;mso-position-horizontal-relative:page;mso-position-vertical:center;mso-position-vertical-relative:page;mso-width-percent:882;mso-height-percent:909" coordsize="68580,91440" o:gfxdata="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">
+                    <v:group id="Group 49" o:spid="_x0000_s1027" style="position:absolute;width:68580;height:91440" coordsize="68580,91440" o:gfxdata="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">
+                      <v:rect id="Rectangle 54" o:spid="_x0000_s1028" style="position:absolute;width:68580;height:91440;visibility:visible;mso-wrap-style:square;v-text-anchor:top" o:gfxdata="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" fillcolor="#194576 [3122]" stroked="f" strokeweight="1pt">
+                        <v:fill color2="#143961 [2882]" angle="348" colors="0 #48a7d3;6554f #48a7d3" focus="100%" type="gradient"/>
+                        <v:textbox inset="54pt,54pt,1in,5in">
+                          <w:txbxContent>
+                            <w:p>
+                              <w:pPr>
+                                <w:pStyle w:val="NoSpacing"/>
+                                <w:rPr>
+                                  <w:color w:val="FFFFFF" w:themeColor="background1"/>
+                                  <w:sz w:val="28"/>
+                                  <w:szCs w:val="48"/>
+                                  <w:lang w:val="en-AU"/>
+                                </w:rPr>
+                              </w:pPr>
+                              <w:proofErr w:type="spellStart"/>
+                              <w:r>
+                                <w:rPr>
+                                  <w:color w:val="FFFFFF" w:themeColor="background1"/>
+                                  <w:sz w:val="28"/>
+                                  <w:szCs w:val="48"/>
+                                  <w:lang w:val="en-AU"/>
+                                </w:rPr>
+                                <w:t>Aruna</w:t>
+                              </w:r>
+                              <w:proofErr w:type="spellEnd"/>
+                              <w:r>
+                                <w:rPr>
+                                  <w:color w:val="FFFFFF" w:themeColor="background1"/>
+                                  <w:sz w:val="28"/>
+                                  <w:szCs w:val="48"/>
+                                  <w:lang w:val="en-AU"/>
+                                </w:rPr>
+                                <w:t xml:space="preserve"> (</w:t>
+                              </w:r>
+                              <w:r>
+                                <w:rPr>
+                                  <w:color w:val="FFFFFF" w:themeColor="background1"/>
+                                  <w:sz w:val="28"/>
+                                  <w:szCs w:val="48"/>
+                                  <w:lang w:val="en-AU"/>
+                                </w:rPr>
+                                <w:t>Aaron</w:t>
+                              </w:r>
+                              <w:r>
+                                <w:rPr>
+                                  <w:color w:val="FFFFFF" w:themeColor="background1"/>
+                                  <w:sz w:val="28"/>
+                                  <w:szCs w:val="48"/>
+                                  <w:lang w:val="en-AU"/>
+                                </w:rPr>
+                                <w:t>)</w:t>
+                              </w:r>
+                              <w:r>
+                                <w:rPr>
+                                  <w:color w:val="FFFFFF" w:themeColor="background1"/>
+                                  <w:sz w:val="28"/>
+                                  <w:szCs w:val="48"/>
+                                  <w:lang w:val="en-AU"/>
+                                </w:rPr>
+                                <w:t xml:space="preserve"> Tillerkeratne</w:t>
+                              </w:r>
+                            </w:p>
+                            <w:p>
+                              <w:pPr>
+                                <w:pStyle w:val="NoSpacing"/>
+                                <w:rPr>
+                                  <w:color w:val="FFFFFF" w:themeColor="background1"/>
+                                  <w:sz w:val="28"/>
+                                  <w:szCs w:val="48"/>
+                                  <w:lang w:val="en-AU"/>
+                                </w:rPr>
+                              </w:pPr>
+                              <w:r>
+                                <w:rPr>
+                                  <w:color w:val="FFFFFF" w:themeColor="background1"/>
+                                  <w:sz w:val="28"/>
+                                  <w:szCs w:val="48"/>
+                                  <w:lang w:val="en-AU"/>
+                                </w:rPr>
+                                <w:t>S27345483</w:t>
+                              </w:r>
+                            </w:p>
+                          </w:txbxContent>
+                        </v:textbox>
+                      </v:rect>
+                      <v:group id="Group 2" o:spid="_x0000_s1029" style="position:absolute;left:25241;width:43291;height:44910" coordsize="43291,44910" o:gfxdata="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">
+                        <v:shape id="Freeform 56" o:spid="_x0000_s1030" style="position:absolute;left:15017;width:28274;height:28352;visibility:visible;mso-wrap-style:square;v-text-anchor:top" coordsize="1781,1786" o:gfxdata="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" path="m4,1786l,1782,1776,r5,5l4,1786xe" filled="f" stroked="f">
+                          <v:path arrowok="t" o:connecttype="custom" o:connectlocs="6350,2835275;0,2828925;2819400,0;2827338,7938;6350,2835275" o:connectangles="0,0,0,0,0"/>
+                        </v:shape>
+                        <v:shape id="Freeform 57" o:spid="_x0000_s1031" style="position:absolute;left:7826;top:2270;width:35465;height:35464;visibility:visible;mso-wrap-style:square;v-text-anchor:top" coordsize="2234,2234" o:gfxdata="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" path="m5,2234l,2229,2229,r5,5l5,2234xe" filled="f" stroked="f">
+                          <v:path arrowok="t" o:connecttype="custom" o:connectlocs="7938,3546475;0,3538538;3538538,0;3546475,7938;7938,3546475" o:connectangles="0,0,0,0,0"/>
+                        </v:shape>
+                        <v:shape id="Freeform 58" o:spid="_x0000_s1032" style="position:absolute;left:8413;top:1095;width:34878;height:34877;visibility:visible;mso-wrap-style:square;v-text-anchor:top" coordsize="2197,2197" o:gfxdata="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" path="m9,2197l,2193,2188,r9,10l9,2197xe" filled="f" stroked="f">
+                          <v:path arrowok="t" o:connecttype="custom" o:connectlocs="14288,3487738;0,3481388;3473450,0;3487738,15875;14288,3487738" o:connectangles="0,0,0,0,0"/>
+                        </v:shape>
+                        <v:shape id="Freeform 59" o:spid="_x0000_s1033" style="position:absolute;left:12160;top:4984;width:31131;height:31211;visibility:visible;mso-wrap-style:square;v-text-anchor:top" coordsize="1961,1966" o:gfxdata="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" path="m9,1966l,1957,1952,r9,9l9,1966xe" filled="f" stroked="f">
+                          <v:path arrowok="t" o:connecttype="custom" o:connectlocs="14288,3121025;0,3106738;3098800,0;3113088,14288;14288,3121025" o:connectangles="0,0,0,0,0"/>
+                        </v:shape>
+                        <v:shape id="Freeform 60" o:spid="_x0000_s1034" style="position:absolute;top:1539;width:43291;height:43371;visibility:visible;mso-wrap-style:square;v-text-anchor:top" coordsize="2727,2732" o:gfxdata="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" path="m,2732r,-4l2722,r5,5l,2732xe" filled="f" stroked="f">
+                          <v:path arrowok="t" o:connecttype="custom" o:connectlocs="0,4337050;0,4330700;4321175,0;4329113,7938;0,4337050" o:connectangles="0,0,0,0,0"/>
+                        </v:shape>
+                      </v:group>
+                    </v:group>
+                    <v:shapetype id="_x0000_t202" coordsize="21600,21600" o:spt="202" path="m,l,21600r21600,l21600,xe">
+                      <v:stroke joinstyle="miter"/>
+                      <v:path gradientshapeok="t" o:connecttype="rect"/>
+                    </v:shapetype>
+                    <v:shape id="Text Box 61" o:spid="_x0000_s1035" type="#_x0000_t202" style="position:absolute;left:95;top:48387;width:68434;height:37897;visibility:visible;mso-wrap-style:square;v-text-anchor:bottom" o:gfxdata="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" filled="f" stroked="f" strokeweight=".5pt">
+                      <v:textbox inset="54pt,0,1in,0">
+                        <w:txbxContent>
+                          <w:sdt>
+                            <w:sdtPr>
+                              <w:rPr>
+                                <w:rFonts w:asciiTheme="majorHAnsi" w:eastAsiaTheme="majorEastAsia" w:hAnsiTheme="majorHAnsi" w:cstheme="majorBidi"/>
+                                <w:caps/>
+                                <w:color w:val="FFFFFF" w:themeColor="background1"/>
+                                <w:sz w:val="64"/>
+                                <w:szCs w:val="64"/>
+                              </w:rPr>
+                              <w:alias w:val="Title"/>
+                              <w:tag w:val=""/>
+                              <w:id w:val="1841046763"/>
+                              <w:dataBinding w:prefixMappings="xmlns:ns0='http://purl.org/dc/elements/1.1/' xmlns:ns1='http://schemas.openxmlformats.org/package/2006/metadata/core-properties' " w:xpath="/ns1:coreProperties[1]/ns0:title[1]" w:storeItemID="{6C3C8BC8-F283-45AE-878A-BAB7291924A1}"/>
+                              <w:text/>
+                            </w:sdtPr>
+                            <w:sdtContent>
+                              <w:p>
+                                <w:pPr>
+                                  <w:pStyle w:val="NoSpacing"/>
+                                  <w:rPr>
+                                    <w:rFonts w:asciiTheme="majorHAnsi" w:eastAsiaTheme="majorEastAsia" w:hAnsiTheme="majorHAnsi" w:cstheme="majorBidi"/>
+                                    <w:caps/>
+                                    <w:color w:val="FFFFFF" w:themeColor="background1"/>
+                                    <w:sz w:val="64"/>
+                                    <w:szCs w:val="64"/>
+                                  </w:rPr>
+                                </w:pPr>
+                                <w:r>
+                                  <w:rPr>
+                                    <w:rFonts w:asciiTheme="majorHAnsi" w:eastAsiaTheme="majorEastAsia" w:hAnsiTheme="majorHAnsi" w:cstheme="majorBidi"/>
+                                    <w:caps/>
+                                    <w:color w:val="FFFFFF" w:themeColor="background1"/>
+                                    <w:sz w:val="64"/>
+                                    <w:szCs w:val="64"/>
+                                    <w:lang w:val="en-AU"/>
+                                  </w:rPr>
+                                  <w:t>Reflection On Issues</w:t>
+                                </w:r>
+                              </w:p>
+                            </w:sdtContent>
+                          </w:sdt>
+                          <w:sdt>
+                            <w:sdtPr>
+                              <w:rPr>
+                                <w:color w:val="0F6FC6" w:themeColor="accent1"/>
+                                <w:sz w:val="36"/>
+                                <w:szCs w:val="36"/>
+                              </w:rPr>
+                              <w:alias w:val="Subtitle"/>
+                              <w:tag w:val=""/>
+                              <w:id w:val="-1686441493"/>
+                              <w:dataBinding w:prefixMappings="xmlns:ns0='http://purl.org/dc/elements/1.1/' xmlns:ns1='http://schemas.openxmlformats.org/package/2006/metadata/core-properties' " w:xpath="/ns1:coreProperties[1]/ns0:subject[1]" w:storeItemID="{6C3C8BC8-F283-45AE-878A-BAB7291924A1}"/>
+                              <w:text/>
+                            </w:sdtPr>
+                            <w:sdtContent>
+                              <w:p>
+                                <w:pPr>
+                                  <w:pStyle w:val="NoSpacing"/>
+                                  <w:spacing w:before="120"/>
+                                  <w:rPr>
+                                    <w:color w:val="0F6FC6" w:themeColor="accent1"/>
+                                    <w:sz w:val="36"/>
+                                    <w:szCs w:val="36"/>
+                                  </w:rPr>
+                                </w:pPr>
+                                <w:r>
+                                  <w:rPr>
+                                    <w:color w:val="0F6FC6" w:themeColor="accent1"/>
+                                    <w:sz w:val="36"/>
+                                    <w:szCs w:val="36"/>
+                                    <w:lang w:val="en-AU"/>
+                                  </w:rPr>
+                                  <w:t>MP4D Data Management Plan</w:t>
+                                </w:r>
+                              </w:p>
+                            </w:sdtContent>
+                          </w:sdt>
+                        </w:txbxContent>
+                      </v:textbox>
+                    </v:shape>
+                    <w10:wrap anchorx="page" anchory="page"/>
+                  </v:group>
+                </w:pict>
+              </mc:Fallback>
+            </mc:AlternateContent>
+          </w:r>
+        </w:p>
+        <w:p>
+          <w:pPr>
+            <w:rPr>
+              <w:color w:val="404040" w:themeColor="text1" w:themeTint="BF"/>
+              <w:sz w:val="36"/>
+              <w:szCs w:val="36"/>
+            </w:rPr>
+          </w:pPr>
+          <w:r>
+            <w:rPr>
+              <w:color w:val="404040" w:themeColor="text1" w:themeTint="BF"/>
+              <w:sz w:val="36"/>
+              <w:szCs w:val="36"/>
+            </w:rPr>
+            <w:br w:type="page"/>
+          </w:r>
+        </w:p>
+      </w:sdtContent>
+    </w:sdt>
+    <w:sdt>
+      <w:sdtPr>
+        <w:id w:val="1749606809"/>
+        <w:docPartObj>
+          <w:docPartGallery w:val="Table of Contents"/>
+          <w:docPartUnique/>
+        </w:docPartObj>
+      </w:sdtPr>
+      <w:sdtEndPr>
+        <w:rPr>
+          <w:rFonts w:asciiTheme="minorHAnsi" w:eastAsiaTheme="minorHAnsi" w:hAnsiTheme="minorHAnsi" w:cstheme="minorBidi"/>
+          <w:b/>
+          <w:bCs/>
+          <w:noProof/>
+          <w:color w:val="auto"/>
+          <w:sz w:val="22"/>
+          <w:szCs w:val="22"/>
+          <w:lang w:val="en-AU"/>
+        </w:rPr>
+      </w:sdtEndPr>
+      <w:sdtContent>
+        <w:p>
+          <w:pPr>
+            <w:pStyle w:val="TOCHeading"/>
+            <w:spacing w:line="600" w:lineRule="auto"/>
+          </w:pPr>
+          <w:r>
+            <w:t>Contents</w:t>
+          </w:r>
+        </w:p>
+        <w:p>
+          <w:pPr>
+            <w:pStyle w:val="TOC1"/>
+            <w:tabs>
+              <w:tab w:val="right" w:leader="dot" w:pos="9016"/>
+            </w:tabs>
+            <w:spacing w:line="600" w:lineRule="auto"/>
+            <w:rPr>
+              <w:rFonts w:cstheme="minorBidi"/>
+              <w:noProof/>
+              <w:lang w:val="en-AU" w:eastAsia="en-AU"/>
+            </w:rPr>
+          </w:pPr>
+          <w:r>
+            <w:fldChar w:fldCharType="begin"/>
+          </w:r>
+          <w:r>
+            <w:instrText xml:space="preserve"> TOC \o "1-3" \h \z \u </w:instrText>
+          </w:r>
+          <w:r>
+            <w:fldChar w:fldCharType="separate"/>
+          </w:r>
+          <w:hyperlink w:anchor="_Toc474506780" w:history="1">
+            <w:r>
+              <w:rPr>
+                <w:rStyle w:val="Hyperlink"/>
+                <w:noProof/>
+              </w:rPr>
+              <w:t>Introduction</w:t>
+            </w:r>
+            <w:r>
+              <w:rPr>
+                <w:noProof/>
+                <w:webHidden/>
+              </w:rPr>
+              <w:tab/>
+            </w:r>
+            <w:r>
+              <w:rPr>
+                <w:noProof/>
+                <w:webHidden/>
+              </w:rPr>
+              <w:fldChar w:fldCharType="begin"/>
+            </w:r>
+            <w:r>
+              <w:rPr>
+                <w:noProof/>
+                <w:webHidden/>
+              </w:rPr>
+              <w:instrText xml:space="preserve"> PAGEREF _Toc474506780 \h </w:instrText>
+            </w:r>
+            <w:r>
+              <w:rPr>
+                <w:noProof/>
+                <w:webHidden/>
+              </w:rPr>
+            </w:r>
+            <w:r>
+              <w:rPr>
+                <w:noProof/>
+                <w:webHidden/>
+              </w:rPr>
+              <w:fldChar w:fldCharType="separate"/>
+            </w:r>
+            <w:r>
+              <w:rPr>
+                <w:noProof/>
+                <w:webHidden/>
+              </w:rPr>
+              <w:t>2</w:t>
+            </w:r>
+            <w:r>
+              <w:rPr>
+                <w:noProof/>
+                <w:webHidden/>
+              </w:rPr>
+              <w:fldChar w:fldCharType="end"/>
+            </w:r>
+          </w:hyperlink>
+        </w:p>
+        <w:p>
+          <w:pPr>
+            <w:pStyle w:val="TOC1"/>
+            <w:tabs>
+              <w:tab w:val="right" w:leader="dot" w:pos="9016"/>
+            </w:tabs>
+            <w:spacing w:line="600" w:lineRule="auto"/>
+            <w:rPr>
+              <w:rFonts w:cstheme="minorBidi"/>
+              <w:noProof/>
+              <w:lang w:val="en-AU" w:eastAsia="en-AU"/>
+            </w:rPr>
+          </w:pPr>
+          <w:hyperlink w:anchor="_Toc474506781" w:history="1">
+            <w:r>
+              <w:rPr>
+                <w:rStyle w:val="Hyperlink"/>
+                <w:noProof/>
+              </w:rPr>
+              <w:t>Challenges and Rationale</w:t>
+            </w:r>
+            <w:r>
+              <w:rPr>
+                <w:noProof/>
+                <w:webHidden/>
+              </w:rPr>
+              <w:tab/>
+            </w:r>
+            <w:r>
+              <w:rPr>
+                <w:noProof/>
+                <w:webHidden/>
+              </w:rPr>
+              <w:fldChar w:fldCharType="begin"/>
+            </w:r>
+            <w:r>
+              <w:rPr>
+                <w:noProof/>
+                <w:webHidden/>
+              </w:rPr>
+              <w:instrText xml:space="preserve"> PAGEREF _Toc474506781 \h </w:instrText>
+            </w:r>
+            <w:r>
+              <w:rPr>
+                <w:noProof/>
+                <w:webHidden/>
+              </w:rPr>
+            </w:r>
+            <w:r>
+              <w:rPr>
+                <w:noProof/>
+                <w:webHidden/>
+              </w:rPr>
+              <w:fldChar w:fldCharType="separate"/>
+            </w:r>
+            <w:r>
+              <w:rPr>
+                <w:noProof/>
+                <w:webHidden/>
+              </w:rPr>
+              <w:t>2</w:t>
+            </w:r>
+            <w:r>
+              <w:rPr>
+                <w:noProof/>
+                <w:webHidden/>
+              </w:rPr>
+              <w:fldChar w:fldCharType="end"/>
+            </w:r>
+          </w:hyperlink>
+        </w:p>
+        <w:p>
+          <w:pPr>
+            <w:pStyle w:val="TOC2"/>
+            <w:tabs>
+              <w:tab w:val="right" w:leader="dot" w:pos="9016"/>
+            </w:tabs>
+            <w:spacing w:line="600" w:lineRule="auto"/>
+            <w:rPr>
+              <w:rFonts w:cstheme="minorBidi"/>
+              <w:noProof/>
+              <w:lang w:val="en-AU" w:eastAsia="en-AU"/>
+            </w:rPr>
+          </w:pPr>
+          <w:hyperlink w:anchor="_Toc474506782" w:history="1">
+            <w:r>
+              <w:rPr>
+                <w:rStyle w:val="Hyperlink"/>
+                <w:noProof/>
+              </w:rPr>
+              <w:t>Project Structure</w:t>
+            </w:r>
+            <w:r>
+              <w:rPr>
+                <w:noProof/>
+                <w:webHidden/>
+              </w:rPr>
+              <w:tab/>
+            </w:r>
+            <w:r>
+              <w:rPr>
+                <w:noProof/>
+                <w:webHidden/>
+              </w:rPr>
+              <w:fldChar w:fldCharType="begin"/>
+            </w:r>
+            <w:r>
+              <w:rPr>
+                <w:noProof/>
+                <w:webHidden/>
+              </w:rPr>
+              <w:instrText xml:space="preserve"> PAGEREF _Toc474506782 \h </w:instrText>
+            </w:r>
+            <w:r>
+              <w:rPr>
+                <w:noProof/>
+                <w:webHidden/>
+              </w:rPr>
+            </w:r>
+            <w:r>
+              <w:rPr>
+                <w:noProof/>
+                <w:webHidden/>
+              </w:rPr>
+              <w:fldChar w:fldCharType="separate"/>
+            </w:r>
+            <w:r>
+              <w:rPr>
+                <w:noProof/>
+                <w:webHidden/>
+              </w:rPr>
+              <w:t>2</w:t>
+            </w:r>
+            <w:r>
+              <w:rPr>
+                <w:noProof/>
+                <w:webHidden/>
+              </w:rPr>
+              <w:fldChar w:fldCharType="end"/>
+            </w:r>
+          </w:hyperlink>
+        </w:p>
+        <w:p>
+          <w:pPr>
+            <w:pStyle w:val="TOC2"/>
+            <w:tabs>
+              <w:tab w:val="right" w:leader="dot" w:pos="9016"/>
+            </w:tabs>
+            <w:spacing w:line="600" w:lineRule="auto"/>
+            <w:rPr>
+              <w:rFonts w:cstheme="minorBidi"/>
+              <w:noProof/>
+              <w:lang w:val="en-AU" w:eastAsia="en-AU"/>
+            </w:rPr>
+          </w:pPr>
+          <w:hyperlink w:anchor="_Toc474506783" w:history="1">
+            <w:r>
+              <w:rPr>
+                <w:rStyle w:val="Hyperlink"/>
+                <w:noProof/>
+              </w:rPr>
+              <w:t>Generated Data</w:t>
+            </w:r>
+            <w:r>
+              <w:rPr>
+                <w:noProof/>
+                <w:webHidden/>
+              </w:rPr>
+              <w:tab/>
+            </w:r>
+            <w:r>
+              <w:rPr>
+                <w:noProof/>
+                <w:webHidden/>
+              </w:rPr>
+              <w:fldChar w:fldCharType="begin"/>
+            </w:r>
+            <w:r>
+              <w:rPr>
+                <w:noProof/>
+                <w:webHidden/>
+              </w:rPr>
+              <w:instrText xml:space="preserve"> PAGEREF _Toc474506783 \h </w:instrText>
+            </w:r>
+            <w:r>
+              <w:rPr>
+                <w:noProof/>
+                <w:webHidden/>
+              </w:rPr>
+            </w:r>
+            <w:r>
+              <w:rPr>
+                <w:noProof/>
+                <w:webHidden/>
+              </w:rPr>
+              <w:fldChar w:fldCharType="separate"/>
+            </w:r>
+            <w:r>
+              <w:rPr>
+                <w:noProof/>
+                <w:webHidden/>
+              </w:rPr>
+              <w:t>3</w:t>
+            </w:r>
+            <w:r>
+              <w:rPr>
+                <w:noProof/>
+                <w:webHidden/>
+              </w:rPr>
+              <w:fldChar w:fldCharType="end"/>
+            </w:r>
+          </w:hyperlink>
+        </w:p>
+        <w:p>
+          <w:pPr>
+            <w:pStyle w:val="TOC3"/>
+            <w:tabs>
+              <w:tab w:val="right" w:leader="dot" w:pos="9016"/>
+            </w:tabs>
+            <w:spacing w:line="600" w:lineRule="auto"/>
+            <w:rPr>
+              <w:rFonts w:cstheme="minorBidi"/>
+              <w:noProof/>
+              <w:lang w:val="en-AU" w:eastAsia="en-AU"/>
+            </w:rPr>
+          </w:pPr>
+          <w:hyperlink w:anchor="_Toc474506784" w:history="1">
+            <w:r>
+              <w:rPr>
+                <w:rStyle w:val="Hyperlink"/>
+                <w:noProof/>
+              </w:rPr>
+              <w:t>Physical Data</w:t>
+            </w:r>
+            <w:r>
+              <w:rPr>
+                <w:noProof/>
+                <w:webHidden/>
+              </w:rPr>
+              <w:tab/>
+            </w:r>
+            <w:r>
+              <w:rPr>
+                <w:noProof/>
+                <w:webHidden/>
+              </w:rPr>
+              <w:fldChar w:fldCharType="begin"/>
+            </w:r>
+            <w:r>
+              <w:rPr>
+                <w:noProof/>
+                <w:webHidden/>
+              </w:rPr>
+              <w:instrText xml:space="preserve"> PAGEREF _Toc474506784 \h </w:instrText>
+            </w:r>
+            <w:r>
+              <w:rPr>
+                <w:noProof/>
+                <w:webHidden/>
+              </w:rPr>
+            </w:r>
+            <w:r>
+              <w:rPr>
+                <w:noProof/>
+                <w:webHidden/>
+              </w:rPr>
+              <w:fldChar w:fldCharType="separate"/>
+            </w:r>
+            <w:r>
+              <w:rPr>
+                <w:noProof/>
+                <w:webHidden/>
+              </w:rPr>
+              <w:t>3</w:t>
+            </w:r>
+            <w:r>
+              <w:rPr>
+                <w:noProof/>
+                <w:webHidden/>
+              </w:rPr>
+              <w:fldChar w:fldCharType="end"/>
+            </w:r>
+          </w:hyperlink>
+        </w:p>
+        <w:p>
+          <w:pPr>
+            <w:pStyle w:val="TOC3"/>
+            <w:tabs>
+              <w:tab w:val="right" w:leader="dot" w:pos="9016"/>
+            </w:tabs>
+            <w:spacing w:line="600" w:lineRule="auto"/>
+            <w:rPr>
+              <w:rFonts w:cstheme="minorBidi"/>
+              <w:noProof/>
+              <w:lang w:val="en-AU" w:eastAsia="en-AU"/>
+            </w:rPr>
+          </w:pPr>
+          <w:hyperlink w:anchor="_Toc474506785" w:history="1">
+            <w:r>
+              <w:rPr>
+                <w:rStyle w:val="Hyperlink"/>
+                <w:noProof/>
+              </w:rPr>
+              <w:t>Data formats</w:t>
+            </w:r>
+            <w:r>
+              <w:rPr>
+                <w:noProof/>
+                <w:webHidden/>
+              </w:rPr>
+              <w:tab/>
+            </w:r>
+            <w:r>
+              <w:rPr>
+                <w:noProof/>
+                <w:webHidden/>
+              </w:rPr>
+              <w:fldChar w:fldCharType="begin"/>
+            </w:r>
+            <w:r>
+              <w:rPr>
+                <w:noProof/>
+                <w:webHidden/>
+              </w:rPr>
+              <w:instrText xml:space="preserve"> PAGEREF _Toc474506785 \h </w:instrText>
+            </w:r>
+            <w:r>
+              <w:rPr>
+                <w:noProof/>
+                <w:webHidden/>
+              </w:rPr>
+            </w:r>
+            <w:r>
+              <w:rPr>
+                <w:noProof/>
+                <w:webHidden/>
+              </w:rPr>
+              <w:fldChar w:fldCharType="separate"/>
+            </w:r>
+            <w:r>
+              <w:rPr>
+                <w:noProof/>
+                <w:webHidden/>
+              </w:rPr>
+              <w:t>4</w:t>
+            </w:r>
+            <w:r>
+              <w:rPr>
+                <w:noProof/>
+                <w:webHidden/>
+              </w:rPr>
+              <w:fldChar w:fldCharType="end"/>
+            </w:r>
+          </w:hyperlink>
+        </w:p>
+        <w:p>
+          <w:pPr>
+            <w:pStyle w:val="TOC3"/>
+            <w:tabs>
+              <w:tab w:val="right" w:leader="dot" w:pos="9016"/>
+            </w:tabs>
+            <w:spacing w:line="600" w:lineRule="auto"/>
+            <w:rPr>
+              <w:rFonts w:cstheme="minorBidi"/>
+              <w:noProof/>
+              <w:lang w:val="en-AU" w:eastAsia="en-AU"/>
+            </w:rPr>
+          </w:pPr>
+          <w:hyperlink w:anchor="_Toc474506786" w:history="1">
+            <w:r>
+              <w:rPr>
+                <w:rStyle w:val="Hyperlink"/>
+                <w:noProof/>
+              </w:rPr>
+              <w:t>Transfer, Storage and Backup</w:t>
+            </w:r>
+            <w:r>
+              <w:rPr>
+                <w:noProof/>
+                <w:webHidden/>
+              </w:rPr>
+              <w:tab/>
+            </w:r>
+            <w:r>
+              <w:rPr>
+                <w:noProof/>
+                <w:webHidden/>
+              </w:rPr>
+              <w:fldChar w:fldCharType="begin"/>
+            </w:r>
+            <w:r>
+              <w:rPr>
+                <w:noProof/>
+                <w:webHidden/>
+              </w:rPr>
+              <w:instrText xml:space="preserve"> PAGEREF _Toc474506786 \h </w:instrText>
+            </w:r>
+            <w:r>
+              <w:rPr>
+                <w:noProof/>
+                <w:webHidden/>
+              </w:rPr>
+            </w:r>
+            <w:r>
+              <w:rPr>
+                <w:noProof/>
+                <w:webHidden/>
+              </w:rPr>
+              <w:fldChar w:fldCharType="separate"/>
+            </w:r>
+            <w:r>
+              <w:rPr>
+                <w:noProof/>
+                <w:webHidden/>
+              </w:rPr>
+              <w:t>5</w:t>
+            </w:r>
+            <w:r>
+              <w:rPr>
+                <w:noProof/>
+                <w:webHidden/>
+              </w:rPr>
+              <w:fldChar w:fldCharType="end"/>
+            </w:r>
+          </w:hyperlink>
+        </w:p>
+        <w:p>
+          <w:pPr>
+            <w:pStyle w:val="TOC2"/>
+            <w:tabs>
+              <w:tab w:val="right" w:leader="dot" w:pos="9016"/>
+            </w:tabs>
+            <w:spacing w:line="600" w:lineRule="auto"/>
+            <w:rPr>
+              <w:rFonts w:cstheme="minorBidi"/>
+              <w:noProof/>
+              <w:lang w:val="en-AU" w:eastAsia="en-AU"/>
+            </w:rPr>
+          </w:pPr>
+          <w:hyperlink w:anchor="_Toc474506787" w:history="1">
+            <w:r>
+              <w:rPr>
+                <w:rStyle w:val="Hyperlink"/>
+                <w:noProof/>
+              </w:rPr>
+              <w:t>Ownership, Copyright and Intellectual Property</w:t>
+            </w:r>
+            <w:r>
+              <w:rPr>
+                <w:noProof/>
+                <w:webHidden/>
+              </w:rPr>
+              <w:tab/>
+            </w:r>
+            <w:r>
+              <w:rPr>
+                <w:noProof/>
+                <w:webHidden/>
+              </w:rPr>
+              <w:fldChar w:fldCharType="begin"/>
+            </w:r>
+            <w:r>
+              <w:rPr>
+                <w:noProof/>
+                <w:webHidden/>
+              </w:rPr>
+              <w:instrText xml:space="preserve"> PAGEREF _Toc474506787 \h </w:instrText>
+            </w:r>
+            <w:r>
+              <w:rPr>
+                <w:noProof/>
+                <w:webHidden/>
+              </w:rPr>
+            </w:r>
+            <w:r>
+              <w:rPr>
+                <w:noProof/>
+                <w:webHidden/>
+              </w:rPr>
+              <w:fldChar w:fldCharType="separate"/>
+            </w:r>
+            <w:r>
+              <w:rPr>
+                <w:noProof/>
+                <w:webHidden/>
+              </w:rPr>
+              <w:t>5</w:t>
+            </w:r>
+            <w:r>
+              <w:rPr>
+                <w:noProof/>
+                <w:webHidden/>
+              </w:rPr>
+              <w:fldChar w:fldCharType="end"/>
+            </w:r>
+          </w:hyperlink>
+        </w:p>
+        <w:p>
+          <w:pPr>
+            <w:pStyle w:val="TOC2"/>
+            <w:tabs>
+              <w:tab w:val="right" w:leader="dot" w:pos="9016"/>
+            </w:tabs>
+            <w:spacing w:line="600" w:lineRule="auto"/>
+            <w:rPr>
+              <w:rFonts w:cstheme="minorBidi"/>
+              <w:noProof/>
+              <w:lang w:val="en-AU" w:eastAsia="en-AU"/>
+            </w:rPr>
+          </w:pPr>
+          <w:hyperlink w:anchor="_Toc474506788" w:history="1">
+            <w:r>
+              <w:rPr>
+                <w:rStyle w:val="Hyperlink"/>
+                <w:noProof/>
+              </w:rPr>
+              <w:t>Ethical Requirements and Issues</w:t>
+            </w:r>
+            <w:r>
+              <w:rPr>
+                <w:noProof/>
+                <w:webHidden/>
+              </w:rPr>
+              <w:tab/>
+            </w:r>
+            <w:r>
+              <w:rPr>
+                <w:noProof/>
+                <w:webHidden/>
+              </w:rPr>
+              <w:fldChar w:fldCharType="begin"/>
+            </w:r>
+            <w:r>
+              <w:rPr>
+                <w:noProof/>
+                <w:webHidden/>
+              </w:rPr>
+              <w:instrText xml:space="preserve"> PAGEREF _Toc474506788 \h </w:instrText>
+            </w:r>
+            <w:r>
+              <w:rPr>
+                <w:noProof/>
+                <w:webHidden/>
+              </w:rPr>
+            </w:r>
+            <w:r>
+              <w:rPr>
+                <w:noProof/>
+                <w:webHidden/>
+              </w:rPr>
+              <w:fldChar w:fldCharType="separate"/>
+            </w:r>
+            <w:r>
+              <w:rPr>
+                <w:noProof/>
+                <w:webHidden/>
+              </w:rPr>
+              <w:t>6</w:t>
+            </w:r>
+            <w:r>
+              <w:rPr>
+                <w:noProof/>
+                <w:webHidden/>
+              </w:rPr>
+              <w:fldChar w:fldCharType="end"/>
+            </w:r>
+          </w:hyperlink>
+        </w:p>
+        <w:p>
+          <w:pPr>
+            <w:pStyle w:val="TOC3"/>
+            <w:tabs>
+              <w:tab w:val="right" w:leader="dot" w:pos="9016"/>
+            </w:tabs>
+            <w:spacing w:line="600" w:lineRule="auto"/>
+            <w:rPr>
+              <w:rFonts w:cstheme="minorBidi"/>
+              <w:noProof/>
+              <w:lang w:val="en-AU" w:eastAsia="en-AU"/>
+            </w:rPr>
+          </w:pPr>
+          <w:hyperlink w:anchor="_Toc474506789" w:history="1">
+            <w:r>
+              <w:rPr>
+                <w:rStyle w:val="Hyperlink"/>
+                <w:noProof/>
+              </w:rPr>
+              <w:t>Privacy</w:t>
+            </w:r>
+            <w:r>
+              <w:rPr>
+                <w:noProof/>
+                <w:webHidden/>
+              </w:rPr>
+              <w:tab/>
+            </w:r>
+            <w:r>
+              <w:rPr>
+                <w:noProof/>
+                <w:webHidden/>
+              </w:rPr>
+              <w:fldChar w:fldCharType="begin"/>
+            </w:r>
+            <w:r>
+              <w:rPr>
+                <w:noProof/>
+                <w:webHidden/>
+              </w:rPr>
+              <w:instrText xml:space="preserve"> PAGEREF _Toc474506789 \h </w:instrText>
+            </w:r>
+            <w:r>
+              <w:rPr>
+                <w:noProof/>
+                <w:webHidden/>
+              </w:rPr>
+            </w:r>
+            <w:r>
+              <w:rPr>
+                <w:noProof/>
+                <w:webHidden/>
+              </w:rPr>
+              <w:fldChar w:fldCharType="separate"/>
+            </w:r>
+            <w:r>
+              <w:rPr>
+                <w:noProof/>
+                <w:webHidden/>
+              </w:rPr>
+              <w:t>7</w:t>
+            </w:r>
+            <w:r>
+              <w:rPr>
+                <w:noProof/>
+                <w:webHidden/>
+              </w:rPr>
+              <w:fldChar w:fldCharType="end"/>
+            </w:r>
+          </w:hyperlink>
+        </w:p>
+        <w:p>
+          <w:pPr>
+            <w:pStyle w:val="TOC3"/>
+            <w:tabs>
+              <w:tab w:val="right" w:leader="dot" w:pos="9016"/>
+            </w:tabs>
+            <w:spacing w:line="600" w:lineRule="auto"/>
+            <w:rPr>
+              <w:rFonts w:cstheme="minorBidi"/>
+              <w:noProof/>
+              <w:lang w:val="en-AU" w:eastAsia="en-AU"/>
+            </w:rPr>
+          </w:pPr>
+          <w:hyperlink w:anchor="_Toc474506790" w:history="1">
+            <w:r>
+              <w:rPr>
+                <w:rStyle w:val="Hyperlink"/>
+                <w:noProof/>
+              </w:rPr>
+              <w:t>Confidentiality</w:t>
+            </w:r>
+            <w:r>
+              <w:rPr>
+                <w:noProof/>
+                <w:webHidden/>
+              </w:rPr>
+              <w:tab/>
+            </w:r>
+            <w:r>
+              <w:rPr>
+                <w:noProof/>
+                <w:webHidden/>
+              </w:rPr>
+              <w:fldChar w:fldCharType="begin"/>
+            </w:r>
+            <w:r>
+              <w:rPr>
+                <w:noProof/>
+                <w:webHidden/>
+              </w:rPr>
+              <w:instrText xml:space="preserve"> PAGEREF _Toc474506790 \h </w:instrText>
+            </w:r>
+            <w:r>
+              <w:rPr>
+                <w:noProof/>
+                <w:webHidden/>
+              </w:rPr>
+            </w:r>
+            <w:r>
+              <w:rPr>
+                <w:noProof/>
+                <w:webHidden/>
+              </w:rPr>
+              <w:fldChar w:fldCharType="separate"/>
+            </w:r>
+            <w:r>
+              <w:rPr>
+                <w:noProof/>
+                <w:webHidden/>
+              </w:rPr>
+              <w:t>7</w:t>
+            </w:r>
+            <w:r>
+              <w:rPr>
+                <w:noProof/>
+                <w:webHidden/>
+              </w:rPr>
+              <w:fldChar w:fldCharType="end"/>
+            </w:r>
+          </w:hyperlink>
+        </w:p>
+        <w:p>
+          <w:pPr>
+            <w:pStyle w:val="TOC2"/>
+            <w:tabs>
+              <w:tab w:val="right" w:leader="dot" w:pos="9016"/>
+            </w:tabs>
+            <w:spacing w:line="600" w:lineRule="auto"/>
+            <w:rPr>
+              <w:rFonts w:cstheme="minorBidi"/>
+              <w:noProof/>
+              <w:lang w:val="en-AU" w:eastAsia="en-AU"/>
+            </w:rPr>
+          </w:pPr>
+          <w:hyperlink w:anchor="_Toc474506791" w:history="1">
+            <w:r>
+              <w:rPr>
+                <w:rStyle w:val="Hyperlink"/>
+                <w:noProof/>
+              </w:rPr>
+              <w:t>Sharing Data and Access Control</w:t>
+            </w:r>
+            <w:r>
+              <w:rPr>
+                <w:noProof/>
+                <w:webHidden/>
+              </w:rPr>
+              <w:tab/>
+            </w:r>
+            <w:r>
+              <w:rPr>
+                <w:noProof/>
+                <w:webHidden/>
+              </w:rPr>
+              <w:fldChar w:fldCharType="begin"/>
+            </w:r>
+            <w:r>
+              <w:rPr>
+                <w:noProof/>
+                <w:webHidden/>
+              </w:rPr>
+              <w:instrText xml:space="preserve"> PAGEREF _Toc474506791 \h </w:instrText>
+            </w:r>
+            <w:r>
+              <w:rPr>
+                <w:noProof/>
+                <w:webHidden/>
+              </w:rPr>
+            </w:r>
+            <w:r>
+              <w:rPr>
+                <w:noProof/>
+                <w:webHidden/>
+              </w:rPr>
+              <w:fldChar w:fldCharType="separate"/>
+            </w:r>
+            <w:r>
+              <w:rPr>
+                <w:noProof/>
+                <w:webHidden/>
+              </w:rPr>
+              <w:t>8</w:t>
+            </w:r>
+            <w:r>
+              <w:rPr>
+                <w:noProof/>
+                <w:webHidden/>
+              </w:rPr>
+              <w:fldChar w:fldCharType="end"/>
+            </w:r>
+          </w:hyperlink>
+        </w:p>
+        <w:p>
+          <w:pPr>
+            <w:pStyle w:val="TOC2"/>
+            <w:tabs>
+              <w:tab w:val="right" w:leader="dot" w:pos="9016"/>
+            </w:tabs>
+            <w:spacing w:line="600" w:lineRule="auto"/>
+            <w:rPr>
+              <w:rFonts w:cstheme="minorBidi"/>
+              <w:noProof/>
+              <w:lang w:val="en-AU" w:eastAsia="en-AU"/>
+            </w:rPr>
+          </w:pPr>
+          <w:hyperlink w:anchor="_Toc474506792" w:history="1">
+            <w:r>
+              <w:rPr>
+                <w:rStyle w:val="Hyperlink"/>
+                <w:noProof/>
+              </w:rPr>
+              <w:t>Documentation and Metadata</w:t>
+            </w:r>
+            <w:r>
+              <w:rPr>
+                <w:noProof/>
+                <w:webHidden/>
+              </w:rPr>
+              <w:tab/>
+            </w:r>
+            <w:r>
+              <w:rPr>
+                <w:noProof/>
+                <w:webHidden/>
+              </w:rPr>
+              <w:fldChar w:fldCharType="begin"/>
+            </w:r>
+            <w:r>
+              <w:rPr>
+                <w:noProof/>
+                <w:webHidden/>
+              </w:rPr>
+              <w:instrText xml:space="preserve"> PAGEREF _Toc474506792 \h </w:instrText>
+            </w:r>
+            <w:r>
+              <w:rPr>
+                <w:noProof/>
+                <w:webHidden/>
+              </w:rPr>
+            </w:r>
+            <w:r>
+              <w:rPr>
+                <w:noProof/>
+                <w:webHidden/>
+              </w:rPr>
+              <w:fldChar w:fldCharType="separate"/>
+            </w:r>
+            <w:r>
+              <w:rPr>
+                <w:noProof/>
+                <w:webHidden/>
+              </w:rPr>
+              <w:t>8</w:t>
+            </w:r>
+            <w:r>
+              <w:rPr>
+                <w:noProof/>
+                <w:webHidden/>
+              </w:rPr>
+              <w:fldChar w:fldCharType="end"/>
+            </w:r>
+          </w:hyperlink>
+        </w:p>
+        <w:p>
+          <w:pPr>
+            <w:pStyle w:val="TOC2"/>
+            <w:tabs>
+              <w:tab w:val="right" w:leader="dot" w:pos="9016"/>
+            </w:tabs>
+            <w:spacing w:line="600" w:lineRule="auto"/>
+            <w:rPr>
+              <w:rFonts w:cstheme="minorBidi"/>
+              <w:noProof/>
+              <w:lang w:val="en-AU" w:eastAsia="en-AU"/>
+            </w:rPr>
+          </w:pPr>
+          <w:hyperlink w:anchor="_Toc474506793" w:history="1">
+            <w:r>
+              <w:rPr>
+                <w:rStyle w:val="Hyperlink"/>
+                <w:noProof/>
+              </w:rPr>
+              <w:t>Retention and Archival</w:t>
+            </w:r>
+            <w:r>
+              <w:rPr>
+                <w:noProof/>
+                <w:webHidden/>
+              </w:rPr>
+              <w:tab/>
+            </w:r>
+            <w:r>
+              <w:rPr>
+                <w:noProof/>
+                <w:webHidden/>
+              </w:rPr>
+              <w:fldChar w:fldCharType="begin"/>
+            </w:r>
+            <w:r>
+              <w:rPr>
+                <w:noProof/>
+                <w:webHidden/>
+              </w:rPr>
+              <w:instrText xml:space="preserve"> PAGEREF _Toc474506793 \h </w:instrText>
+            </w:r>
+            <w:r>
+              <w:rPr>
+                <w:noProof/>
+                <w:webHidden/>
+              </w:rPr>
+            </w:r>
+            <w:r>
+              <w:rPr>
+                <w:noProof/>
+                <w:webHidden/>
+              </w:rPr>
+              <w:fldChar w:fldCharType="separate"/>
+            </w:r>
+            <w:r>
+              <w:rPr>
+                <w:noProof/>
+                <w:webHidden/>
+              </w:rPr>
+              <w:t>9</w:t>
+            </w:r>
+            <w:r>
+              <w:rPr>
+                <w:noProof/>
+                <w:webHidden/>
+              </w:rPr>
+              <w:fldChar w:fldCharType="end"/>
+            </w:r>
+          </w:hyperlink>
+        </w:p>
+        <w:p>
+          <w:pPr>
+            <w:pStyle w:val="TOC1"/>
+            <w:tabs>
+              <w:tab w:val="right" w:leader="dot" w:pos="9016"/>
+            </w:tabs>
+            <w:spacing w:line="600" w:lineRule="auto"/>
+            <w:rPr>
+              <w:rFonts w:cstheme="minorBidi"/>
+              <w:noProof/>
+              <w:lang w:val="en-AU" w:eastAsia="en-AU"/>
+            </w:rPr>
+          </w:pPr>
+          <w:hyperlink w:anchor="_Toc474506794" w:history="1">
+            <w:r>
+              <w:rPr>
+                <w:rStyle w:val="Hyperlink"/>
+                <w:noProof/>
+              </w:rPr>
+              <w:t>References</w:t>
+            </w:r>
+            <w:r>
+              <w:rPr>
+                <w:noProof/>
+                <w:webHidden/>
+              </w:rPr>
+              <w:tab/>
+            </w:r>
+            <w:r>
+              <w:rPr>
+                <w:noProof/>
+                <w:webHidden/>
+              </w:rPr>
+              <w:fldChar w:fldCharType="begin"/>
+            </w:r>
+            <w:r>
+              <w:rPr>
+                <w:noProof/>
+                <w:webHidden/>
+              </w:rPr>
+              <w:instrText xml:space="preserve"> PAGEREF _Toc474506794 \h </w:instrText>
+            </w:r>
+            <w:r>
+              <w:rPr>
+                <w:noProof/>
+                <w:webHidden/>
+              </w:rPr>
+            </w:r>
+            <w:r>
+              <w:rPr>
+                <w:noProof/>
+                <w:webHidden/>
+              </w:rPr>
+              <w:fldChar w:fldCharType="separate"/>
+            </w:r>
+            <w:r>
+              <w:rPr>
+                <w:noProof/>
+                <w:webHidden/>
+              </w:rPr>
+              <w:t>9</w:t>
+            </w:r>
+            <w:r>
+              <w:rPr>
+                <w:noProof/>
+                <w:webHidden/>
+              </w:rPr>
+              <w:fldChar w:fldCharType="end"/>
+            </w:r>
+          </w:hyperlink>
+        </w:p>
+        <w:p>
+          <w:pPr>
+            <w:spacing w:line="600" w:lineRule="auto"/>
+          </w:pPr>
+          <w:r>
+            <w:rPr>
+              <w:b/>
+              <w:bCs/>
+              <w:noProof/>
+            </w:rPr>
+            <w:fldChar w:fldCharType="end"/>
+          </w:r>
+        </w:p>
+      </w:sdtContent>
+    </w:sdt>
     <w:p>
       <w:pPr>
         <w:pStyle w:val="Heading1"/>
       </w:pPr>
-      <w:r>
+      <w:bookmarkStart w:id="1" w:name="_Toc474506780"/>
+      <w:r>
+        <w:br w:type="page"/>
+      </w:r>
+      <w:r>
+        <w:lastRenderedPageBreak/>
         <w:t>Introduction</w:t>
       </w:r>
+      <w:bookmarkEnd w:id="1"/>
     </w:p>
     <w:p>
       <w:r>
@@ -41,9 +2171,11 @@
       <w:pPr>
         <w:pStyle w:val="Heading1"/>
       </w:pPr>
+      <w:bookmarkStart w:id="2" w:name="_Toc474506781"/>
       <w:r>
         <w:t>Challenges and Rationale</w:t>
       </w:r>
+      <w:bookmarkEnd w:id="2"/>
     </w:p>
     <w:p>
       <w:r>
@@ -54,9 +2186,11 @@
       <w:pPr>
         <w:pStyle w:val="Heading2"/>
       </w:pPr>
+      <w:bookmarkStart w:id="3" w:name="_Toc474506782"/>
       <w:r>
         <w:t>Project Structure</w:t>
       </w:r>
+      <w:bookmarkEnd w:id="3"/>
     </w:p>
     <w:p>
       <w:r>
@@ -91,7 +2225,7 @@
           <v:shape id="_x0000_i1025" type="#_x0000_t75" style="width:453.75pt;height:320.25pt" o:ole="">
             <v:imagedata r:id="rId5" o:title=""/>
           </v:shape>
-          <o:OLEObject Type="Embed" ProgID="AcroExch.Document.DC" ShapeID="_x0000_i1025" DrawAspect="Content" ObjectID="_1548164503" r:id="rId6"/>
+          <o:OLEObject Type="Embed" ProgID="AcroExch.Document.DC" ShapeID="_x0000_i1025" DrawAspect="Content" ObjectID="_1548248892" r:id="rId6"/>
         </w:object>
       </w:r>
     </w:p>
@@ -102,27 +2236,14 @@
       <w:r>
         <w:t xml:space="preserve">Figure </w:t>
       </w:r>
-      <w:r>
-        <w:fldChar w:fldCharType="begin"/>
-      </w:r>
-      <w:r>
-        <w:instrText xml:space="preserve"> SEQ Figure \* ARABIC </w:instrText>
-      </w:r>
-      <w:r>
-        <w:fldChar w:fldCharType="separate"/>
-      </w:r>
-      <w:r>
-        <w:rPr>
-          <w:noProof/>
-        </w:rPr>
-        <w:t>1</w:t>
-      </w:r>
-      <w:r>
-        <w:rPr>
-          <w:noProof/>
-        </w:rPr>
-        <w:fldChar w:fldCharType="end"/>
-      </w:r>
+      <w:fldSimple w:instr=" SEQ Figure \* ARABIC ">
+        <w:r>
+          <w:rPr>
+            <w:noProof/>
+          </w:rPr>
+          <w:t>1</w:t>
+        </w:r>
+      </w:fldSimple>
       <w:r>
         <w:t>: Project Facilitator Hierarchy (double click to view larger)</w:t>
       </w:r>
@@ -137,11 +2258,11 @@
       </w:r>
       <w:proofErr w:type="spellEnd"/>
       <w:r>
-        <w:t xml:space="preserve"> is identified as the research partner, who will ultimately be responsible for the research and output of the project. Non-</w:t>
+        <w:t xml:space="preserve"> is identified as the research partner, who will ultimately be responsible for the research and output of the project. Non-government organisation (NGO), is largely the capital provider of the project. They will maintain a </w:t>
       </w:r>
       <w:r>
         <w:lastRenderedPageBreak/>
-        <w:t xml:space="preserve">government organisation (NGO), is largely the capital provider of the project. They will maintain a number of assets, including the Media Outreach Company, Data Services Contractor and the Mail Services Contractor. </w:t>
+        <w:t xml:space="preserve">number of assets, including the Media Outreach Company, Data Services Contractor and the Mail Services Contractor. </w:t>
       </w:r>
       <w:r>
         <w:t xml:space="preserve">NGO also provides file storage services for any project related files and maintains the data generated by the project. </w:t>
@@ -171,7 +2292,7 @@
           <v:shape id="_x0000_i1026" type="#_x0000_t75" style="width:450pt;height:318pt" o:ole="">
             <v:imagedata r:id="rId7" o:title=""/>
           </v:shape>
-          <o:OLEObject Type="Embed" ProgID="AcroExch.Document.DC" ShapeID="_x0000_i1026" DrawAspect="Content" ObjectID="_1548164504" r:id="rId8"/>
+          <o:OLEObject Type="Embed" ProgID="AcroExch.Document.DC" ShapeID="_x0000_i1026" DrawAspect="Content" ObjectID="_1548248893" r:id="rId8"/>
         </w:object>
       </w:r>
     </w:p>
@@ -182,27 +2303,14 @@
       <w:r>
         <w:t xml:space="preserve">Figure </w:t>
       </w:r>
-      <w:r>
-        <w:fldChar w:fldCharType="begin"/>
-      </w:r>
-      <w:r>
-        <w:instrText xml:space="preserve"> SEQ Figure \* ARABIC </w:instrText>
-      </w:r>
-      <w:r>
-        <w:fldChar w:fldCharType="separate"/>
-      </w:r>
-      <w:r>
-        <w:rPr>
-          <w:noProof/>
-        </w:rPr>
-        <w:t>2</w:t>
-      </w:r>
-      <w:r>
-        <w:rPr>
-          <w:noProof/>
-        </w:rPr>
-        <w:fldChar w:fldCharType="end"/>
-      </w:r>
+      <w:fldSimple w:instr=" SEQ Figure \* ARABIC ">
+        <w:r>
+          <w:rPr>
+            <w:noProof/>
+          </w:rPr>
+          <w:t>2</w:t>
+        </w:r>
+      </w:fldSimple>
       <w:r>
         <w:t>: Project Key Events Flow (double click to view larger)</w:t>
       </w:r>
@@ -216,9 +2324,11 @@
       <w:pPr>
         <w:pStyle w:val="Heading2"/>
       </w:pPr>
+      <w:bookmarkStart w:id="4" w:name="_Toc474506783"/>
       <w:r>
         <w:t>Generated Data</w:t>
       </w:r>
+      <w:bookmarkEnd w:id="4"/>
     </w:p>
     <w:p>
       <w:r>
@@ -229,26 +2339,30 @@
       <w:pPr>
         <w:pStyle w:val="Heading3"/>
       </w:pPr>
+      <w:bookmarkStart w:id="5" w:name="_Toc474506784"/>
       <w:r>
         <w:t>Physical Data</w:t>
       </w:r>
-    </w:p>
-    <w:p>
-      <w:r>
-        <w:t xml:space="preserve">Physical data took the shape of any physical documents that would be utilised in the projects. Mainly, these were feedback forms, survey questionnaires, training documents that participants </w:t>
+      <w:bookmarkEnd w:id="5"/>
+    </w:p>
+    <w:p>
+      <w:r>
+        <w:t xml:space="preserve">Physical data took the shape of any physical documents that would be utilised in the projects. Mainly, these were feedback forms, survey questionnaires, training documents that participants used and other project related documentation. Due to the difficulties in persisting physical data, </w:t>
       </w:r>
       <w:r>
         <w:lastRenderedPageBreak/>
-        <w:t xml:space="preserve">used and other project related documentation. Due to the difficulties in persisting physical data, especially in storage and protection, as well as the difficulties in making physical data available to other researchers, post completion, it was decided to digitise all data that may take a physical form and store them in digital files. </w:t>
+        <w:t xml:space="preserve">especially in storage and protection, as well as the difficulties in making physical data available to other researchers, post completion, it was decided to digitise all data that may take a physical form and store them in digital files. </w:t>
       </w:r>
     </w:p>
     <w:p>
       <w:pPr>
         <w:pStyle w:val="Heading3"/>
       </w:pPr>
+      <w:bookmarkStart w:id="6" w:name="_Toc474506785"/>
       <w:r>
         <w:t>Data formats</w:t>
       </w:r>
+      <w:bookmarkEnd w:id="6"/>
     </w:p>
     <w:p>
       <w:r>
@@ -269,7 +2383,6 @@
           <w:id w:val="527997302"/>
           <w:citation/>
         </w:sdtPr>
-        <w:sdtEndPr/>
         <w:sdtContent>
           <w:r>
             <w:fldChar w:fldCharType="begin"/>
@@ -435,7 +2548,6 @@
           <w:id w:val="-1172866519"/>
           <w:citation/>
         </w:sdtPr>
-        <w:sdtEndPr/>
         <w:sdtContent>
           <w:r>
             <w:fldChar w:fldCharType="begin"/>
@@ -465,7 +2577,6 @@
           <w:id w:val="345682706"/>
           <w:citation/>
         </w:sdtPr>
-        <w:sdtEndPr/>
         <w:sdtContent>
           <w:r>
             <w:fldChar w:fldCharType="begin"/>
@@ -500,7 +2611,6 @@
           <w:id w:val="-75063100"/>
           <w:citation/>
         </w:sdtPr>
-        <w:sdtEndPr/>
         <w:sdtContent>
           <w:r>
             <w:fldChar w:fldCharType="begin"/>
@@ -530,7 +2640,6 @@
           <w:id w:val="2097273955"/>
           <w:citation/>
         </w:sdtPr>
-        <w:sdtEndPr/>
         <w:sdtContent>
           <w:r>
             <w:fldChar w:fldCharType="begin"/>
@@ -565,7 +2674,6 @@
           <w:id w:val="217869424"/>
           <w:citation/>
         </w:sdtPr>
-        <w:sdtEndPr/>
         <w:sdtContent>
           <w:r>
             <w:fldChar w:fldCharType="begin"/>
@@ -595,7 +2703,6 @@
           <w:id w:val="-1591690380"/>
           <w:citation/>
         </w:sdtPr>
-        <w:sdtEndPr/>
         <w:sdtContent>
           <w:r>
             <w:fldChar w:fldCharType="begin"/>
@@ -630,7 +2737,6 @@
           <w:id w:val="-1458181139"/>
           <w:citation/>
         </w:sdtPr>
-        <w:sdtEndPr/>
         <w:sdtContent>
           <w:r>
             <w:fldChar w:fldCharType="begin"/>
@@ -668,10 +2774,12 @@
       <w:pPr>
         <w:pStyle w:val="Heading3"/>
       </w:pPr>
+      <w:bookmarkStart w:id="7" w:name="_Toc474506786"/>
       <w:r>
         <w:lastRenderedPageBreak/>
         <w:t>Transfer, Storage and Backup</w:t>
       </w:r>
+      <w:bookmarkEnd w:id="7"/>
     </w:p>
     <w:p>
       <w:r>
@@ -689,7 +2797,7 @@
           <v:shape id="_x0000_i1027" type="#_x0000_t75" style="width:469.5pt;height:331.5pt" o:ole="">
             <v:imagedata r:id="rId9" o:title=""/>
           </v:shape>
-          <o:OLEObject Type="Embed" ProgID="AcroExch.Document.DC" ShapeID="_x0000_i1027" DrawAspect="Content" ObjectID="_1548164505" r:id="rId10"/>
+          <o:OLEObject Type="Embed" ProgID="AcroExch.Document.DC" ShapeID="_x0000_i1027" DrawAspect="Content" ObjectID="_1548248894" r:id="rId10"/>
         </w:object>
       </w:r>
       <w:r>
@@ -719,9 +2827,11 @@
       <w:pPr>
         <w:pStyle w:val="Heading2"/>
       </w:pPr>
+      <w:bookmarkStart w:id="8" w:name="_Toc474506787"/>
       <w:r>
         <w:t>Ownership, Copyright and Intellectual Property</w:t>
       </w:r>
+      <w:bookmarkEnd w:id="8"/>
     </w:p>
     <w:p>
       <w:r>
@@ -784,13 +2894,1223 @@
       <w:r>
         <w:t xml:space="preserve">applications developed during the project. </w:t>
       </w:r>
-      <w:bookmarkStart w:id="0" w:name="_GoBack"/>
-      <w:bookmarkEnd w:id="0"/>
-    </w:p>
+      <w:r>
+        <w:t>This is mainly due to the fact that Creative Commons licences do not contain specific terms about the distribution of source code, which is essential to the distribution of a software</w:t>
+      </w:r>
+      <w:sdt>
+        <w:sdtPr>
+          <w:id w:val="-1356256983"/>
+          <w:citation/>
+        </w:sdtPr>
+        <w:sdtContent>
+          <w:r>
+            <w:fldChar w:fldCharType="begin"/>
+          </w:r>
+          <w:r>
+            <w:instrText xml:space="preserve">CITATION Cre16 \l 3081 </w:instrText>
+          </w:r>
+          <w:r>
+            <w:fldChar w:fldCharType="separate"/>
+          </w:r>
+          <w:r>
+            <w:rPr>
+              <w:noProof/>
+            </w:rPr>
+            <w:t xml:space="preserve"> (CreativeCommons, 2016)</w:t>
+          </w:r>
+          <w:r>
+            <w:fldChar w:fldCharType="end"/>
+          </w:r>
+        </w:sdtContent>
+      </w:sdt>
+      <w:r>
+        <w:t>.</w:t>
+      </w:r>
+    </w:p>
+    <w:p>
+      <w:r>
+        <w:t xml:space="preserve">Due to the experimental nature of the project, it was identified that any software generated should be openly distributed among the larger community for further development. However, it is also important that the NGO’s financial commitment to the project is substantiated and the distribution of developed software does not become modified by other companies hindering the market standing of the NGO. </w:t>
+      </w:r>
+    </w:p>
+    <w:p>
+      <w:r>
+        <w:t xml:space="preserve">It was identified, most of the software that would be generated would be server based, since the development of hub would require some server side element to the system. It was necessary to protect the rights of a server side application (developed in the project) from being used by other companies for market advantage. To ensure that developers are not handicapped and to achieve the above goal, it was decided that a GNU </w:t>
+      </w:r>
+      <w:proofErr w:type="spellStart"/>
+      <w:r>
+        <w:t>Affero</w:t>
+      </w:r>
+      <w:proofErr w:type="spellEnd"/>
+      <w:r>
+        <w:t xml:space="preserve"> General Public License would be used.</w:t>
+      </w:r>
+    </w:p>
+    <w:p>
+      <w:r>
+        <w:t xml:space="preserve">The GNU </w:t>
+      </w:r>
+      <w:proofErr w:type="spellStart"/>
+      <w:r>
+        <w:t>Affero</w:t>
+      </w:r>
+      <w:proofErr w:type="spellEnd"/>
+      <w:r>
+        <w:t xml:space="preserve"> GPL specifically targets server side applications from being modified by a party but not distributed, potentially providing a better service and disadvantaging the NGO’s market share. </w:t>
+      </w:r>
+      <w:r>
+        <w:t>With this licence if a third party acquires the server software developed in the project, and modifies it and implements in a server that everyone can use, then the source code must be available for download</w:t>
+      </w:r>
+      <w:sdt>
+        <w:sdtPr>
+          <w:id w:val="-1801919410"/>
+          <w:citation/>
+        </w:sdtPr>
+        <w:sdtContent>
+          <w:r>
+            <w:fldChar w:fldCharType="begin"/>
+          </w:r>
+          <w:r>
+            <w:instrText xml:space="preserve"> CITATION Fre15 \l 3081 </w:instrText>
+          </w:r>
+          <w:r>
+            <w:fldChar w:fldCharType="separate"/>
+          </w:r>
+          <w:r>
+            <w:rPr>
+              <w:noProof/>
+            </w:rPr>
+            <w:t xml:space="preserve"> (Free Software Foundation Inc., 2015)</w:t>
+          </w:r>
+          <w:r>
+            <w:fldChar w:fldCharType="end"/>
+          </w:r>
+        </w:sdtContent>
+      </w:sdt>
+      <w:r>
+        <w:t>.</w:t>
+      </w:r>
+    </w:p>
+    <w:p>
+      <w:r>
+        <w:t xml:space="preserve">For any standalone software that is generated as a result of the project will carry a GNU General Public License. This ensure that future developers and researchers are free to improve upon the results but cannot use it to gain commercial advantage over the NGO by improving and distributing a non-free copy of the software or hiding the source code from others.  </w:t>
+      </w:r>
+    </w:p>
+    <w:p>
+      <w:r>
+        <w:t xml:space="preserve">The ownership of intellectual property is to be jointly shared by the NGO and </w:t>
+      </w:r>
+      <w:proofErr w:type="spellStart"/>
+      <w:r>
+        <w:t>AusUni</w:t>
+      </w:r>
+      <w:proofErr w:type="spellEnd"/>
+      <w:r>
+        <w:t>. This is a certifiable balance between project funding (NGO) and analysis (</w:t>
+      </w:r>
+      <w:proofErr w:type="spellStart"/>
+      <w:r>
+        <w:t>AusUni</w:t>
+      </w:r>
+      <w:proofErr w:type="spellEnd"/>
+      <w:r>
+        <w:t xml:space="preserve">), both which are important to achieving the mission statement of improving the livelihoods of women in agriculture in rural areas. The ownership of all generated data and intellectual property will be jointly owned by the NGO and </w:t>
+      </w:r>
+      <w:proofErr w:type="spellStart"/>
+      <w:r>
+        <w:t>AusUni</w:t>
+      </w:r>
+      <w:proofErr w:type="spellEnd"/>
+      <w:r>
+        <w:t xml:space="preserve">, however software development, which is understood to be undertaken only by the NGO, NGO shall have </w:t>
+      </w:r>
+      <w:r>
+        <w:t>ownership of all intellectual property in the development of the software. However, any software developed and source code shall be made available freely under the GNU GLP 3.0 license.</w:t>
+      </w:r>
+    </w:p>
+    <w:p>
+      <w:pPr>
+        <w:pStyle w:val="Heading2"/>
+      </w:pPr>
+      <w:bookmarkStart w:id="9" w:name="_Toc474506788"/>
+      <w:r>
+        <w:t>Ethical Requirements and Issues</w:t>
+      </w:r>
+      <w:bookmarkEnd w:id="9"/>
+    </w:p>
+    <w:p>
+      <w:r>
+        <w:t xml:space="preserve">The project raises a number of ethical issues relating to privacy and confidentiality, and to a lesser extent cultural sensitivity. </w:t>
+      </w:r>
+      <w:r>
+        <w:t xml:space="preserve">As the research involves data gathering on human subjects, it is of upmost importance to ensure that participants are aware of the extent and the use of the gathered data. </w:t>
+      </w:r>
+    </w:p>
+    <w:p>
+      <w:r>
+        <w:t xml:space="preserve">Therefore, prior to the start of the project, in the baseline survey phase, all participants will be briefed on the project, the extent of the data gathering and the data governance principles utilised. </w:t>
+      </w:r>
+      <w:r>
+        <w:lastRenderedPageBreak/>
+        <w:t>All participants are also required to complete a consent form and questionnaire to demonstrate their understanding and willingness to participate in the project</w:t>
+      </w:r>
+      <w:r>
+        <w:t>.</w:t>
+      </w:r>
+    </w:p>
+    <w:p>
+      <w:pPr>
+        <w:pStyle w:val="Heading3"/>
+      </w:pPr>
+      <w:bookmarkStart w:id="10" w:name="_Toc474506789"/>
+      <w:r>
+        <w:t>Privacy</w:t>
+      </w:r>
+      <w:bookmarkEnd w:id="10"/>
+    </w:p>
+    <w:p>
+      <w:r>
+        <w:t xml:space="preserve">Given the project will aim to record personal phone calls and text messages, it is imperative that individuals are not identifiable. To further increase security, the de-identification must be carried out at as early as possible in the data gathering process. </w:t>
+      </w:r>
+    </w:p>
+    <w:p>
+      <w:r>
+        <w:object w:dxaOrig="12629" w:dyaOrig="8924">
+          <v:shape id="_x0000_i1028" type="#_x0000_t75" style="width:456.75pt;height:322.5pt" o:ole="">
+            <v:imagedata r:id="rId11" o:title=""/>
+          </v:shape>
+          <o:OLEObject Type="Embed" ProgID="AcroExch.Document.DC" ShapeID="_x0000_i1028" DrawAspect="Content" ObjectID="_1548248895" r:id="rId12"/>
+        </w:object>
+      </w:r>
+    </w:p>
+    <w:p>
+      <w:r>
+        <w:t xml:space="preserve">The media outreach company, the contractor for gathering mobile phone related data is tasked with immediate di-identification of the data as it passes through to the project team. This also reinforces security of the data in the case of any data leaks whilst in transfer from the project local location to NGO headquarters. </w:t>
+      </w:r>
+    </w:p>
+    <w:p>
+      <w:r>
+        <w:t xml:space="preserve">The aggregation and de-identification service is responsible for generating keys which can provide source uniqueness, however the keys are assigned anonymously to participants and no human readable knowledge will be persisted after the completion of the project, ensuring that participant anonymity is maintained. </w:t>
+      </w:r>
+      <w:r>
+        <w:t>This is then in accordance with the Privacy Act 1988, and the de-identified sensitive data can be shared legally</w:t>
+      </w:r>
+      <w:sdt>
+        <w:sdtPr>
+          <w:id w:val="125975924"/>
+          <w:citation/>
+        </w:sdtPr>
+        <w:sdtContent>
+          <w:r>
+            <w:fldChar w:fldCharType="begin"/>
+          </w:r>
+          <w:r>
+            <w:instrText xml:space="preserve"> CITATION AND17 \l 3081 </w:instrText>
+          </w:r>
+          <w:r>
+            <w:fldChar w:fldCharType="separate"/>
+          </w:r>
+          <w:r>
+            <w:rPr>
+              <w:noProof/>
+            </w:rPr>
+            <w:t xml:space="preserve"> (ANDS, 2017)</w:t>
+          </w:r>
+          <w:r>
+            <w:fldChar w:fldCharType="end"/>
+          </w:r>
+        </w:sdtContent>
+      </w:sdt>
+      <w:r>
+        <w:t xml:space="preserve">. </w:t>
+      </w:r>
+    </w:p>
+    <w:p>
+      <w:pPr>
+        <w:pStyle w:val="Heading3"/>
+      </w:pPr>
+      <w:bookmarkStart w:id="11" w:name="_Toc474506790"/>
+      <w:r>
+        <w:t>Confidentiality</w:t>
+      </w:r>
+      <w:bookmarkEnd w:id="11"/>
+    </w:p>
+    <w:p>
+      <w:r>
+        <w:t xml:space="preserve">There are also some notable confidentiality issues arising from the project. These are namely the leakage of project related documentation to non-project stakeholders, as well as information from one project event inadvertently becoming exposed to another. </w:t>
+      </w:r>
+      <w:r>
+        <w:t xml:space="preserve">There are number of key exposure points where there may be a confidentiality risk. </w:t>
+      </w:r>
+    </w:p>
+    <w:p>
+      <w:r>
+        <w:t xml:space="preserve">On site at the research location, confidentiality risks are present where survey documentation and other physical data may be exposed prior to being de-identified. Some or many of these documents </w:t>
+      </w:r>
+      <w:r>
+        <w:lastRenderedPageBreak/>
+        <w:t xml:space="preserve">may contain information that may be used to identify participants and other location information. Other documents may relate to the performance/interaction of NGO staff with participants and each other and is imperative they are not tampered or openly discussed. </w:t>
+      </w:r>
+      <w:r>
+        <w:t>To minimise the on-site confidentiality risks, the physical files would be kept in a securely locked cabinets and periodically use the mail services to move them to NGO headquarters. NGO staff assets for recording digital information, such as laptops and mobile phones are to be kept password protected and with personnel at all times.</w:t>
+      </w:r>
+    </w:p>
+    <w:p>
+      <w:r>
+        <w:t xml:space="preserve">Once the files arrived at NGO headquarters, there was also another exposure risk of team members outside of the project gaining access to the project materials. Some sensitive documentation may include project budgeting and strategy which would present some confidentiality risk to the project team. </w:t>
+      </w:r>
+      <w:r>
+        <w:t xml:space="preserve">To address this issue, all physical items are to be kept in a separated area with access being controlled by access </w:t>
+      </w:r>
+      <w:r>
+        <w:t>card to the project team. All physical files are to be digitised into appropriate formats and access is to be restricted to the project team.</w:t>
+      </w:r>
+    </w:p>
+    <w:p>
+      <w:r>
+        <w:t xml:space="preserve">Post completion of the project, all physical data is to be retired via an appropriate destruction method. Maintaining physical files present a number of preservation challenges and since all files are digitized, a duplication of information. </w:t>
+      </w:r>
+    </w:p>
+    <w:p>
+      <w:pPr>
+        <w:pStyle w:val="Heading2"/>
+      </w:pPr>
+      <w:bookmarkStart w:id="12" w:name="_Toc474506791"/>
+      <w:r>
+        <w:t>Sharing Data and Access Control</w:t>
+      </w:r>
+      <w:bookmarkEnd w:id="12"/>
+    </w:p>
+    <w:p>
+      <w:r>
+        <w:t>There are a number of data transportation, sharing and access challenges, some of which have already been discussed. As with data sharing, access was discussed to be limited to the project team during</w:t>
+      </w:r>
+      <w:r>
+        <w:t xml:space="preserve"> project proceedings. </w:t>
+      </w:r>
+    </w:p>
+    <w:p>
+      <w:r>
+        <w:t xml:space="preserve">All data digital data from the project location is to be securely transported via the data transmission services contractor. This ensures the secure and low loss data transmission between the researchers based in Australia and the NGO personnel on location. </w:t>
+      </w:r>
+    </w:p>
+    <w:p>
+      <w:r>
+        <w:t xml:space="preserve">All data sharing is to be done within the project team only. NGO will provide necessary servers (and access control) to the </w:t>
+      </w:r>
+      <w:proofErr w:type="spellStart"/>
+      <w:r>
+        <w:t>AusUni</w:t>
+      </w:r>
+      <w:proofErr w:type="spellEnd"/>
+      <w:r>
+        <w:t xml:space="preserve"> research team where they are free to access the data. Any data updates and project updates are communicated via email, but no project generated data is to be communicated. </w:t>
+      </w:r>
+    </w:p>
+    <w:p>
+      <w:r>
+        <w:t xml:space="preserve">All digital data is password protect to ensure security and any voice and text data are also encrypted to ensure in the event of a breach, voice data cannot be examined to determine identity of the participants. </w:t>
+      </w:r>
+    </w:p>
+    <w:p>
+      <w:pPr>
+        <w:pStyle w:val="Heading2"/>
+      </w:pPr>
+      <w:bookmarkStart w:id="13" w:name="_Toc474506792"/>
+      <w:r>
+        <w:t>Documentation and Metadata</w:t>
+      </w:r>
+      <w:bookmarkEnd w:id="13"/>
+    </w:p>
+    <w:p>
+      <w:r>
+        <w:t>To ensure the long term usability of the data, a rich metadata system is to be implemented to all persistent files (digital files). This not only enables the project stakeholders to easily understand the scope and context of a particular set of data, it is imperative to integration with open research data repositories. Types of metadata issued are highlighted below.</w:t>
+      </w:r>
+    </w:p>
+    <w:tbl>
+      <w:tblPr>
+        <w:tblStyle w:val="TableGrid"/>
+        <w:tblW w:w="0" w:type="auto"/>
+        <w:tblLook w:val="04A0" w:firstRow="1" w:lastRow="0" w:firstColumn="1" w:lastColumn="0" w:noHBand="0" w:noVBand="1"/>
+      </w:tblPr>
+      <w:tblGrid>
+        <w:gridCol w:w="3786"/>
+        <w:gridCol w:w="3786"/>
+      </w:tblGrid>
+      <w:tr>
+        <w:tc>
+          <w:tcPr>
+            <w:tcW w:w="3786" w:type="dxa"/>
+          </w:tcPr>
+          <w:p>
+            <w:pPr>
+              <w:spacing w:before="20" w:after="20" w:line="0" w:lineRule="atLeast"/>
+              <w:rPr>
+                <w:rFonts w:cs="Arial"/>
+                <w:szCs w:val="20"/>
+              </w:rPr>
+            </w:pPr>
+            <w:r>
+              <w:rPr>
+                <w:rFonts w:cs="Arial"/>
+                <w:b/>
+                <w:szCs w:val="20"/>
+              </w:rPr>
+              <w:t>Data</w:t>
+            </w:r>
+            <w:r>
+              <w:rPr>
+                <w:rFonts w:cs="Arial"/>
+                <w:szCs w:val="20"/>
+              </w:rPr>
+              <w:t xml:space="preserve"> </w:t>
+            </w:r>
+            <w:r>
+              <w:rPr>
+                <w:rFonts w:cs="Arial"/>
+                <w:b/>
+                <w:szCs w:val="20"/>
+              </w:rPr>
+              <w:t>File</w:t>
+            </w:r>
+          </w:p>
+        </w:tc>
+        <w:tc>
+          <w:tcPr>
+            <w:tcW w:w="3786" w:type="dxa"/>
+          </w:tcPr>
+          <w:p>
+            <w:pPr>
+              <w:spacing w:before="20" w:after="20" w:line="0" w:lineRule="atLeast"/>
+              <w:rPr>
+                <w:rFonts w:cs="Arial"/>
+                <w:szCs w:val="20"/>
+              </w:rPr>
+            </w:pPr>
+            <w:r>
+              <w:rPr>
+                <w:rFonts w:cs="Arial"/>
+                <w:b/>
+                <w:szCs w:val="20"/>
+              </w:rPr>
+              <w:t>Metadata</w:t>
+            </w:r>
+            <w:r>
+              <w:rPr>
+                <w:rFonts w:cs="Arial"/>
+                <w:szCs w:val="20"/>
+              </w:rPr>
+              <w:t xml:space="preserve"> </w:t>
+            </w:r>
+            <w:r>
+              <w:rPr>
+                <w:rFonts w:cs="Arial"/>
+                <w:b/>
+                <w:szCs w:val="20"/>
+              </w:rPr>
+              <w:t>Type</w:t>
+            </w:r>
+          </w:p>
+        </w:tc>
+      </w:tr>
+      <w:tr>
+        <w:tc>
+          <w:tcPr>
+            <w:tcW w:w="3786" w:type="dxa"/>
+          </w:tcPr>
+          <w:p>
+            <w:pPr>
+              <w:spacing w:before="20" w:after="20" w:line="0" w:lineRule="atLeast"/>
+              <w:rPr>
+                <w:rFonts w:cs="Arial"/>
+                <w:szCs w:val="20"/>
+              </w:rPr>
+            </w:pPr>
+            <w:r>
+              <w:rPr>
+                <w:rFonts w:cs="Arial"/>
+                <w:szCs w:val="20"/>
+              </w:rPr>
+              <w:t xml:space="preserve">Physical files (e.g. survey forms and workshop forms, etc.) </w:t>
+            </w:r>
+          </w:p>
+        </w:tc>
+        <w:tc>
+          <w:tcPr>
+            <w:tcW w:w="3786" w:type="dxa"/>
+          </w:tcPr>
+          <w:p>
+            <w:pPr>
+              <w:spacing w:before="20" w:after="20" w:line="0" w:lineRule="atLeast"/>
+              <w:rPr>
+                <w:rFonts w:cs="Arial"/>
+                <w:szCs w:val="20"/>
+              </w:rPr>
+            </w:pPr>
+            <w:r>
+              <w:rPr>
+                <w:rFonts w:cs="Arial"/>
+                <w:szCs w:val="20"/>
+              </w:rPr>
+              <w:t xml:space="preserve">Descriptive – NGO employee ID numbers must be attached although removed from public viewing. </w:t>
+            </w:r>
+          </w:p>
+        </w:tc>
+      </w:tr>
+      <w:tr>
+        <w:tc>
+          <w:tcPr>
+            <w:tcW w:w="3786" w:type="dxa"/>
+          </w:tcPr>
+          <w:p>
+            <w:pPr>
+              <w:spacing w:before="20" w:after="20" w:line="0" w:lineRule="atLeast"/>
+              <w:rPr>
+                <w:rFonts w:cs="Arial"/>
+                <w:szCs w:val="20"/>
+              </w:rPr>
+            </w:pPr>
+            <w:r>
+              <w:rPr>
+                <w:rFonts w:cs="Arial"/>
+                <w:szCs w:val="20"/>
+              </w:rPr>
+              <w:t xml:space="preserve">Images </w:t>
+            </w:r>
+          </w:p>
+        </w:tc>
+        <w:tc>
+          <w:tcPr>
+            <w:tcW w:w="3786" w:type="dxa"/>
+          </w:tcPr>
+          <w:p>
+            <w:pPr>
+              <w:spacing w:before="20" w:after="20" w:line="0" w:lineRule="atLeast"/>
+              <w:rPr>
+                <w:rFonts w:cs="Arial"/>
+                <w:szCs w:val="20"/>
+              </w:rPr>
+            </w:pPr>
+            <w:r>
+              <w:rPr>
+                <w:rFonts w:cs="Arial"/>
+                <w:szCs w:val="20"/>
+              </w:rPr>
+              <w:t>Descriptive, Technical – A clear description of the event, subject as well as image dimensions must be available.</w:t>
+            </w:r>
+          </w:p>
+        </w:tc>
+      </w:tr>
+      <w:tr>
+        <w:tc>
+          <w:tcPr>
+            <w:tcW w:w="3786" w:type="dxa"/>
+          </w:tcPr>
+          <w:p>
+            <w:pPr>
+              <w:spacing w:before="20" w:after="20" w:line="0" w:lineRule="atLeast"/>
+              <w:rPr>
+                <w:rFonts w:cs="Arial"/>
+                <w:szCs w:val="20"/>
+              </w:rPr>
+            </w:pPr>
+            <w:r>
+              <w:rPr>
+                <w:rFonts w:cs="Arial"/>
+                <w:szCs w:val="20"/>
+              </w:rPr>
+              <w:lastRenderedPageBreak/>
+              <w:t>Phone Conversations</w:t>
+            </w:r>
+          </w:p>
+        </w:tc>
+        <w:tc>
+          <w:tcPr>
+            <w:tcW w:w="3786" w:type="dxa"/>
+          </w:tcPr>
+          <w:p>
+            <w:pPr>
+              <w:spacing w:before="20" w:after="20" w:line="0" w:lineRule="atLeast"/>
+              <w:rPr>
+                <w:rFonts w:cs="Arial"/>
+                <w:szCs w:val="20"/>
+              </w:rPr>
+            </w:pPr>
+            <w:r>
+              <w:rPr>
+                <w:rFonts w:cs="Arial"/>
+                <w:szCs w:val="20"/>
+              </w:rPr>
+              <w:t xml:space="preserve">Technical – Standard metadata to be attached (see standard below). </w:t>
+            </w:r>
+          </w:p>
+        </w:tc>
+      </w:tr>
+      <w:tr>
+        <w:tc>
+          <w:tcPr>
+            <w:tcW w:w="3786" w:type="dxa"/>
+          </w:tcPr>
+          <w:p>
+            <w:pPr>
+              <w:spacing w:before="20" w:after="20" w:line="0" w:lineRule="atLeast"/>
+              <w:rPr>
+                <w:rFonts w:cs="Arial"/>
+                <w:szCs w:val="20"/>
+              </w:rPr>
+            </w:pPr>
+            <w:r>
+              <w:rPr>
+                <w:rFonts w:cs="Arial"/>
+                <w:szCs w:val="20"/>
+              </w:rPr>
+              <w:t>Text Messages</w:t>
+            </w:r>
+          </w:p>
+        </w:tc>
+        <w:tc>
+          <w:tcPr>
+            <w:tcW w:w="3786" w:type="dxa"/>
+          </w:tcPr>
+          <w:p>
+            <w:pPr>
+              <w:spacing w:before="20" w:after="20" w:line="0" w:lineRule="atLeast"/>
+              <w:rPr>
+                <w:rFonts w:cs="Arial"/>
+                <w:szCs w:val="20"/>
+              </w:rPr>
+            </w:pPr>
+            <w:r>
+              <w:rPr>
+                <w:rFonts w:cs="Arial"/>
+                <w:szCs w:val="20"/>
+              </w:rPr>
+              <w:t>Technical – Standard metadata to be attached (see standard below).</w:t>
+            </w:r>
+          </w:p>
+        </w:tc>
+      </w:tr>
+      <w:tr>
+        <w:tc>
+          <w:tcPr>
+            <w:tcW w:w="3786" w:type="dxa"/>
+          </w:tcPr>
+          <w:p>
+            <w:pPr>
+              <w:spacing w:before="20" w:after="20" w:line="0" w:lineRule="atLeast"/>
+              <w:rPr>
+                <w:rFonts w:cs="Arial"/>
+                <w:szCs w:val="20"/>
+              </w:rPr>
+            </w:pPr>
+            <w:r>
+              <w:rPr>
+                <w:rFonts w:cs="Arial"/>
+                <w:szCs w:val="20"/>
+              </w:rPr>
+              <w:t>Mobile phone images</w:t>
+            </w:r>
+          </w:p>
+        </w:tc>
+        <w:tc>
+          <w:tcPr>
+            <w:tcW w:w="3786" w:type="dxa"/>
+          </w:tcPr>
+          <w:p>
+            <w:pPr>
+              <w:spacing w:before="20" w:after="20" w:line="0" w:lineRule="atLeast"/>
+              <w:rPr>
+                <w:rFonts w:cs="Arial"/>
+                <w:szCs w:val="20"/>
+              </w:rPr>
+            </w:pPr>
+            <w:r>
+              <w:rPr>
+                <w:rFonts w:cs="Arial"/>
+                <w:szCs w:val="20"/>
+              </w:rPr>
+              <w:t>Technical – No data to identify the users, but standard image metadata only to be kept (see standard below).</w:t>
+            </w:r>
+          </w:p>
+        </w:tc>
+      </w:tr>
+      <w:tr>
+        <w:tc>
+          <w:tcPr>
+            <w:tcW w:w="3786" w:type="dxa"/>
+          </w:tcPr>
+          <w:p>
+            <w:pPr>
+              <w:spacing w:before="20" w:after="20" w:line="0" w:lineRule="atLeast"/>
+              <w:rPr>
+                <w:rFonts w:cs="Arial"/>
+                <w:szCs w:val="20"/>
+              </w:rPr>
+            </w:pPr>
+            <w:r>
+              <w:rPr>
+                <w:rFonts w:cs="Arial"/>
+                <w:szCs w:val="20"/>
+              </w:rPr>
+              <w:t>Aggregated and Analytic outputs</w:t>
+            </w:r>
+          </w:p>
+        </w:tc>
+        <w:tc>
+          <w:tcPr>
+            <w:tcW w:w="3786" w:type="dxa"/>
+          </w:tcPr>
+          <w:p>
+            <w:pPr>
+              <w:spacing w:before="20" w:after="20" w:line="0" w:lineRule="atLeast"/>
+              <w:rPr>
+                <w:rFonts w:cs="Arial"/>
+                <w:szCs w:val="20"/>
+              </w:rPr>
+            </w:pPr>
+            <w:r>
+              <w:rPr>
+                <w:rFonts w:cs="Arial"/>
+                <w:szCs w:val="20"/>
+              </w:rPr>
+              <w:t xml:space="preserve">Descriptive – Full description of algorithm(s) or manipulations to be provided. </w:t>
+            </w:r>
+          </w:p>
+        </w:tc>
+      </w:tr>
+    </w:tbl>
+    <w:p/>
+    <w:p>
+      <w:r>
+        <w:t xml:space="preserve">It is worthy to note that all physical files </w:t>
+      </w:r>
+      <w:r>
+        <w:t>will be digitised and appropriately described with meta data tags. AGLS meta data standard is adopted here for metadata collation due to its ability to capture wide range of projects. The standard is based on the Dublin Core Metadata initiative and is localised for use in Australia, which was of particular appeal</w:t>
+      </w:r>
+      <w:sdt>
+        <w:sdtPr>
+          <w:id w:val="324714913"/>
+          <w:citation/>
+        </w:sdtPr>
+        <w:sdtContent>
+          <w:r>
+            <w:fldChar w:fldCharType="begin"/>
+          </w:r>
+          <w:r>
+            <w:instrText xml:space="preserve"> CITATION Nat10 \l 3081 </w:instrText>
+          </w:r>
+          <w:r>
+            <w:fldChar w:fldCharType="separate"/>
+          </w:r>
+          <w:r>
+            <w:rPr>
+              <w:noProof/>
+            </w:rPr>
+            <w:t xml:space="preserve"> (National Archives of Australia, 2010)</w:t>
+          </w:r>
+          <w:r>
+            <w:fldChar w:fldCharType="end"/>
+          </w:r>
+        </w:sdtContent>
+      </w:sdt>
+      <w:r>
+        <w:t xml:space="preserve">. </w:t>
+      </w:r>
+    </w:p>
+    <w:p>
+      <w:pPr>
+        <w:pStyle w:val="Heading2"/>
+      </w:pPr>
+      <w:bookmarkStart w:id="14" w:name="_Toc474506793"/>
+      <w:r>
+        <w:t>Retention and Archival</w:t>
+      </w:r>
+      <w:bookmarkEnd w:id="14"/>
+    </w:p>
+    <w:p>
+      <w:r>
+        <w:t xml:space="preserve">Only de-identified and aggregated data will be retained after the completion of the project. Any physical data will be destroyed securely to ensure anonymity. All digitised data will be deposited to the </w:t>
+      </w:r>
+      <w:proofErr w:type="spellStart"/>
+      <w:r>
+        <w:t>AusUni</w:t>
+      </w:r>
+      <w:proofErr w:type="spellEnd"/>
+      <w:r>
+        <w:t xml:space="preserve"> repository and Registry Interchange Format – Collections and Services schema will be adopted for the storage. Based on the international standard ISO 2146:2010, RIF-CS provides a generic information standard that is not unique to a particular research domain</w:t>
+      </w:r>
+      <w:sdt>
+        <w:sdtPr>
+          <w:id w:val="777148889"/>
+          <w:citation/>
+        </w:sdtPr>
+        <w:sdtContent>
+          <w:r>
+            <w:fldChar w:fldCharType="begin"/>
+          </w:r>
+          <w:r>
+            <w:instrText xml:space="preserve"> CITATION AND161 \l 3081 </w:instrText>
+          </w:r>
+          <w:r>
+            <w:fldChar w:fldCharType="separate"/>
+          </w:r>
+          <w:r>
+            <w:rPr>
+              <w:noProof/>
+            </w:rPr>
+            <w:t xml:space="preserve"> (ANDS, 2016)</w:t>
+          </w:r>
+          <w:r>
+            <w:fldChar w:fldCharType="end"/>
+          </w:r>
+        </w:sdtContent>
+      </w:sdt>
+      <w:r>
+        <w:t xml:space="preserve">. </w:t>
+      </w:r>
+    </w:p>
+    <w:bookmarkStart w:id="15" w:name="_Toc474506794" w:displacedByCustomXml="next"/>
+    <w:sdt>
+      <w:sdtPr>
+        <w:id w:val="-68895551"/>
+        <w:docPartObj>
+          <w:docPartGallery w:val="Bibliographies"/>
+          <w:docPartUnique/>
+        </w:docPartObj>
+      </w:sdtPr>
+      <w:sdtEndPr>
+        <w:rPr>
+          <w:rFonts w:asciiTheme="minorHAnsi" w:eastAsiaTheme="minorHAnsi" w:hAnsiTheme="minorHAnsi" w:cstheme="minorBidi"/>
+          <w:color w:val="auto"/>
+          <w:sz w:val="22"/>
+          <w:szCs w:val="22"/>
+        </w:rPr>
+      </w:sdtEndPr>
+      <w:sdtContent>
+        <w:p>
+          <w:pPr>
+            <w:pStyle w:val="Heading1"/>
+          </w:pPr>
+          <w:r>
+            <w:t>References</w:t>
+          </w:r>
+          <w:bookmarkEnd w:id="15"/>
+        </w:p>
+        <w:sdt>
+          <w:sdtPr>
+            <w:id w:val="-573587230"/>
+            <w:bibliography/>
+          </w:sdtPr>
+          <w:sdtContent>
+            <w:p>
+              <w:pPr>
+                <w:pStyle w:val="Bibliography"/>
+                <w:ind w:left="720" w:hanging="720"/>
+                <w:rPr>
+                  <w:noProof/>
+                  <w:sz w:val="24"/>
+                  <w:szCs w:val="24"/>
+                </w:rPr>
+              </w:pPr>
+              <w:r>
+                <w:fldChar w:fldCharType="begin"/>
+              </w:r>
+              <w:r>
+                <w:instrText xml:space="preserve"> BIBLIOGRAPHY </w:instrText>
+              </w:r>
+              <w:r>
+                <w:fldChar w:fldCharType="separate"/>
+              </w:r>
+              <w:r>
+                <w:rPr>
+                  <w:noProof/>
+                </w:rPr>
+                <w:t xml:space="preserve">ANDS. (2016, December). </w:t>
+              </w:r>
+              <w:r>
+                <w:rPr>
+                  <w:i/>
+                  <w:iCs/>
+                  <w:noProof/>
+                </w:rPr>
+                <w:t>File Formats.</w:t>
+              </w:r>
+              <w:r>
+                <w:rPr>
+                  <w:noProof/>
+                </w:rPr>
+                <w:t xml:space="preserve"> Retrieved from ANDS Guide: http://www.ands.org.au/__data/assets/pdf_file/0003/731775/File-Formats.pdf</w:t>
+              </w:r>
+            </w:p>
+            <w:p>
+              <w:pPr>
+                <w:pStyle w:val="Bibliography"/>
+                <w:ind w:left="720" w:hanging="720"/>
+                <w:rPr>
+                  <w:noProof/>
+                </w:rPr>
+              </w:pPr>
+              <w:r>
+                <w:rPr>
+                  <w:noProof/>
+                </w:rPr>
+                <w:t xml:space="preserve">ANDS. (2016, November 18). </w:t>
+              </w:r>
+              <w:r>
+                <w:rPr>
+                  <w:i/>
+                  <w:iCs/>
+                  <w:noProof/>
+                </w:rPr>
+                <w:t>Research Data Australia Content Providers Guide : Learn about RIF-CS Schema.</w:t>
+              </w:r>
+              <w:r>
+                <w:rPr>
+                  <w:noProof/>
+                </w:rPr>
+                <w:t xml:space="preserve"> Retrieved from ANDS: http://guides.ands.org.au/rda-cpg/rifcsschema/#whatisrifcs</w:t>
+              </w:r>
+            </w:p>
+            <w:p>
+              <w:pPr>
+                <w:pStyle w:val="Bibliography"/>
+                <w:ind w:left="720" w:hanging="720"/>
+                <w:rPr>
+                  <w:noProof/>
+                </w:rPr>
+              </w:pPr>
+              <w:r>
+                <w:rPr>
+                  <w:noProof/>
+                </w:rPr>
+                <w:t xml:space="preserve">ANDS. (2017, January). </w:t>
+              </w:r>
+              <w:r>
+                <w:rPr>
+                  <w:i/>
+                  <w:iCs/>
+                  <w:noProof/>
+                </w:rPr>
+                <w:t>Data sharing considerations for Human Research Ethics Committees.</w:t>
+              </w:r>
+              <w:r>
+                <w:rPr>
+                  <w:noProof/>
+                </w:rPr>
+                <w:t xml:space="preserve"> Retrieved from Australian National Data Service: http://www.ands.org.au/__data/assets/pdf_file/0009/748737/HRECS.pdf</w:t>
+              </w:r>
+            </w:p>
+            <w:p>
+              <w:pPr>
+                <w:pStyle w:val="Bibliography"/>
+                <w:ind w:left="720" w:hanging="720"/>
+                <w:rPr>
+                  <w:noProof/>
+                </w:rPr>
+              </w:pPr>
+              <w:r>
+                <w:rPr>
+                  <w:noProof/>
+                </w:rPr>
+                <w:t xml:space="preserve">CreativeCommons. (2016, August 04). </w:t>
+              </w:r>
+              <w:r>
+                <w:rPr>
+                  <w:i/>
+                  <w:iCs/>
+                  <w:noProof/>
+                </w:rPr>
+                <w:t>Frequently Asked Questions - Creative Commons.</w:t>
+              </w:r>
+              <w:r>
+                <w:rPr>
+                  <w:noProof/>
+                </w:rPr>
+                <w:t xml:space="preserve"> Retrieved from Creative Commons: https://creativecommons.org/faq/#can-i-apply-a-creative-commons-license-to-software</w:t>
+              </w:r>
+            </w:p>
+            <w:p>
+              <w:pPr>
+                <w:pStyle w:val="Bibliography"/>
+                <w:ind w:left="720" w:hanging="720"/>
+                <w:rPr>
+                  <w:noProof/>
+                </w:rPr>
+              </w:pPr>
+              <w:r>
+                <w:rPr>
+                  <w:noProof/>
+                </w:rPr>
+                <w:t xml:space="preserve">CreativeCommons. (2017, 02). </w:t>
+              </w:r>
+              <w:r>
+                <w:rPr>
+                  <w:i/>
+                  <w:iCs/>
+                  <w:noProof/>
+                </w:rPr>
+                <w:t>Attribution-NonCommercial 4.0 International (CC BY-NC 4.0).</w:t>
+              </w:r>
+              <w:r>
+                <w:rPr>
+                  <w:noProof/>
+                </w:rPr>
+                <w:t xml:space="preserve"> Retrieved from Create Commons: https://creativecommons.org/licenses/by-nc/4.0/</w:t>
+              </w:r>
+            </w:p>
+            <w:p>
+              <w:pPr>
+                <w:pStyle w:val="Bibliography"/>
+                <w:ind w:left="720" w:hanging="720"/>
+                <w:rPr>
+                  <w:noProof/>
+                </w:rPr>
+              </w:pPr>
+              <w:r>
+                <w:rPr>
+                  <w:noProof/>
+                </w:rPr>
+                <w:t xml:space="preserve">CSV Reader. (2017). </w:t>
+              </w:r>
+              <w:r>
+                <w:rPr>
+                  <w:i/>
+                  <w:iCs/>
+                  <w:noProof/>
+                </w:rPr>
+                <w:t>What is a CSV file ?</w:t>
+              </w:r>
+              <w:r>
+                <w:rPr>
+                  <w:noProof/>
+                </w:rPr>
+                <w:t xml:space="preserve"> Retrieved from CSV Reader: https://www.csvreader.com/csv_format.php</w:t>
+              </w:r>
+            </w:p>
+            <w:p>
+              <w:pPr>
+                <w:pStyle w:val="Bibliography"/>
+                <w:ind w:left="720" w:hanging="720"/>
+                <w:rPr>
+                  <w:noProof/>
+                </w:rPr>
+              </w:pPr>
+              <w:r>
+                <w:rPr>
+                  <w:noProof/>
+                </w:rPr>
+                <w:t xml:space="preserve">Frank Rice, M. C. (2006, May). </w:t>
+              </w:r>
+              <w:r>
+                <w:rPr>
+                  <w:i/>
+                  <w:iCs/>
+                  <w:noProof/>
+                </w:rPr>
+                <w:t>Introducing the Office (2007) Open XML File Formats.</w:t>
+              </w:r>
+              <w:r>
+                <w:rPr>
+                  <w:noProof/>
+                </w:rPr>
+                <w:t xml:space="preserve"> Retrieved from Microsoft Developer Network: https://msdn.microsoft.com/en-us/library/aa338205(v=office.12).aspx</w:t>
+              </w:r>
+            </w:p>
+            <w:p>
+              <w:pPr>
+                <w:pStyle w:val="Bibliography"/>
+                <w:ind w:left="720" w:hanging="720"/>
+                <w:rPr>
+                  <w:noProof/>
+                </w:rPr>
+              </w:pPr>
+              <w:r>
+                <w:rPr>
+                  <w:noProof/>
+                </w:rPr>
+                <w:t xml:space="preserve">Free Software Foundation. (2016, 11 18). </w:t>
+              </w:r>
+              <w:r>
+                <w:rPr>
+                  <w:i/>
+                  <w:iCs/>
+                  <w:noProof/>
+                </w:rPr>
+                <w:t>The GNU General Public License .</w:t>
+              </w:r>
+              <w:r>
+                <w:rPr>
+                  <w:noProof/>
+                </w:rPr>
+                <w:t xml:space="preserve"> Retrieved from GNU Operating System and the Free Software Movement: https://www.gnu.org/licenses/gpl.html</w:t>
+              </w:r>
+            </w:p>
+            <w:p>
+              <w:pPr>
+                <w:pStyle w:val="Bibliography"/>
+                <w:ind w:left="720" w:hanging="720"/>
+                <w:rPr>
+                  <w:noProof/>
+                </w:rPr>
+              </w:pPr>
+              <w:r>
+                <w:rPr>
+                  <w:noProof/>
+                </w:rPr>
+                <w:lastRenderedPageBreak/>
+                <w:t xml:space="preserve">Free Software Foundation Inc. (2015, 05 10). </w:t>
+              </w:r>
+              <w:r>
+                <w:rPr>
+                  <w:i/>
+                  <w:iCs/>
+                  <w:noProof/>
+                </w:rPr>
+                <w:t>Why the Affero GPL.</w:t>
+              </w:r>
+              <w:r>
+                <w:rPr>
+                  <w:noProof/>
+                </w:rPr>
+                <w:t xml:space="preserve"> Retrieved from GNU Operating System and the Free Software Movement: https://www.gnu.org/licenses/why-affero-gpl.html</w:t>
+              </w:r>
+            </w:p>
+            <w:p>
+              <w:pPr>
+                <w:pStyle w:val="Bibliography"/>
+                <w:ind w:left="720" w:hanging="720"/>
+                <w:rPr>
+                  <w:noProof/>
+                </w:rPr>
+              </w:pPr>
+              <w:r>
+                <w:rPr>
+                  <w:noProof/>
+                </w:rPr>
+                <w:t xml:space="preserve">Library of Congress. (2013, 10 17). </w:t>
+              </w:r>
+              <w:r>
+                <w:rPr>
+                  <w:i/>
+                  <w:iCs/>
+                  <w:noProof/>
+                </w:rPr>
+                <w:t>WAVE Audio File Format.</w:t>
+              </w:r>
+              <w:r>
+                <w:rPr>
+                  <w:noProof/>
+                </w:rPr>
+                <w:t xml:space="preserve"> Retrieved from Sustainability of Digital Formats, Planning for Library of Congress Collections: http://www.digitalpreservation.gov/formats/fdd/fdd000001.shtml</w:t>
+              </w:r>
+            </w:p>
+            <w:p>
+              <w:pPr>
+                <w:pStyle w:val="Bibliography"/>
+                <w:ind w:left="720" w:hanging="720"/>
+                <w:rPr>
+                  <w:noProof/>
+                </w:rPr>
+              </w:pPr>
+              <w:r>
+                <w:rPr>
+                  <w:noProof/>
+                </w:rPr>
+                <w:t xml:space="preserve">Murray, J. D., &amp; Van Ryper, W. (n.d.). </w:t>
+              </w:r>
+              <w:r>
+                <w:rPr>
+                  <w:i/>
+                  <w:iCs/>
+                  <w:noProof/>
+                </w:rPr>
+                <w:t>Encyclopedia of Graphics File Formats, 2nd Edition.</w:t>
+              </w:r>
+              <w:r>
+                <w:rPr>
+                  <w:noProof/>
+                </w:rPr>
+                <w:t xml:space="preserve"> OReilly.</w:t>
+              </w:r>
+            </w:p>
+            <w:p>
+              <w:pPr>
+                <w:pStyle w:val="Bibliography"/>
+                <w:ind w:left="720" w:hanging="720"/>
+                <w:rPr>
+                  <w:noProof/>
+                </w:rPr>
+              </w:pPr>
+              <w:r>
+                <w:rPr>
+                  <w:noProof/>
+                </w:rPr>
+                <w:t xml:space="preserve">National Archives of Australia. (2010, July). </w:t>
+              </w:r>
+              <w:r>
+                <w:rPr>
+                  <w:i/>
+                  <w:iCs/>
+                  <w:noProof/>
+                </w:rPr>
+                <w:t>AGLS Metadata Standard Part 1 : Reference Description.</w:t>
+              </w:r>
+              <w:r>
+                <w:rPr>
+                  <w:noProof/>
+                </w:rPr>
+                <w:t xml:space="preserve"> Retrieved from Australian Government Locator Service &amp; AGLS Metadata Element Set: http://www.agls.gov.au/pdf/AGLS%20Metadata%20Standard%20Part%201%20Reference%20Description.PDF</w:t>
+              </w:r>
+            </w:p>
+            <w:p>
+              <w:pPr>
+                <w:pStyle w:val="Bibliography"/>
+                <w:ind w:left="720" w:hanging="720"/>
+                <w:rPr>
+                  <w:noProof/>
+                </w:rPr>
+              </w:pPr>
+              <w:r>
+                <w:rPr>
+                  <w:noProof/>
+                </w:rPr>
+                <w:t xml:space="preserve">University of Essex. (2002-2017). </w:t>
+              </w:r>
+              <w:r>
+                <w:rPr>
+                  <w:i/>
+                  <w:iCs/>
+                  <w:noProof/>
+                </w:rPr>
+                <w:t>Formatting Your Data.</w:t>
+              </w:r>
+              <w:r>
+                <w:rPr>
+                  <w:noProof/>
+                </w:rPr>
+                <w:t xml:space="preserve"> Retrieved from UK Data Archive: http://www.data-archive.ac.uk/create-manage/format/formats-table</w:t>
+              </w:r>
+            </w:p>
+            <w:p>
+              <w:r>
+                <w:rPr>
+                  <w:b/>
+                  <w:bCs/>
+                  <w:noProof/>
+                </w:rPr>
+                <w:fldChar w:fldCharType="end"/>
+              </w:r>
+            </w:p>
+          </w:sdtContent>
+        </w:sdt>
+      </w:sdtContent>
+    </w:sdt>
+    <w:p/>
     <w:sectPr>
       <w:pgSz w:w="11906" w:h="16838"/>
       <w:pgMar w:top="1440" w:right="1440" w:bottom="1440" w:left="1440" w:header="708" w:footer="708" w:gutter="0"/>
+      <w:pgNumType w:start="0"/>
       <w:cols w:space="708"/>
+      <w:titlePg/>
       <w:docGrid w:linePitch="360"/>
     </w:sectPr>
   </w:body>
@@ -1207,7 +4527,7 @@
     </w:pPr>
     <w:rPr>
       <w:rFonts w:asciiTheme="majorHAnsi" w:eastAsiaTheme="majorEastAsia" w:hAnsiTheme="majorHAnsi" w:cstheme="majorBidi"/>
-      <w:color w:val="2E74B5" w:themeColor="accent1" w:themeShade="BF"/>
+      <w:color w:val="0B5294" w:themeColor="accent1" w:themeShade="BF"/>
       <w:sz w:val="32"/>
       <w:szCs w:val="32"/>
     </w:rPr>
@@ -1229,7 +4549,7 @@
     </w:pPr>
     <w:rPr>
       <w:rFonts w:asciiTheme="majorHAnsi" w:eastAsiaTheme="majorEastAsia" w:hAnsiTheme="majorHAnsi" w:cstheme="majorBidi"/>
-      <w:color w:val="2E74B5" w:themeColor="accent1" w:themeShade="BF"/>
+      <w:color w:val="0B5294" w:themeColor="accent1" w:themeShade="BF"/>
       <w:sz w:val="26"/>
       <w:szCs w:val="26"/>
     </w:rPr>
@@ -1251,7 +4571,7 @@
     </w:pPr>
     <w:rPr>
       <w:rFonts w:asciiTheme="majorHAnsi" w:eastAsiaTheme="majorEastAsia" w:hAnsiTheme="majorHAnsi" w:cstheme="majorBidi"/>
-      <w:color w:val="1F4D78" w:themeColor="accent1" w:themeShade="7F"/>
+      <w:color w:val="073662" w:themeColor="accent1" w:themeShade="7F"/>
       <w:sz w:val="24"/>
       <w:szCs w:val="24"/>
     </w:rPr>
@@ -1291,7 +4611,7 @@
     <w:rsid w:val="003806F1"/>
     <w:rPr>
       <w:rFonts w:asciiTheme="majorHAnsi" w:eastAsiaTheme="majorEastAsia" w:hAnsiTheme="majorHAnsi" w:cstheme="majorBidi"/>
-      <w:color w:val="2E74B5" w:themeColor="accent1" w:themeShade="BF"/>
+      <w:color w:val="0B5294" w:themeColor="accent1" w:themeShade="BF"/>
       <w:sz w:val="32"/>
       <w:szCs w:val="32"/>
     </w:rPr>
@@ -1304,7 +4624,7 @@
     <w:rsid w:val="005015CA"/>
     <w:rPr>
       <w:rFonts w:asciiTheme="majorHAnsi" w:eastAsiaTheme="majorEastAsia" w:hAnsiTheme="majorHAnsi" w:cstheme="majorBidi"/>
-      <w:color w:val="2E74B5" w:themeColor="accent1" w:themeShade="BF"/>
+      <w:color w:val="0B5294" w:themeColor="accent1" w:themeShade="BF"/>
       <w:sz w:val="26"/>
       <w:szCs w:val="26"/>
     </w:rPr>
@@ -1323,7 +4643,7 @@
     <w:rPr>
       <w:i/>
       <w:iCs/>
-      <w:color w:val="44546A" w:themeColor="text2"/>
+      <w:color w:val="17406D" w:themeColor="text2"/>
       <w:sz w:val="18"/>
       <w:szCs w:val="18"/>
     </w:rPr>
@@ -1336,7 +4656,7 @@
     <w:rsid w:val="00860CA5"/>
     <w:rPr>
       <w:rFonts w:asciiTheme="majorHAnsi" w:eastAsiaTheme="majorEastAsia" w:hAnsiTheme="majorHAnsi" w:cstheme="majorBidi"/>
-      <w:color w:val="1F4D78" w:themeColor="accent1" w:themeShade="7F"/>
+      <w:color w:val="073662" w:themeColor="accent1" w:themeShade="7F"/>
       <w:sz w:val="24"/>
       <w:szCs w:val="24"/>
     </w:rPr>
@@ -1417,13 +4737,640 @@
       </w:rPr>
     </w:tblStylePr>
   </w:style>
+  <w:style w:type="paragraph" w:styleId="Bibliography">
+    <w:name w:val="Bibliography"/>
+    <w:basedOn w:val="Normal"/>
+    <w:next w:val="Normal"/>
+    <w:uiPriority w:val="37"/>
+    <w:unhideWhenUsed/>
+    <w:rsid w:val="00CF22EB"/>
+  </w:style>
+  <w:style w:type="paragraph" w:styleId="TOCHeading">
+    <w:name w:val="TOC Heading"/>
+    <w:basedOn w:val="Heading1"/>
+    <w:next w:val="Normal"/>
+    <w:uiPriority w:val="39"/>
+    <w:unhideWhenUsed/>
+    <w:qFormat/>
+    <w:rsid w:val="00CF22EB"/>
+    <w:pPr>
+      <w:outlineLvl w:val="9"/>
+    </w:pPr>
+    <w:rPr>
+      <w:lang w:val="en-US"/>
+    </w:rPr>
+  </w:style>
+  <w:style w:type="paragraph" w:styleId="TOC2">
+    <w:name w:val="toc 2"/>
+    <w:basedOn w:val="Normal"/>
+    <w:next w:val="Normal"/>
+    <w:autoRedefine/>
+    <w:uiPriority w:val="39"/>
+    <w:unhideWhenUsed/>
+    <w:rsid w:val="00CF22EB"/>
+    <w:pPr>
+      <w:spacing w:after="100"/>
+      <w:ind w:left="220"/>
+    </w:pPr>
+    <w:rPr>
+      <w:rFonts w:eastAsiaTheme="minorEastAsia" w:cs="Times New Roman"/>
+      <w:lang w:val="en-US"/>
+    </w:rPr>
+  </w:style>
+  <w:style w:type="paragraph" w:styleId="TOC1">
+    <w:name w:val="toc 1"/>
+    <w:basedOn w:val="Normal"/>
+    <w:next w:val="Normal"/>
+    <w:autoRedefine/>
+    <w:uiPriority w:val="39"/>
+    <w:unhideWhenUsed/>
+    <w:rsid w:val="00CF22EB"/>
+    <w:pPr>
+      <w:spacing w:after="100"/>
+    </w:pPr>
+    <w:rPr>
+      <w:rFonts w:eastAsiaTheme="minorEastAsia" w:cs="Times New Roman"/>
+      <w:lang w:val="en-US"/>
+    </w:rPr>
+  </w:style>
+  <w:style w:type="paragraph" w:styleId="TOC3">
+    <w:name w:val="toc 3"/>
+    <w:basedOn w:val="Normal"/>
+    <w:next w:val="Normal"/>
+    <w:autoRedefine/>
+    <w:uiPriority w:val="39"/>
+    <w:unhideWhenUsed/>
+    <w:rsid w:val="00CF22EB"/>
+    <w:pPr>
+      <w:spacing w:after="100"/>
+      <w:ind w:left="440"/>
+    </w:pPr>
+    <w:rPr>
+      <w:rFonts w:eastAsiaTheme="minorEastAsia" w:cs="Times New Roman"/>
+      <w:lang w:val="en-US"/>
+    </w:rPr>
+  </w:style>
+  <w:style w:type="character" w:styleId="Hyperlink">
+    <w:name w:val="Hyperlink"/>
+    <w:basedOn w:val="DefaultParagraphFont"/>
+    <w:uiPriority w:val="99"/>
+    <w:unhideWhenUsed/>
+    <w:rsid w:val="00CF22EB"/>
+    <w:rPr>
+      <w:color w:val="F49100" w:themeColor="hyperlink"/>
+      <w:u w:val="single"/>
+    </w:rPr>
+  </w:style>
+  <w:style w:type="paragraph" w:styleId="NoSpacing">
+    <w:name w:val="No Spacing"/>
+    <w:link w:val="NoSpacingChar"/>
+    <w:uiPriority w:val="1"/>
+    <w:qFormat/>
+    <w:rsid w:val="00CF22EB"/>
+    <w:pPr>
+      <w:spacing w:after="0" w:line="240" w:lineRule="auto"/>
+    </w:pPr>
+    <w:rPr>
+      <w:rFonts w:eastAsiaTheme="minorEastAsia"/>
+      <w:lang w:val="en-US"/>
+    </w:rPr>
+  </w:style>
+  <w:style w:type="character" w:customStyle="1" w:styleId="NoSpacingChar">
+    <w:name w:val="No Spacing Char"/>
+    <w:basedOn w:val="DefaultParagraphFont"/>
+    <w:link w:val="NoSpacing"/>
+    <w:uiPriority w:val="1"/>
+    <w:rsid w:val="00CF22EB"/>
+    <w:rPr>
+      <w:rFonts w:eastAsiaTheme="minorEastAsia"/>
+      <w:lang w:val="en-US"/>
+    </w:rPr>
+  </w:style>
 </w:styles>
+</file>
+
+<file path=word/glossary/document.xml><?xml version="1.0" encoding="utf-8"?>
+<w:glossaryDocument xmlns:wpc="http://schemas.microsoft.com/office/word/2010/wordprocessingCanvas" xmlns:cx="http://schemas.microsoft.com/office/drawing/2014/chartex" xmlns:cx1="http://schemas.microsoft.com/office/drawing/2015/9/8/chartex" xmlns:mc="http://schemas.openxmlformats.org/markup-compatibility/2006" xmlns:o="urn:schemas-microsoft-com:office:office" xmlns:r="http://schemas.openxmlformats.org/officeDocument/2006/relationships" xmlns:m="http://schemas.openxmlformats.org/officeDocument/2006/math" xmlns:v="urn:schemas-microsoft-com:vml" xmlns:wp14="http://schemas.microsoft.com/office/word/2010/wordprocessingDrawing" xmlns:wp="http://schemas.openxmlformats.org/drawingml/2006/wordprocessingDrawing" xmlns:w10="urn:schemas-microsoft-com:office:word" xmlns:w="http://schemas.openxmlformats.org/wordprocessingml/2006/main" xmlns:w14="http://schemas.microsoft.com/office/word/2010/wordml" xmlns:w15="http://schemas.microsoft.com/office/word/2012/wordml" xmlns:w16se="http://schemas.microsoft.com/office/word/2015/wordml/symex" xmlns:wpg="http://schemas.microsoft.com/office/word/2010/wordprocessingGroup" xmlns:wpi="http://schemas.microsoft.com/office/word/2010/wordprocessingInk" xmlns:wne="http://schemas.microsoft.com/office/word/2006/wordml" xmlns:wps="http://schemas.microsoft.com/office/word/2010/wordprocessingShape" mc:Ignorable="w14 w15 w16se wp14"/>
+</file>
+
+<file path=word/glossary/fontTable.xml><?xml version="1.0" encoding="utf-8"?>
+<w:fonts xmlns:mc="http://schemas.openxmlformats.org/markup-compatibility/2006" xmlns:r="http://schemas.openxmlformats.org/officeDocument/2006/relationships" xmlns:w="http://schemas.openxmlformats.org/wordprocessingml/2006/main" xmlns:w14="http://schemas.microsoft.com/office/word/2010/wordml" xmlns:w15="http://schemas.microsoft.com/office/word/2012/wordml" xmlns:w16se="http://schemas.microsoft.com/office/word/2015/wordml/symex" mc:Ignorable="w14 w15 w16se">
+  <w:font w:name="Calibri">
+    <w:panose1 w:val="020F0502020204030204"/>
+    <w:charset w:val="00"/>
+    <w:family w:val="swiss"/>
+    <w:pitch w:val="variable"/>
+    <w:sig w:usb0="E00002FF" w:usb1="4000ACFF" w:usb2="00000001" w:usb3="00000000" w:csb0="0000019F" w:csb1="00000000"/>
+  </w:font>
+  <w:font w:name="Times New Roman">
+    <w:panose1 w:val="02020603050405020304"/>
+    <w:charset w:val="00"/>
+    <w:family w:val="roman"/>
+    <w:pitch w:val="variable"/>
+    <w:sig w:usb0="E0002AFF" w:usb1="C0007843" w:usb2="00000009" w:usb3="00000000" w:csb0="000001FF" w:csb1="00000000"/>
+  </w:font>
+  <w:font w:name="Calibri Light">
+    <w:panose1 w:val="020F0302020204030204"/>
+    <w:charset w:val="00"/>
+    <w:family w:val="swiss"/>
+    <w:pitch w:val="variable"/>
+    <w:sig w:usb0="A00002EF" w:usb1="4000207B" w:usb2="00000000" w:usb3="00000000" w:csb0="0000019F" w:csb1="00000000"/>
+  </w:font>
+  <w:font w:name="Arial">
+    <w:panose1 w:val="020B0604020202020204"/>
+    <w:charset w:val="00"/>
+    <w:family w:val="swiss"/>
+    <w:pitch w:val="variable"/>
+    <w:sig w:usb0="E0002AFF" w:usb1="C0007843" w:usb2="00000009" w:usb3="00000000" w:csb0="000001FF" w:csb1="00000000"/>
+  </w:font>
+</w:fonts>
+</file>
+
+<file path=word/glossary/settings.xml><?xml version="1.0" encoding="utf-8"?>
+<w:settings xmlns:mc="http://schemas.openxmlformats.org/markup-compatibility/2006" xmlns:o="urn:schemas-microsoft-com:office:office" xmlns:r="http://schemas.openxmlformats.org/officeDocument/2006/relationships" xmlns:m="http://schemas.openxmlformats.org/officeDocument/2006/math" xmlns:v="urn:schemas-microsoft-com:vml" xmlns:w10="urn:schemas-microsoft-com:office:word" xmlns:w="http://schemas.openxmlformats.org/wordprocessingml/2006/main" xmlns:w14="http://schemas.microsoft.com/office/word/2010/wordml" xmlns:w15="http://schemas.microsoft.com/office/word/2012/wordml" xmlns:w16se="http://schemas.microsoft.com/office/word/2015/wordml/symex" xmlns:sl="http://schemas.openxmlformats.org/schemaLibrary/2006/main" mc:Ignorable="w14 w15 w16se">
+  <w:view w:val="normal"/>
+  <w:defaultTabStop w:val="720"/>
+  <w:characterSpacingControl w:val="doNotCompress"/>
+  <w:compat>
+    <w:useFELayout/>
+    <w:compatSetting w:name="compatibilityMode" w:uri="http://schemas.microsoft.com/office/word" w:val="15"/>
+    <w:compatSetting w:name="overrideTableStyleFontSizeAndJustification" w:uri="http://schemas.microsoft.com/office/word" w:val="1"/>
+    <w:compatSetting w:name="enableOpenTypeFeatures" w:uri="http://schemas.microsoft.com/office/word" w:val="1"/>
+    <w:compatSetting w:name="doNotFlipMirrorIndents" w:uri="http://schemas.microsoft.com/office/word" w:val="1"/>
+    <w:compatSetting w:name="differentiateMultirowTableHeaders" w:uri="http://schemas.microsoft.com/office/word" w:val="1"/>
+  </w:compat>
+  <w:rsids>
+    <w:rsidRoot w:val="00B31BF3"/>
+    <w:rsid w:val="00B31BF3"/>
+  </w:rsids>
+  <m:mathPr>
+    <m:mathFont m:val="Cambria Math"/>
+    <m:brkBin m:val="before"/>
+    <m:brkBinSub m:val="--"/>
+    <m:smallFrac m:val="0"/>
+    <m:dispDef/>
+    <m:lMargin m:val="0"/>
+    <m:rMargin m:val="0"/>
+    <m:defJc m:val="centerGroup"/>
+    <m:wrapIndent m:val="1440"/>
+    <m:intLim m:val="subSup"/>
+    <m:naryLim m:val="undOvr"/>
+  </m:mathPr>
+  <w:themeFontLang w:val="en-AU"/>
+  <w:clrSchemeMapping w:bg1="light1" w:t1="dark1" w:bg2="light2" w:t2="dark2" w:accent1="accent1" w:accent2="accent2" w:accent3="accent3" w:accent4="accent4" w:accent5="accent5" w:accent6="accent6" w:hyperlink="hyperlink" w:followedHyperlink="followedHyperlink"/>
+  <w:decimalSymbol w:val="."/>
+  <w:listSeparator w:val=","/>
+  <w15:chartTrackingRefBased/>
+</w:settings>
+</file>
+
+<file path=word/glossary/styles.xml><?xml version="1.0" encoding="utf-8"?>
+<w:styles xmlns:mc="http://schemas.openxmlformats.org/markup-compatibility/2006" xmlns:r="http://schemas.openxmlformats.org/officeDocument/2006/relationships" xmlns:w="http://schemas.openxmlformats.org/wordprocessingml/2006/main" xmlns:w14="http://schemas.microsoft.com/office/word/2010/wordml" xmlns:w15="http://schemas.microsoft.com/office/word/2012/wordml" xmlns:w16se="http://schemas.microsoft.com/office/word/2015/wordml/symex" mc:Ignorable="w14 w15 w16se">
+  <w:docDefaults>
+    <w:rPrDefault>
+      <w:rPr>
+        <w:rFonts w:asciiTheme="minorHAnsi" w:eastAsiaTheme="minorEastAsia" w:hAnsiTheme="minorHAnsi" w:cstheme="minorBidi"/>
+        <w:sz w:val="22"/>
+        <w:szCs w:val="22"/>
+        <w:lang w:val="en-AU" w:eastAsia="en-AU" w:bidi="ar-SA"/>
+      </w:rPr>
+    </w:rPrDefault>
+    <w:pPrDefault>
+      <w:pPr>
+        <w:spacing w:after="160" w:line="259" w:lineRule="auto"/>
+      </w:pPr>
+    </w:pPrDefault>
+  </w:docDefaults>
+  <w:latentStyles w:defLockedState="0" w:defUIPriority="99" w:defSemiHidden="0" w:defUnhideWhenUsed="0" w:defQFormat="0" w:count="371">
+    <w:lsdException w:name="Normal" w:uiPriority="0" w:qFormat="1"/>
+    <w:lsdException w:name="heading 1" w:uiPriority="9" w:qFormat="1"/>
+    <w:lsdException w:name="heading 2" w:semiHidden="1" w:uiPriority="9" w:unhideWhenUsed="1" w:qFormat="1"/>
+    <w:lsdException w:name="heading 3" w:semiHidden="1" w:uiPriority="9" w:unhideWhenUsed="1" w:qFormat="1"/>
+    <w:lsdException w:name="heading 4" w:semiHidden="1" w:uiPriority="9" w:unhideWhenUsed="1" w:qFormat="1"/>
+    <w:lsdException w:name="heading 5" w:semiHidden="1" w:uiPriority="9" w:unhideWhenUsed="1" w:qFormat="1"/>
+    <w:lsdException w:name="heading 6" w:semiHidden="1" w:uiPriority="9" w:unhideWhenUsed="1" w:qFormat="1"/>
+    <w:lsdException w:name="heading 7" w:semiHidden="1" w:uiPriority="9" w:unhideWhenUsed="1" w:qFormat="1"/>
+    <w:lsdException w:name="heading 8" w:semiHidden="1" w:uiPriority="9" w:unhideWhenUsed="1" w:qFormat="1"/>
+    <w:lsdException w:name="heading 9" w:semiHidden="1" w:uiPriority="9" w:unhideWhenUsed="1" w:qFormat="1"/>
+    <w:lsdException w:name="index 1" w:semiHidden="1" w:unhideWhenUsed="1"/>
+    <w:lsdException w:name="index 2" w:semiHidden="1" w:unhideWhenUsed="1"/>
+    <w:lsdException w:name="index 3" w:semiHidden="1" w:unhideWhenUsed="1"/>
+    <w:lsdException w:name="index 4" w:semiHidden="1" w:unhideWhenUsed="1"/>
+    <w:lsdException w:name="index 5" w:semiHidden="1" w:unhideWhenUsed="1"/>
+    <w:lsdException w:name="index 6" w:semiHidden="1" w:unhideWhenUsed="1"/>
+    <w:lsdException w:name="index 7" w:semiHidden="1" w:unhideWhenUsed="1"/>
+    <w:lsdException w:name="index 8" w:semiHidden="1" w:unhideWhenUsed="1"/>
+    <w:lsdException w:name="index 9" w:semiHidden="1" w:unhideWhenUsed="1"/>
+    <w:lsdException w:name="toc 1" w:semiHidden="1" w:uiPriority="39" w:unhideWhenUsed="1"/>
+    <w:lsdException w:name="toc 2" w:semiHidden="1" w:uiPriority="39" w:unhideWhenUsed="1"/>
+    <w:lsdException w:name="toc 3" w:semiHidden="1" w:uiPriority="39" w:unhideWhenUsed="1"/>
+    <w:lsdException w:name="toc 4" w:semiHidden="1" w:uiPriority="39" w:unhideWhenUsed="1"/>
+    <w:lsdException w:name="toc 5" w:semiHidden="1" w:uiPriority="39" w:unhideWhenUsed="1"/>
+    <w:lsdException w:name="toc 6" w:semiHidden="1" w:uiPriority="39" w:unhideWhenUsed="1"/>
+    <w:lsdException w:name="toc 7" w:semiHidden="1" w:uiPriority="39" w:unhideWhenUsed="1"/>
+    <w:lsdException w:name="toc 8" w:semiHidden="1" w:uiPriority="39" w:unhideWhenUsed="1"/>
+    <w:lsdException w:name="toc 9" w:semiHidden="1" w:uiPriority="39" w:unhideWhenUsed="1"/>
+    <w:lsdException w:name="Normal Indent" w:semiHidden="1" w:unhideWhenUsed="1"/>
+    <w:lsdException w:name="footnote text" w:semiHidden="1" w:unhideWhenUsed="1"/>
+    <w:lsdException w:name="annotation text" w:semiHidden="1" w:unhideWhenUsed="1"/>
+    <w:lsdException w:name="header" w:semiHidden="1" w:unhideWhenUsed="1"/>
+    <w:lsdException w:name="footer" w:semiHidden="1" w:unhideWhenUsed="1"/>
+    <w:lsdException w:name="index heading" w:semiHidden="1" w:unhideWhenUsed="1"/>
+    <w:lsdException w:name="caption" w:semiHidden="1" w:uiPriority="35" w:unhideWhenUsed="1" w:qFormat="1"/>
+    <w:lsdException w:name="table of figures" w:semiHidden="1" w:unhideWhenUsed="1"/>
+    <w:lsdException w:name="envelope address" w:semiHidden="1" w:unhideWhenUsed="1"/>
+    <w:lsdException w:name="envelope return" w:semiHidden="1" w:unhideWhenUsed="1"/>
+    <w:lsdException w:name="footnote reference" w:semiHidden="1" w:unhideWhenUsed="1"/>
+    <w:lsdException w:name="annotation reference" w:semiHidden="1" w:unhideWhenUsed="1"/>
+    <w:lsdException w:name="line number" w:semiHidden="1" w:unhideWhenUsed="1"/>
+    <w:lsdException w:name="page number" w:semiHidden="1" w:unhideWhenUsed="1"/>
+    <w:lsdException w:name="endnote reference" w:semiHidden="1" w:unhideWhenUsed="1"/>
+    <w:lsdException w:name="endnote text" w:semiHidden="1" w:unhideWhenUsed="1"/>
+    <w:lsdException w:name="table of authorities" w:semiHidden="1" w:unhideWhenUsed="1"/>
+    <w:lsdException w:name="macro" w:semiHidden="1" w:unhideWhenUsed="1"/>
+    <w:lsdException w:name="toa heading" w:semiHidden="1" w:unhideWhenUsed="1"/>
+    <w:lsdException w:name="List" w:semiHidden="1" w:unhideWhenUsed="1"/>
+    <w:lsdException w:name="List Bullet" w:semiHidden="1" w:unhideWhenUsed="1"/>
+    <w:lsdException w:name="List Number" w:semiHidden="1" w:unhideWhenUsed="1"/>
+    <w:lsdException w:name="List 2" w:semiHidden="1" w:unhideWhenUsed="1"/>
+    <w:lsdException w:name="List 3" w:semiHidden="1" w:unhideWhenUsed="1"/>
+    <w:lsdException w:name="List 4" w:semiHidden="1" w:unhideWhenUsed="1"/>
+    <w:lsdException w:name="List 5" w:semiHidden="1" w:unhideWhenUsed="1"/>
+    <w:lsdException w:name="List Bullet 2" w:semiHidden="1" w:unhideWhenUsed="1"/>
+    <w:lsdException w:name="List Bullet 3" w:semiHidden="1" w:unhideWhenUsed="1"/>
+    <w:lsdException w:name="List Bullet 4" w:semiHidden="1" w:unhideWhenUsed="1"/>
+    <w:lsdException w:name="List Bullet 5" w:semiHidden="1" w:unhideWhenUsed="1"/>
+    <w:lsdException w:name="List Number 2" w:semiHidden="1" w:unhideWhenUsed="1"/>
+    <w:lsdException w:name="List Number 3" w:semiHidden="1" w:unhideWhenUsed="1"/>
+    <w:lsdException w:name="List Number 4" w:semiHidden="1" w:unhideWhenUsed="1"/>
+    <w:lsdException w:name="List Number 5" w:semiHidden="1" w:unhideWhenUsed="1"/>
+    <w:lsdException w:name="Title" w:uiPriority="10" w:qFormat="1"/>
+    <w:lsdException w:name="Closing" w:semiHidden="1" w:unhideWhenUsed="1"/>
+    <w:lsdException w:name="Signature" w:semiHidden="1" w:unhideWhenUsed="1"/>
+    <w:lsdException w:name="Default Paragraph Font" w:semiHidden="1" w:uiPriority="1" w:unhideWhenUsed="1"/>
+    <w:lsdException w:name="Body Text" w:semiHidden="1" w:unhideWhenUsed="1"/>
+    <w:lsdException w:name="Body Text Indent" w:semiHidden="1" w:unhideWhenUsed="1"/>
+    <w:lsdException w:name="List Continue" w:semiHidden="1" w:unhideWhenUsed="1"/>
+    <w:lsdException w:name="List Continue 2" w:semiHidden="1" w:unhideWhenUsed="1"/>
+    <w:lsdException w:name="List Continue 3" w:semiHidden="1" w:unhideWhenUsed="1"/>
+    <w:lsdException w:name="List Continue 4" w:semiHidden="1" w:unhideWhenUsed="1"/>
+    <w:lsdException w:name="List Continue 5" w:semiHidden="1" w:unhideWhenUsed="1"/>
+    <w:lsdException w:name="Message Header" w:semiHidden="1" w:unhideWhenUsed="1"/>
+    <w:lsdException w:name="Subtitle" w:uiPriority="11" w:qFormat="1"/>
+    <w:lsdException w:name="Salutation" w:semiHidden="1" w:unhideWhenUsed="1"/>
+    <w:lsdException w:name="Date" w:semiHidden="1" w:unhideWhenUsed="1"/>
+    <w:lsdException w:name="Body Text First Indent" w:semiHidden="1" w:unhideWhenUsed="1"/>
+    <w:lsdException w:name="Body Text First Indent 2" w:semiHidden="1" w:unhideWhenUsed="1"/>
+    <w:lsdException w:name="Note Heading" w:semiHidden="1" w:unhideWhenUsed="1"/>
+    <w:lsdException w:name="Body Text 2" w:semiHidden="1" w:unhideWhenUsed="1"/>
+    <w:lsdException w:name="Body Text 3" w:semiHidden="1" w:unhideWhenUsed="1"/>
+    <w:lsdException w:name="Body Text Indent 2" w:semiHidden="1" w:unhideWhenUsed="1"/>
+    <w:lsdException w:name="Body Text Indent 3" w:semiHidden="1" w:unhideWhenUsed="1"/>
+    <w:lsdException w:name="Block Text" w:semiHidden="1" w:unhideWhenUsed="1"/>
+    <w:lsdException w:name="Hyperlink" w:semiHidden="1" w:unhideWhenUsed="1"/>
+    <w:lsdException w:name="FollowedHyperlink" w:semiHidden="1" w:unhideWhenUsed="1"/>
+    <w:lsdException w:name="Strong" w:uiPriority="22" w:qFormat="1"/>
+    <w:lsdException w:name="Emphasis" w:uiPriority="20" w:qFormat="1"/>
+    <w:lsdException w:name="Document Map" w:semiHidden="1" w:unhideWhenUsed="1"/>
+    <w:lsdException w:name="Plain Text" w:semiHidden="1" w:unhideWhenUsed="1"/>
+    <w:lsdException w:name="E-mail Signature" w:semiHidden="1" w:unhideWhenUsed="1"/>
+    <w:lsdException w:name="HTML Top of Form" w:semiHidden="1" w:unhideWhenUsed="1"/>
+    <w:lsdException w:name="HTML Bottom of Form" w:semiHidden="1" w:unhideWhenUsed="1"/>
+    <w:lsdException w:name="Normal (Web)" w:semiHidden="1" w:unhideWhenUsed="1"/>
+    <w:lsdException w:name="HTML Acronym" w:semiHidden="1" w:unhideWhenUsed="1"/>
+    <w:lsdException w:name="HTML Address" w:semiHidden="1" w:unhideWhenUsed="1"/>
+    <w:lsdException w:name="HTML Cite" w:semiHidden="1" w:unhideWhenUsed="1"/>
+    <w:lsdException w:name="HTML Code" w:semiHidden="1" w:unhideWhenUsed="1"/>
+    <w:lsdException w:name="HTML Definition" w:semiHidden="1" w:unhideWhenUsed="1"/>
+    <w:lsdException w:name="HTML Keyboard" w:semiHidden="1" w:unhideWhenUsed="1"/>
+    <w:lsdException w:name="HTML Preformatted" w:semiHidden="1" w:unhideWhenUsed="1"/>
+    <w:lsdException w:name="HTML Sample" w:semiHidden="1" w:unhideWhenUsed="1"/>
+    <w:lsdException w:name="HTML Typewriter" w:semiHidden="1" w:unhideWhenUsed="1"/>
+    <w:lsdException w:name="HTML Variable" w:semiHidden="1" w:unhideWhenUsed="1"/>
+    <w:lsdException w:name="Normal Table" w:semiHidden="1" w:unhideWhenUsed="1"/>
+    <w:lsdException w:name="annotation subject" w:semiHidden="1" w:unhideWhenUsed="1"/>
+    <w:lsdException w:name="No List" w:semiHidden="1" w:unhideWhenUsed="1"/>
+    <w:lsdException w:name="Outline List 1" w:semiHidden="1" w:unhideWhenUsed="1"/>
+    <w:lsdException w:name="Outline List 2" w:semiHidden="1" w:unhideWhenUsed="1"/>
+    <w:lsdException w:name="Outline List 3" w:semiHidden="1" w:unhideWhenUsed="1"/>
+    <w:lsdException w:name="Table Simple 1" w:semiHidden="1" w:unhideWhenUsed="1"/>
+    <w:lsdException w:name="Table Simple 2" w:semiHidden="1" w:unhideWhenUsed="1"/>
+    <w:lsdException w:name="Table Simple 3" w:semiHidden="1" w:unhideWhenUsed="1"/>
+    <w:lsdException w:name="Table Classic 1" w:semiHidden="1" w:unhideWhenUsed="1"/>
+    <w:lsdException w:name="Table Classic 2" w:semiHidden="1" w:unhideWhenUsed="1"/>
+    <w:lsdException w:name="Table Classic 3" w:semiHidden="1" w:unhideWhenUsed="1"/>
+    <w:lsdException w:name="Table Classic 4" w:semiHidden="1" w:unhideWhenUsed="1"/>
+    <w:lsdException w:name="Table Colorful 1" w:semiHidden="1" w:unhideWhenUsed="1"/>
+    <w:lsdException w:name="Table Colorful 2" w:semiHidden="1" w:unhideWhenUsed="1"/>
+    <w:lsdException w:name="Table Colorful 3" w:semiHidden="1" w:unhideWhenUsed="1"/>
+    <w:lsdException w:name="Table Columns 1" w:semiHidden="1" w:unhideWhenUsed="1"/>
+    <w:lsdException w:name="Table Columns 2" w:semiHidden="1" w:unhideWhenUsed="1"/>
+    <w:lsdException w:name="Table Columns 3" w:semiHidden="1" w:unhideWhenUsed="1"/>
+    <w:lsdException w:name="Table Columns 4" w:semiHidden="1" w:unhideWhenUsed="1"/>
+    <w:lsdException w:name="Table Columns 5" w:semiHidden="1" w:unhideWhenUsed="1"/>
+    <w:lsdException w:name="Table Grid 1" w:semiHidden="1" w:unhideWhenUsed="1"/>
+    <w:lsdException w:name="Table Grid 2" w:semiHidden="1" w:unhideWhenUsed="1"/>
+    <w:lsdException w:name="Table Grid 3" w:semiHidden="1" w:unhideWhenUsed="1"/>
+    <w:lsdException w:name="Table Grid 4" w:semiHidden="1" w:unhideWhenUsed="1"/>
+    <w:lsdException w:name="Table Grid 5" w:semiHidden="1" w:unhideWhenUsed="1"/>
+    <w:lsdException w:name="Table Grid 6" w:semiHidden="1" w:unhideWhenUsed="1"/>
+    <w:lsdException w:name="Table Grid 7" w:semiHidden="1" w:unhideWhenUsed="1"/>
+    <w:lsdException w:name="Table Grid 8" w:semiHidden="1" w:unhideWhenUsed="1"/>
+    <w:lsdException w:name="Table List 1" w:semiHidden="1" w:unhideWhenUsed="1"/>
+    <w:lsdException w:name="Table List 2" w:semiHidden="1" w:unhideWhenUsed="1"/>
+    <w:lsdException w:name="Table List 3" w:semiHidden="1" w:unhideWhenUsed="1"/>
+    <w:lsdException w:name="Table List 4" w:semiHidden="1" w:unhideWhenUsed="1"/>
+    <w:lsdException w:name="Table List 5" w:semiHidden="1" w:unhideWhenUsed="1"/>
+    <w:lsdException w:name="Table List 6" w:semiHidden="1" w:unhideWhenUsed="1"/>
+    <w:lsdException w:name="Table List 7" w:semiHidden="1" w:unhideWhenUsed="1"/>
+    <w:lsdException w:name="Table List 8" w:semiHidden="1" w:unhideWhenUsed="1"/>
+    <w:lsdException w:name="Table 3D effects 1" w:semiHidden="1" w:unhideWhenUsed="1"/>
+    <w:lsdException w:name="Table 3D effects 2" w:semiHidden="1" w:unhideWhenUsed="1"/>
+    <w:lsdException w:name="Table 3D effects 3" w:semiHidden="1" w:unhideWhenUsed="1"/>
+    <w:lsdException w:name="Table Contemporary" w:semiHidden="1" w:unhideWhenUsed="1"/>
+    <w:lsdException w:name="Table Elegant" w:semiHidden="1" w:unhideWhenUsed="1"/>
+    <w:lsdException w:name="Table Professional" w:semiHidden="1" w:unhideWhenUsed="1"/>
+    <w:lsdException w:name="Table Subtle 1" w:semiHidden="1" w:unhideWhenUsed="1"/>
+    <w:lsdException w:name="Table Subtle 2" w:semiHidden="1" w:unhideWhenUsed="1"/>
+    <w:lsdException w:name="Table Web 1" w:semiHidden="1" w:unhideWhenUsed="1"/>
+    <w:lsdException w:name="Table Web 2" w:semiHidden="1" w:unhideWhenUsed="1"/>
+    <w:lsdException w:name="Table Web 3" w:semiHidden="1" w:unhideWhenUsed="1"/>
+    <w:lsdException w:name="Balloon Text" w:semiHidden="1" w:unhideWhenUsed="1"/>
+    <w:lsdException w:name="Table Grid" w:uiPriority="39"/>
+    <w:lsdException w:name="Table Theme" w:semiHidden="1" w:unhideWhenUsed="1"/>
+    <w:lsdException w:name="Placeholder Text" w:semiHidden="1"/>
+    <w:lsdException w:name="No Spacing" w:uiPriority="1" w:qFormat="1"/>
+    <w:lsdException w:name="Light Shading" w:uiPriority="60"/>
+    <w:lsdException w:name="Light List" w:uiPriority="61"/>
+    <w:lsdException w:name="Light Grid" w:uiPriority="62"/>
+    <w:lsdException w:name="Medium Shading 1" w:uiPriority="63"/>
+    <w:lsdException w:name="Medium Shading 2" w:uiPriority="64"/>
+    <w:lsdException w:name="Medium List 1" w:uiPriority="65"/>
+    <w:lsdException w:name="Medium List 2" w:uiPriority="66"/>
+    <w:lsdException w:name="Medium Grid 1" w:uiPriority="67"/>
+    <w:lsdException w:name="Medium Grid 2" w:uiPriority="68"/>
+    <w:lsdException w:name="Medium Grid 3" w:uiPriority="69"/>
+    <w:lsdException w:name="Dark List" w:uiPriority="70"/>
+    <w:lsdException w:name="Colorful Shading" w:uiPriority="71"/>
+    <w:lsdException w:name="Colorful List" w:uiPriority="72"/>
+    <w:lsdException w:name="Colorful Grid" w:uiPriority="73"/>
+    <w:lsdException w:name="Light Shading Accent 1" w:uiPriority="60"/>
+    <w:lsdException w:name="Light List Accent 1" w:uiPriority="61"/>
+    <w:lsdException w:name="Light Grid Accent 1" w:uiPriority="62"/>
+    <w:lsdException w:name="Medium Shading 1 Accent 1" w:uiPriority="63"/>
+    <w:lsdException w:name="Medium Shading 2 Accent 1" w:uiPriority="64"/>
+    <w:lsdException w:name="Medium List 1 Accent 1" w:uiPriority="65"/>
+    <w:lsdException w:name="Revision" w:semiHidden="1"/>
+    <w:lsdException w:name="List Paragraph" w:uiPriority="34" w:qFormat="1"/>
+    <w:lsdException w:name="Quote" w:uiPriority="29" w:qFormat="1"/>
+    <w:lsdException w:name="Intense Quote" w:uiPriority="30" w:qFormat="1"/>
+    <w:lsdException w:name="Medium List 2 Accent 1" w:uiPriority="66"/>
+    <w:lsdException w:name="Medium Grid 1 Accent 1" w:uiPriority="67"/>
+    <w:lsdException w:name="Medium Grid 2 Accent 1" w:uiPriority="68"/>
+    <w:lsdException w:name="Medium Grid 3 Accent 1" w:uiPriority="69"/>
+    <w:lsdException w:name="Dark List Accent 1" w:uiPriority="70"/>
+    <w:lsdException w:name="Colorful Shading Accent 1" w:uiPriority="71"/>
+    <w:lsdException w:name="Colorful List Accent 1" w:uiPriority="72"/>
+    <w:lsdException w:name="Colorful Grid Accent 1" w:uiPriority="73"/>
+    <w:lsdException w:name="Light Shading Accent 2" w:uiPriority="60"/>
+    <w:lsdException w:name="Light List Accent 2" w:uiPriority="61"/>
+    <w:lsdException w:name="Light Grid Accent 2" w:uiPriority="62"/>
+    <w:lsdException w:name="Medium Shading 1 Accent 2" w:uiPriority="63"/>
+    <w:lsdException w:name="Medium Shading 2 Accent 2" w:uiPriority="64"/>
+    <w:lsdException w:name="Medium List 1 Accent 2" w:uiPriority="65"/>
+    <w:lsdException w:name="Medium List 2 Accent 2" w:uiPriority="66"/>
+    <w:lsdException w:name="Medium Grid 1 Accent 2" w:uiPriority="67"/>
+    <w:lsdException w:name="Medium Grid 2 Accent 2" w:uiPriority="68"/>
+    <w:lsdException w:name="Medium Grid 3 Accent 2" w:uiPriority="69"/>
+    <w:lsdException w:name="Dark List Accent 2" w:uiPriority="70"/>
+    <w:lsdException w:name="Colorful Shading Accent 2" w:uiPriority="71"/>
+    <w:lsdException w:name="Colorful List Accent 2" w:uiPriority="72"/>
+    <w:lsdException w:name="Colorful Grid Accent 2" w:uiPriority="73"/>
+    <w:lsdException w:name="Light Shading Accent 3" w:uiPriority="60"/>
+    <w:lsdException w:name="Light List Accent 3" w:uiPriority="61"/>
+    <w:lsdException w:name="Light Grid Accent 3" w:uiPriority="62"/>
+    <w:lsdException w:name="Medium Shading 1 Accent 3" w:uiPriority="63"/>
+    <w:lsdException w:name="Medium Shading 2 Accent 3" w:uiPriority="64"/>
+    <w:lsdException w:name="Medium List 1 Accent 3" w:uiPriority="65"/>
+    <w:lsdException w:name="Medium List 2 Accent 3" w:uiPriority="66"/>
+    <w:lsdException w:name="Medium Grid 1 Accent 3" w:uiPriority="67"/>
+    <w:lsdException w:name="Medium Grid 2 Accent 3" w:uiPriority="68"/>
+    <w:lsdException w:name="Medium Grid 3 Accent 3" w:uiPriority="69"/>
+    <w:lsdException w:name="Dark List Accent 3" w:uiPriority="70"/>
+    <w:lsdException w:name="Colorful Shading Accent 3" w:uiPriority="71"/>
+    <w:lsdException w:name="Colorful List Accent 3" w:uiPriority="72"/>
+    <w:lsdException w:name="Colorful Grid Accent 3" w:uiPriority="73"/>
+    <w:lsdException w:name="Light Shading Accent 4" w:uiPriority="60"/>
+    <w:lsdException w:name="Light List Accent 4" w:uiPriority="61"/>
+    <w:lsdException w:name="Light Grid Accent 4" w:uiPriority="62"/>
+    <w:lsdException w:name="Medium Shading 1 Accent 4" w:uiPriority="63"/>
+    <w:lsdException w:name="Medium Shading 2 Accent 4" w:uiPriority="64"/>
+    <w:lsdException w:name="Medium List 1 Accent 4" w:uiPriority="65"/>
+    <w:lsdException w:name="Medium List 2 Accent 4" w:uiPriority="66"/>
+    <w:lsdException w:name="Medium Grid 1 Accent 4" w:uiPriority="67"/>
+    <w:lsdException w:name="Medium Grid 2 Accent 4" w:uiPriority="68"/>
+    <w:lsdException w:name="Medium Grid 3 Accent 4" w:uiPriority="69"/>
+    <w:lsdException w:name="Dark List Accent 4" w:uiPriority="70"/>
+    <w:lsdException w:name="Colorful Shading Accent 4" w:uiPriority="71"/>
+    <w:lsdException w:name="Colorful List Accent 4" w:uiPriority="72"/>
+    <w:lsdException w:name="Colorful Grid Accent 4" w:uiPriority="73"/>
+    <w:lsdException w:name="Light Shading Accent 5" w:uiPriority="60"/>
+    <w:lsdException w:name="Light List Accent 5" w:uiPriority="61"/>
+    <w:lsdException w:name="Light Grid Accent 5" w:uiPriority="62"/>
+    <w:lsdException w:name="Medium Shading 1 Accent 5" w:uiPriority="63"/>
+    <w:lsdException w:name="Medium Shading 2 Accent 5" w:uiPriority="64"/>
+    <w:lsdException w:name="Medium List 1 Accent 5" w:uiPriority="65"/>
+    <w:lsdException w:name="Medium List 2 Accent 5" w:uiPriority="66"/>
+    <w:lsdException w:name="Medium Grid 1 Accent 5" w:uiPriority="67"/>
+    <w:lsdException w:name="Medium Grid 2 Accent 5" w:uiPriority="68"/>
+    <w:lsdException w:name="Medium Grid 3 Accent 5" w:uiPriority="69"/>
+    <w:lsdException w:name="Dark List Accent 5" w:uiPriority="70"/>
+    <w:lsdException w:name="Colorful Shading Accent 5" w:uiPriority="71"/>
+    <w:lsdException w:name="Colorful List Accent 5" w:uiPriority="72"/>
+    <w:lsdException w:name="Colorful Grid Accent 5" w:uiPriority="73"/>
+    <w:lsdException w:name="Light Shading Accent 6" w:uiPriority="60"/>
+    <w:lsdException w:name="Light List Accent 6" w:uiPriority="61"/>
+    <w:lsdException w:name="Light Grid Accent 6" w:uiPriority="62"/>
+    <w:lsdException w:name="Medium Shading 1 Accent 6" w:uiPriority="63"/>
+    <w:lsdException w:name="Medium Shading 2 Accent 6" w:uiPriority="64"/>
+    <w:lsdException w:name="Medium List 1 Accent 6" w:uiPriority="65"/>
+    <w:lsdException w:name="Medium List 2 Accent 6" w:uiPriority="66"/>
+    <w:lsdException w:name="Medium Grid 1 Accent 6" w:uiPriority="67"/>
+    <w:lsdException w:name="Medium Grid 2 Accent 6" w:uiPriority="68"/>
+    <w:lsdException w:name="Medium Grid 3 Accent 6" w:uiPriority="69"/>
+    <w:lsdException w:name="Dark List Accent 6" w:uiPriority="70"/>
+    <w:lsdException w:name="Colorful Shading Accent 6" w:uiPriority="71"/>
+    <w:lsdException w:name="Colorful List Accent 6" w:uiPriority="72"/>
+    <w:lsdException w:name="Colorful Grid Accent 6" w:uiPriority="73"/>
+    <w:lsdException w:name="Subtle Emphasis" w:uiPriority="19" w:qFormat="1"/>
+    <w:lsdException w:name="Intense Emphasis" w:uiPriority="21" w:qFormat="1"/>
+    <w:lsdException w:name="Subtle Reference" w:uiPriority="31" w:qFormat="1"/>
+    <w:lsdException w:name="Intense Reference" w:uiPriority="32" w:qFormat="1"/>
+    <w:lsdException w:name="Book Title" w:uiPriority="33" w:qFormat="1"/>
+    <w:lsdException w:name="Bibliography" w:semiHidden="1" w:uiPriority="37" w:unhideWhenUsed="1"/>
+    <w:lsdException w:name="TOC Heading" w:semiHidden="1" w:uiPriority="39" w:unhideWhenUsed="1" w:qFormat="1"/>
+    <w:lsdException w:name="Plain Table 1" w:uiPriority="41"/>
+    <w:lsdException w:name="Plain Table 2" w:uiPriority="42"/>
+    <w:lsdException w:name="Plain Table 3" w:uiPriority="43"/>
+    <w:lsdException w:name="Plain Table 4" w:uiPriority="44"/>
+    <w:lsdException w:name="Plain Table 5" w:uiPriority="45"/>
+    <w:lsdException w:name="Grid Table Light" w:uiPriority="40"/>
+    <w:lsdException w:name="Grid Table 1 Light" w:uiPriority="46"/>
+    <w:lsdException w:name="Grid Table 2" w:uiPriority="47"/>
+    <w:lsdException w:name="Grid Table 3" w:uiPriority="48"/>
+    <w:lsdException w:name="Grid Table 4" w:uiPriority="49"/>
+    <w:lsdException w:name="Grid Table 5 Dark" w:uiPriority="50"/>
+    <w:lsdException w:name="Grid Table 6 Colorful" w:uiPriority="51"/>
+    <w:lsdException w:name="Grid Table 7 Colorful" w:uiPriority="52"/>
+    <w:lsdException w:name="Grid Table 1 Light Accent 1" w:uiPriority="46"/>
+    <w:lsdException w:name="Grid Table 2 Accent 1" w:uiPriority="47"/>
+    <w:lsdException w:name="Grid Table 3 Accent 1" w:uiPriority="48"/>
+    <w:lsdException w:name="Grid Table 4 Accent 1" w:uiPriority="49"/>
+    <w:lsdException w:name="Grid Table 5 Dark Accent 1" w:uiPriority="50"/>
+    <w:lsdException w:name="Grid Table 6 Colorful Accent 1" w:uiPriority="51"/>
+    <w:lsdException w:name="Grid Table 7 Colorful Accent 1" w:uiPriority="52"/>
+    <w:lsdException w:name="Grid Table 1 Light Accent 2" w:uiPriority="46"/>
+    <w:lsdException w:name="Grid Table 2 Accent 2" w:uiPriority="47"/>
+    <w:lsdException w:name="Grid Table 3 Accent 2" w:uiPriority="48"/>
+    <w:lsdException w:name="Grid Table 4 Accent 2" w:uiPriority="49"/>
+    <w:lsdException w:name="Grid Table 5 Dark Accent 2" w:uiPriority="50"/>
+    <w:lsdException w:name="Grid Table 6 Colorful Accent 2" w:uiPriority="51"/>
+    <w:lsdException w:name="Grid Table 7 Colorful Accent 2" w:uiPriority="52"/>
+    <w:lsdException w:name="Grid Table 1 Light Accent 3" w:uiPriority="46"/>
+    <w:lsdException w:name="Grid Table 2 Accent 3" w:uiPriority="47"/>
+    <w:lsdException w:name="Grid Table 3 Accent 3" w:uiPriority="48"/>
+    <w:lsdException w:name="Grid Table 4 Accent 3" w:uiPriority="49"/>
+    <w:lsdException w:name="Grid Table 5 Dark Accent 3" w:uiPriority="50"/>
+    <w:lsdException w:name="Grid Table 6 Colorful Accent 3" w:uiPriority="51"/>
+    <w:lsdException w:name="Grid Table 7 Colorful Accent 3" w:uiPriority="52"/>
+    <w:lsdException w:name="Grid Table 1 Light Accent 4" w:uiPriority="46"/>
+    <w:lsdException w:name="Grid Table 2 Accent 4" w:uiPriority="47"/>
+    <w:lsdException w:name="Grid Table 3 Accent 4" w:uiPriority="48"/>
+    <w:lsdException w:name="Grid Table 4 Accent 4" w:uiPriority="49"/>
+    <w:lsdException w:name="Grid Table 5 Dark Accent 4" w:uiPriority="50"/>
+    <w:lsdException w:name="Grid Table 6 Colorful Accent 4" w:uiPriority="51"/>
+    <w:lsdException w:name="Grid Table 7 Colorful Accent 4" w:uiPriority="52"/>
+    <w:lsdException w:name="Grid Table 1 Light Accent 5" w:uiPriority="46"/>
+    <w:lsdException w:name="Grid Table 2 Accent 5" w:uiPriority="47"/>
+    <w:lsdException w:name="Grid Table 3 Accent 5" w:uiPriority="48"/>
+    <w:lsdException w:name="Grid Table 4 Accent 5" w:uiPriority="49"/>
+    <w:lsdException w:name="Grid Table 5 Dark Accent 5" w:uiPriority="50"/>
+    <w:lsdException w:name="Grid Table 6 Colorful Accent 5" w:uiPriority="51"/>
+    <w:lsdException w:name="Grid Table 7 Colorful Accent 5" w:uiPriority="52"/>
+    <w:lsdException w:name="Grid Table 1 Light Accent 6" w:uiPriority="46"/>
+    <w:lsdException w:name="Grid Table 2 Accent 6" w:uiPriority="47"/>
+    <w:lsdException w:name="Grid Table 3 Accent 6" w:uiPriority="48"/>
+    <w:lsdException w:name="Grid Table 4 Accent 6" w:uiPriority="49"/>
+    <w:lsdException w:name="Grid Table 5 Dark Accent 6" w:uiPriority="50"/>
+    <w:lsdException w:name="Grid Table 6 Colorful Accent 6" w:uiPriority="51"/>
+    <w:lsdException w:name="Grid Table 7 Colorful Accent 6" w:uiPriority="52"/>
+    <w:lsdException w:name="List Table 1 Light" w:uiPriority="46"/>
+    <w:lsdException w:name="List Table 2" w:uiPriority="47"/>
+    <w:lsdException w:name="List Table 3" w:uiPriority="48"/>
+    <w:lsdException w:name="List Table 4" w:uiPriority="49"/>
+    <w:lsdException w:name="List Table 5 Dark" w:uiPriority="50"/>
+    <w:lsdException w:name="List Table 6 Colorful" w:uiPriority="51"/>
+    <w:lsdException w:name="List Table 7 Colorful" w:uiPriority="52"/>
+    <w:lsdException w:name="List Table 1 Light Accent 1" w:uiPriority="46"/>
+    <w:lsdException w:name="List Table 2 Accent 1" w:uiPriority="47"/>
+    <w:lsdException w:name="List Table 3 Accent 1" w:uiPriority="48"/>
+    <w:lsdException w:name="List Table 4 Accent 1" w:uiPriority="49"/>
+    <w:lsdException w:name="List Table 5 Dark Accent 1" w:uiPriority="50"/>
+    <w:lsdException w:name="List Table 6 Colorful Accent 1" w:uiPriority="51"/>
+    <w:lsdException w:name="List Table 7 Colorful Accent 1" w:uiPriority="52"/>
+    <w:lsdException w:name="List Table 1 Light Accent 2" w:uiPriority="46"/>
+    <w:lsdException w:name="List Table 2 Accent 2" w:uiPriority="47"/>
+    <w:lsdException w:name="List Table 3 Accent 2" w:uiPriority="48"/>
+    <w:lsdException w:name="List Table 4 Accent 2" w:uiPriority="49"/>
+    <w:lsdException w:name="List Table 5 Dark Accent 2" w:uiPriority="50"/>
+    <w:lsdException w:name="List Table 6 Colorful Accent 2" w:uiPriority="51"/>
+    <w:lsdException w:name="List Table 7 Colorful Accent 2" w:uiPriority="52"/>
+    <w:lsdException w:name="List Table 1 Light Accent 3" w:uiPriority="46"/>
+    <w:lsdException w:name="List Table 2 Accent 3" w:uiPriority="47"/>
+    <w:lsdException w:name="List Table 3 Accent 3" w:uiPriority="48"/>
+    <w:lsdException w:name="List Table 4 Accent 3" w:uiPriority="49"/>
+    <w:lsdException w:name="List Table 5 Dark Accent 3" w:uiPriority="50"/>
+    <w:lsdException w:name="List Table 6 Colorful Accent 3" w:uiPriority="51"/>
+    <w:lsdException w:name="List Table 7 Colorful Accent 3" w:uiPriority="52"/>
+    <w:lsdException w:name="List Table 1 Light Accent 4" w:uiPriority="46"/>
+    <w:lsdException w:name="List Table 2 Accent 4" w:uiPriority="47"/>
+    <w:lsdException w:name="List Table 3 Accent 4" w:uiPriority="48"/>
+    <w:lsdException w:name="List Table 4 Accent 4" w:uiPriority="49"/>
+    <w:lsdException w:name="List Table 5 Dark Accent 4" w:uiPriority="50"/>
+    <w:lsdException w:name="List Table 6 Colorful Accent 4" w:uiPriority="51"/>
+    <w:lsdException w:name="List Table 7 Colorful Accent 4" w:uiPriority="52"/>
+    <w:lsdException w:name="List Table 1 Light Accent 5" w:uiPriority="46"/>
+    <w:lsdException w:name="List Table 2 Accent 5" w:uiPriority="47"/>
+    <w:lsdException w:name="List Table 3 Accent 5" w:uiPriority="48"/>
+    <w:lsdException w:name="List Table 4 Accent 5" w:uiPriority="49"/>
+    <w:lsdException w:name="List Table 5 Dark Accent 5" w:uiPriority="50"/>
+    <w:lsdException w:name="List Table 6 Colorful Accent 5" w:uiPriority="51"/>
+    <w:lsdException w:name="List Table 7 Colorful Accent 5" w:uiPriority="52"/>
+    <w:lsdException w:name="List Table 1 Light Accent 6" w:uiPriority="46"/>
+    <w:lsdException w:name="List Table 2 Accent 6" w:uiPriority="47"/>
+    <w:lsdException w:name="List Table 3 Accent 6" w:uiPriority="48"/>
+    <w:lsdException w:name="List Table 4 Accent 6" w:uiPriority="49"/>
+    <w:lsdException w:name="List Table 5 Dark Accent 6" w:uiPriority="50"/>
+    <w:lsdException w:name="List Table 6 Colorful Accent 6" w:uiPriority="51"/>
+    <w:lsdException w:name="List Table 7 Colorful Accent 6" w:uiPriority="52"/>
+  </w:latentStyles>
+  <w:style w:type="paragraph" w:default="1" w:styleId="Normal">
+    <w:name w:val="Normal"/>
+    <w:qFormat/>
+  </w:style>
+  <w:style w:type="character" w:default="1" w:styleId="DefaultParagraphFont">
+    <w:name w:val="Default Paragraph Font"/>
+    <w:uiPriority w:val="1"/>
+    <w:semiHidden/>
+    <w:unhideWhenUsed/>
+  </w:style>
+  <w:style w:type="table" w:default="1" w:styleId="TableNormal">
+    <w:name w:val="Normal Table"/>
+    <w:uiPriority w:val="99"/>
+    <w:semiHidden/>
+    <w:unhideWhenUsed/>
+    <w:tblPr>
+      <w:tblInd w:w="0" w:type="dxa"/>
+      <w:tblCellMar>
+        <w:top w:w="0" w:type="dxa"/>
+        <w:left w:w="108" w:type="dxa"/>
+        <w:bottom w:w="0" w:type="dxa"/>
+        <w:right w:w="108" w:type="dxa"/>
+      </w:tblCellMar>
+    </w:tblPr>
+  </w:style>
+  <w:style w:type="numbering" w:default="1" w:styleId="NoList">
+    <w:name w:val="No List"/>
+    <w:uiPriority w:val="99"/>
+    <w:semiHidden/>
+    <w:unhideWhenUsed/>
+  </w:style>
+  <w:style w:type="paragraph" w:customStyle="1" w:styleId="D244752A4F9D4414ADE1A3D6F2D551CA">
+    <w:name w:val="D244752A4F9D4414ADE1A3D6F2D551CA"/>
+    <w:rsid w:val="00B31BF3"/>
+  </w:style>
+  <w:style w:type="paragraph" w:customStyle="1" w:styleId="DEA0A05A06FC43F389B7A8ACFDCDFB31">
+    <w:name w:val="DEA0A05A06FC43F389B7A8ACFDCDFB31"/>
+    <w:rsid w:val="00B31BF3"/>
+  </w:style>
+  <w:style w:type="paragraph" w:customStyle="1" w:styleId="2D80B32D75B14979A0B01C9C839E8268">
+    <w:name w:val="2D80B32D75B14979A0B01C9C839E8268"/>
+    <w:rsid w:val="00B31BF3"/>
+  </w:style>
+</w:styles>
+</file>
+
+<file path=word/glossary/webSettings.xml><?xml version="1.0" encoding="utf-8"?>
+<w:webSettings xmlns:mc="http://schemas.openxmlformats.org/markup-compatibility/2006" xmlns:r="http://schemas.openxmlformats.org/officeDocument/2006/relationships" xmlns:w="http://schemas.openxmlformats.org/wordprocessingml/2006/main" xmlns:w14="http://schemas.microsoft.com/office/word/2010/wordml" xmlns:w15="http://schemas.microsoft.com/office/word/2012/wordml" xmlns:w16se="http://schemas.microsoft.com/office/word/2015/wordml/symex" mc:Ignorable="w14 w15 w16se">
+  <w:optimizeForBrowser/>
+  <w:allowPNG/>
+</w:webSettings>
 </file>
 
 <file path=word/theme/theme1.xml><?xml version="1.0" encoding="utf-8"?>
 <a:theme xmlns:a="http://schemas.openxmlformats.org/drawingml/2006/main" name="Office Theme">
   <a:themeElements>
-    <a:clrScheme name="Office">
+    <a:clrScheme name="Blue">
       <a:dk1>
         <a:sysClr val="windowText" lastClr="000000"/>
       </a:dk1>
@@ -1431,34 +5378,34 @@
         <a:sysClr val="window" lastClr="FFFFFF"/>
       </a:lt1>
       <a:dk2>
-        <a:srgbClr val="44546A"/>
+        <a:srgbClr val="17406D"/>
       </a:dk2>
       <a:lt2>
-        <a:srgbClr val="E7E6E6"/>
+        <a:srgbClr val="DBEFF9"/>
       </a:lt2>
       <a:accent1>
-        <a:srgbClr val="5B9BD5"/>
+        <a:srgbClr val="0F6FC6"/>
       </a:accent1>
       <a:accent2>
-        <a:srgbClr val="ED7D31"/>
+        <a:srgbClr val="009DD9"/>
       </a:accent2>
       <a:accent3>
-        <a:srgbClr val="A5A5A5"/>
+        <a:srgbClr val="0BD0D9"/>
       </a:accent3>
       <a:accent4>
-        <a:srgbClr val="FFC000"/>
+        <a:srgbClr val="10CF9B"/>
       </a:accent4>
       <a:accent5>
-        <a:srgbClr val="4472C4"/>
+        <a:srgbClr val="7CCA62"/>
       </a:accent5>
       <a:accent6>
-        <a:srgbClr val="70AD47"/>
+        <a:srgbClr val="A5C249"/>
       </a:accent6>
       <a:hlink>
-        <a:srgbClr val="0563C1"/>
+        <a:srgbClr val="F49100"/>
       </a:hlink>
       <a:folHlink>
-        <a:srgbClr val="954F72"/>
+        <a:srgbClr val="85DFD0"/>
       </a:folHlink>
     </a:clrScheme>
     <a:fontScheme name="Office">
@@ -1807,11 +5754,111 @@
     <b:URL>https://creativecommons.org/licenses/by-nc/4.0/</b:URL>
     <b:RefOrder>7</b:RefOrder>
   </b:Source>
+  <b:Source>
+    <b:Tag>Cre16</b:Tag>
+    <b:SourceType>DocumentFromInternetSite</b:SourceType>
+    <b:Guid>{D4FE21E1-57AD-4F49-BB05-9A30D3ADBBFD}</b:Guid>
+    <b:Author>
+      <b:Author>
+        <b:Corporate>CreativeCommons</b:Corporate>
+      </b:Author>
+    </b:Author>
+    <b:Title>Frequently Asked Questions - Creative Commons</b:Title>
+    <b:InternetSiteTitle>Creative Commons</b:InternetSiteTitle>
+    <b:Year>2016</b:Year>
+    <b:Month>August</b:Month>
+    <b:Day>04</b:Day>
+    <b:URL>https://creativecommons.org/faq/#can-i-apply-a-creative-commons-license-to-software</b:URL>
+    <b:RefOrder>8</b:RefOrder>
+  </b:Source>
+  <b:Source>
+    <b:Tag>Fre15</b:Tag>
+    <b:SourceType>DocumentFromInternetSite</b:SourceType>
+    <b:Guid>{32548BE1-EC31-4A24-B18F-9959BB592650}</b:Guid>
+    <b:Author>
+      <b:Author>
+        <b:Corporate>Free Software Foundation Inc.</b:Corporate>
+      </b:Author>
+    </b:Author>
+    <b:Title>Why the Affero GPL</b:Title>
+    <b:InternetSiteTitle>GNU Operating System and the Free Software Movement</b:InternetSiteTitle>
+    <b:Year>2015</b:Year>
+    <b:Month>05</b:Month>
+    <b:Day>10</b:Day>
+    <b:URL>https://www.gnu.org/licenses/why-affero-gpl.html</b:URL>
+    <b:RefOrder>9</b:RefOrder>
+  </b:Source>
+  <b:Source>
+    <b:Tag>Fre16</b:Tag>
+    <b:SourceType>DocumentFromInternetSite</b:SourceType>
+    <b:Guid>{B225DA37-42C5-434F-A83E-29719C5A10F8}</b:Guid>
+    <b:Author>
+      <b:Author>
+        <b:Corporate>Free Software Foundation</b:Corporate>
+      </b:Author>
+    </b:Author>
+    <b:Title>The GNU General Public License </b:Title>
+    <b:InternetSiteTitle>GNU Operating System and the Free Software Movement</b:InternetSiteTitle>
+    <b:Year>2016</b:Year>
+    <b:Month>11</b:Month>
+    <b:Day>18</b:Day>
+    <b:URL>https://www.gnu.org/licenses/gpl.html</b:URL>
+    <b:RefOrder>13</b:RefOrder>
+  </b:Source>
+  <b:Source>
+    <b:Tag>AND17</b:Tag>
+    <b:SourceType>DocumentFromInternetSite</b:SourceType>
+    <b:Guid>{77B71977-171A-4ED0-8831-011E3BC607D3}</b:Guid>
+    <b:Author>
+      <b:Author>
+        <b:Corporate>ANDS</b:Corporate>
+      </b:Author>
+    </b:Author>
+    <b:Title>Data sharing considerations for Human Research Ethics Committees</b:Title>
+    <b:InternetSiteTitle>Australian National Data Service</b:InternetSiteTitle>
+    <b:Year>2017</b:Year>
+    <b:Month>January</b:Month>
+    <b:URL>http://www.ands.org.au/__data/assets/pdf_file/0009/748737/HRECS.pdf</b:URL>
+    <b:RefOrder>10</b:RefOrder>
+  </b:Source>
+  <b:Source>
+    <b:Tag>Nat10</b:Tag>
+    <b:SourceType>DocumentFromInternetSite</b:SourceType>
+    <b:Guid>{59D45A04-1608-433C-9D22-B0B0029CF358}</b:Guid>
+    <b:Author>
+      <b:Author>
+        <b:Corporate>National Archives of Australia</b:Corporate>
+      </b:Author>
+    </b:Author>
+    <b:Title>AGLS Metadata Standard Part 1 : Reference Description</b:Title>
+    <b:InternetSiteTitle>Australian Government Locator Service &amp; AGLS Metadata Element Set</b:InternetSiteTitle>
+    <b:Year>2010</b:Year>
+    <b:Month>July</b:Month>
+    <b:URL>http://www.agls.gov.au/pdf/AGLS%20Metadata%20Standard%20Part%201%20Reference%20Description.PDF</b:URL>
+    <b:RefOrder>11</b:RefOrder>
+  </b:Source>
+  <b:Source>
+    <b:Tag>AND161</b:Tag>
+    <b:SourceType>DocumentFromInternetSite</b:SourceType>
+    <b:Guid>{D7428800-205C-46A2-9F98-82933B3E2C0F}</b:Guid>
+    <b:Author>
+      <b:Author>
+        <b:Corporate>ANDS</b:Corporate>
+      </b:Author>
+    </b:Author>
+    <b:Title>Research Data Australia Content Providers Guide : Learn about RIF-CS Schema</b:Title>
+    <b:InternetSiteTitle>ANDS</b:InternetSiteTitle>
+    <b:Year>2016</b:Year>
+    <b:Month>November</b:Month>
+    <b:Day>18</b:Day>
+    <b:URL>http://guides.ands.org.au/rda-cpg/rifcsschema/#whatisrifcs</b:URL>
+    <b:RefOrder>12</b:RefOrder>
+  </b:Source>
 </b:Sources>
 </file>
 
 <file path=customXml/itemProps1.xml><?xml version="1.0" encoding="utf-8"?>
-<ds:datastoreItem xmlns:ds="http://schemas.openxmlformats.org/officeDocument/2006/customXml" ds:itemID="{2FAC4905-169F-46D3-9CAF-2D7146BD36A2}">
+<ds:datastoreItem xmlns:ds="http://schemas.openxmlformats.org/officeDocument/2006/customXml" ds:itemID="{63814568-8320-4F36-965C-0C3B26DC42FD}">
   <ds:schemaRefs>
     <ds:schemaRef ds:uri="http://schemas.openxmlformats.org/officeDocument/2006/bibliography"/>
   </ds:schemaRefs>

</xml_diff>